<commit_message>
updated figures and files for submission
</commit_message>
<xml_diff>
--- a/supplemental_files_for_submission/Supplementary_figures.docx
+++ b/supplemental_files_for_submission/Supplementary_figures.docx
@@ -29,7 +29,7 @@
           <w:sz w:val="22"/>
           <w:szCs w:val="22"/>
         </w:rPr>
-        <w:object w:dxaOrig="14420" w:dyaOrig="4220" w14:anchorId="4759E98F">
+        <w:object w:dxaOrig="19000" w:dyaOrig="5160" w14:anchorId="1AD33326">
           <v:shapetype id="_x0000_t75" coordsize="21600,21600" o:spt="75" o:preferrelative="t" path="m@4@5l@4@11@9@11@9@5xe" filled="f" stroked="f">
             <v:stroke joinstyle="miter"/>
             <v:formulas>
@@ -49,15 +49,16 @@
             <v:path o:extrusionok="f" gradientshapeok="t" o:connecttype="rect"/>
             <o:lock v:ext="edit" aspectratio="t"/>
           </v:shapetype>
-          <v:shape id="_x0000_i1028" type="#_x0000_t75" alt="" style="width:536pt;height:156.3pt;mso-width-percent:0;mso-height-percent:0;mso-width-percent:0;mso-height-percent:0" o:ole="">
+          <v:shape id="_x0000_i1028" type="#_x0000_t75" alt="" style="width:529.4pt;height:2in;mso-width-percent:0;mso-height-percent:0;mso-width-percent:0;mso-height-percent:0" o:ole="">
             <v:imagedata r:id="rId4" o:title=""/>
           </v:shape>
-          <o:OLEObject Type="Embed" ProgID="Unknown" ShapeID="_x0000_i1028" DrawAspect="Content" ObjectID="_1716618786" r:id="rId5"/>
+          <o:OLEObject Type="Embed" ProgID="Unknown" ShapeID="_x0000_i1028" DrawAspect="Content" ObjectID="_1719931964" r:id="rId5"/>
         </w:object>
       </w:r>
     </w:p>
     <w:p>
       <w:pPr>
+        <w:jc w:val="both"/>
         <w:rPr>
           <w:rFonts w:ascii="Arial" w:hAnsi="Arial" w:cs="Arial"/>
           <w:sz w:val="22"/>
@@ -184,16 +185,17 @@
           <w:sz w:val="22"/>
           <w:szCs w:val="22"/>
         </w:rPr>
-        <w:object w:dxaOrig="12740" w:dyaOrig="7840" w14:anchorId="0E36B640">
-          <v:shape id="_x0000_i1027" type="#_x0000_t75" alt="" style="width:523.7pt;height:323.7pt;mso-width-percent:0;mso-height-percent:0;mso-width-percent:0;mso-height-percent:0" o:ole="">
+        <w:object w:dxaOrig="17320" w:dyaOrig="10680" w14:anchorId="04A68AD9">
+          <v:shape id="_x0000_i1027" type="#_x0000_t75" alt="" style="width:538.6pt;height:332.45pt;mso-width-percent:0;mso-height-percent:0;mso-width-percent:0;mso-height-percent:0" o:ole="">
             <v:imagedata r:id="rId6" o:title=""/>
           </v:shape>
-          <o:OLEObject Type="Embed" ProgID="Unknown" ShapeID="_x0000_i1027" DrawAspect="Content" ObjectID="_1716618787" r:id="rId7"/>
+          <o:OLEObject Type="Embed" ProgID="Unknown" ShapeID="_x0000_i1027" DrawAspect="Content" ObjectID="_1719931965" r:id="rId7"/>
         </w:object>
       </w:r>
     </w:p>
     <w:p>
       <w:pPr>
+        <w:jc w:val="both"/>
         <w:rPr>
           <w:rFonts w:ascii="Arial" w:hAnsi="Arial" w:cs="Arial"/>
           <w:sz w:val="22"/>
@@ -208,35 +210,7 @@
           <w:sz w:val="22"/>
           <w:szCs w:val="22"/>
         </w:rPr>
-        <w:t xml:space="preserve">Supplementary Figure 2. Activity Chamber showed no significant changes in spontaneous activity </w:t>
-      </w:r>
-      <w:commentRangeStart w:id="0"/>
-      <w:r>
-        <w:rPr>
-          <w:rFonts w:ascii="Arial" w:hAnsi="Arial" w:cs="Arial"/>
-          <w:b/>
-          <w:bCs/>
-          <w:sz w:val="22"/>
-          <w:szCs w:val="22"/>
-        </w:rPr>
-        <w:t xml:space="preserve">over </w:t>
-      </w:r>
-      <w:commentRangeEnd w:id="0"/>
-      <w:r>
-        <w:rPr>
-          <w:rStyle w:val="CommentReference"/>
-        </w:rPr>
-        <w:commentReference w:id="0"/>
-      </w:r>
-      <w:r>
-        <w:rPr>
-          <w:rFonts w:ascii="Arial" w:hAnsi="Arial" w:cs="Arial"/>
-          <w:b/>
-          <w:bCs/>
-          <w:sz w:val="22"/>
-          <w:szCs w:val="22"/>
-        </w:rPr>
-        <w:t xml:space="preserve">the course of the study. </w:t>
+        <w:t xml:space="preserve">Supplementary Figure 2. Activity Chamber showed no significant changes in spontaneous activity over the course of the study. </w:t>
       </w:r>
       <w:r>
         <w:rPr>
@@ -381,20 +355,6 @@
           <w:szCs w:val="22"/>
         </w:rPr>
       </w:pPr>
-      <w:r>
-        <w:rPr>
-          <w:rFonts w:ascii="Arial" w:hAnsi="Arial" w:cs="Arial"/>
-          <w:noProof/>
-          <w:sz w:val="22"/>
-          <w:szCs w:val="22"/>
-        </w:rPr>
-        <w:object w:dxaOrig="14460" w:dyaOrig="3500" w14:anchorId="2E877345">
-          <v:shape id="_x0000_i1026" type="#_x0000_t75" alt="" style="width:526.75pt;height:127.4pt;mso-width-percent:0;mso-height-percent:0;mso-width-percent:0;mso-height-percent:0" o:ole="">
-            <v:imagedata r:id="rId11" o:title=""/>
-          </v:shape>
-          <o:OLEObject Type="Embed" ProgID="Unknown" ShapeID="_x0000_i1026" DrawAspect="Content" ObjectID="_1716618788" r:id="rId12"/>
-        </w:object>
-      </w:r>
     </w:p>
     <w:p>
       <w:pPr>
@@ -411,11 +371,11 @@
           <w:sz w:val="22"/>
           <w:szCs w:val="22"/>
         </w:rPr>
-        <w:object w:dxaOrig="14560" w:dyaOrig="3680" w14:anchorId="7DED1662">
-          <v:shape id="_x0000_i1025" type="#_x0000_t75" alt="" style="width:532.9pt;height:134.75pt;mso-width-percent:0;mso-height-percent:0;mso-width-percent:0;mso-height-percent:0" o:ole="">
-            <v:imagedata r:id="rId13" o:title=""/>
+        <w:object w:dxaOrig="18600" w:dyaOrig="4440" w14:anchorId="2FC457E1">
+          <v:shape id="_x0000_i1026" type="#_x0000_t75" alt="" style="width:542.8pt;height:129.9pt;mso-width-percent:0;mso-height-percent:0;mso-width-percent:0;mso-height-percent:0" o:ole="">
+            <v:imagedata r:id="rId8" o:title=""/>
           </v:shape>
-          <o:OLEObject Type="Embed" ProgID="Unknown" ShapeID="_x0000_i1025" DrawAspect="Content" ObjectID="_1716618789" r:id="rId14"/>
+          <o:OLEObject Type="Embed" ProgID="Unknown" ShapeID="_x0000_i1026" DrawAspect="Content" ObjectID="_1719931966" r:id="rId9"/>
         </w:object>
       </w:r>
     </w:p>
@@ -427,16 +387,30 @@
           <w:szCs w:val="22"/>
         </w:rPr>
       </w:pPr>
+      <w:r>
+        <w:rPr>
+          <w:rFonts w:ascii="Arial" w:hAnsi="Arial" w:cs="Arial"/>
+          <w:noProof/>
+          <w:sz w:val="22"/>
+          <w:szCs w:val="22"/>
+        </w:rPr>
+        <w:object w:dxaOrig="19040" w:dyaOrig="4760" w14:anchorId="7CA98D56">
+          <v:shape id="_x0000_i1025" type="#_x0000_t75" alt="" style="width:554.1pt;height:138.35pt;mso-width-percent:0;mso-height-percent:0;mso-width-percent:0;mso-height-percent:0" o:ole="">
+            <v:imagedata r:id="rId10" o:title=""/>
+          </v:shape>
+          <o:OLEObject Type="Embed" ProgID="Unknown" ShapeID="_x0000_i1025" DrawAspect="Content" ObjectID="_1719931967" r:id="rId11"/>
+        </w:object>
+      </w:r>
     </w:p>
     <w:p>
       <w:pPr>
+        <w:jc w:val="both"/>
         <w:rPr>
           <w:rFonts w:ascii="Arial" w:hAnsi="Arial" w:cs="Arial"/>
           <w:sz w:val="22"/>
           <w:szCs w:val="22"/>
         </w:rPr>
       </w:pPr>
-      <w:commentRangeStart w:id="1"/>
       <w:r>
         <w:rPr>
           <w:rFonts w:ascii="Arial" w:hAnsi="Arial" w:cs="Arial"/>
@@ -445,24 +419,7 @@
           <w:sz w:val="22"/>
           <w:szCs w:val="22"/>
         </w:rPr>
-        <w:t xml:space="preserve">Supplementary </w:t>
-      </w:r>
-      <w:commentRangeEnd w:id="1"/>
-      <w:r>
-        <w:rPr>
-          <w:rStyle w:val="CommentReference"/>
-        </w:rPr>
-        <w:commentReference w:id="1"/>
-      </w:r>
-      <w:r>
-        <w:rPr>
-          <w:rFonts w:ascii="Arial" w:hAnsi="Arial" w:cs="Arial"/>
-          <w:b/>
-          <w:bCs/>
-          <w:sz w:val="22"/>
-          <w:szCs w:val="22"/>
-        </w:rPr>
-        <w:t xml:space="preserve">Figure </w:t>
+        <w:t xml:space="preserve">Supplementary Figure </w:t>
       </w:r>
       <w:r>
         <w:rPr>
@@ -710,7 +667,7 @@
                     <pic:cNvPicPr/>
                   </pic:nvPicPr>
                   <pic:blipFill>
-                    <a:blip r:embed="rId15" cstate="print">
+                    <a:blip r:embed="rId12" cstate="print">
                       <a:extLst>
                         <a:ext uri="{28A0092B-C50C-407E-A947-70E740481C1C}">
                           <a14:useLocalDpi xmlns:a14="http://schemas.microsoft.com/office/drawing/2010/main" val="0"/>
@@ -739,6 +696,7 @@
     </w:p>
     <w:p>
       <w:pPr>
+        <w:jc w:val="both"/>
         <w:rPr>
           <w:rFonts w:ascii="Arial" w:hAnsi="Arial" w:cs="Arial"/>
           <w:sz w:val="22"/>
@@ -882,7 +840,7 @@
                     <pic:cNvPicPr/>
                   </pic:nvPicPr>
                   <pic:blipFill>
-                    <a:blip r:embed="rId16" cstate="print">
+                    <a:blip r:embed="rId13" cstate="print">
                       <a:extLst>
                         <a:ext uri="{28A0092B-C50C-407E-A947-70E740481C1C}">
                           <a14:useLocalDpi xmlns:a14="http://schemas.microsoft.com/office/drawing/2010/main" val="0"/>
@@ -911,6 +869,7 @@
     </w:p>
     <w:p>
       <w:pPr>
+        <w:jc w:val="both"/>
         <w:rPr>
           <w:rFonts w:ascii="Arial" w:hAnsi="Arial" w:cs="Arial"/>
           <w:b/>
@@ -1041,24 +1000,6 @@
           <w:sz w:val="22"/>
           <w:szCs w:val="22"/>
         </w:rPr>
-        <w:t>) (</w:t>
-      </w:r>
-      <w:r>
-        <w:rPr>
-          <w:rFonts w:ascii="Arial" w:hAnsi="Arial" w:cs="Arial"/>
-          <w:b/>
-          <w:bCs/>
-          <w:sz w:val="22"/>
-          <w:szCs w:val="22"/>
-        </w:rPr>
-        <w:t>A</w:t>
-      </w:r>
-      <w:r>
-        <w:rPr>
-          <w:rFonts w:ascii="Arial" w:hAnsi="Arial" w:cs="Arial"/>
-          <w:sz w:val="22"/>
-          <w:szCs w:val="22"/>
-        </w:rPr>
         <w:t>).</w:t>
       </w:r>
     </w:p>
@@ -1083,10 +1024,10 @@
         </w:rPr>
         <w:lastRenderedPageBreak/>
         <w:drawing>
-          <wp:inline distT="0" distB="0" distL="0" distR="0" wp14:anchorId="5BBF1813" wp14:editId="7B1AAC6D">
-            <wp:extent cx="6287770" cy="9144000"/>
-            <wp:effectExtent l="0" t="0" r="0" b="0"/>
-            <wp:docPr id="6" name="Picture 6" descr="Diagram&#10;&#10;Description automatically generated"/>
+          <wp:inline distT="0" distB="0" distL="0" distR="0" wp14:anchorId="5AA6F86F" wp14:editId="1559C253">
+            <wp:extent cx="4582795" cy="9144000"/>
+            <wp:effectExtent l="0" t="0" r="1905" b="0"/>
+            <wp:docPr id="13" name="Picture 13" descr="Diagram&#10;&#10;Description automatically generated"/>
             <wp:cNvGraphicFramePr>
               <a:graphicFrameLocks xmlns:a="http://schemas.openxmlformats.org/drawingml/2006/main" noChangeAspect="1"/>
             </wp:cNvGraphicFramePr>
@@ -1094,11 +1035,11 @@
               <a:graphicData uri="http://schemas.openxmlformats.org/drawingml/2006/picture">
                 <pic:pic xmlns:pic="http://schemas.openxmlformats.org/drawingml/2006/picture">
                   <pic:nvPicPr>
-                    <pic:cNvPr id="6" name="Picture 6" descr="Diagram&#10;&#10;Description automatically generated"/>
+                    <pic:cNvPr id="13" name="Picture 13" descr="Diagram&#10;&#10;Description automatically generated"/>
                     <pic:cNvPicPr/>
                   </pic:nvPicPr>
                   <pic:blipFill>
-                    <a:blip r:embed="rId17" cstate="print">
+                    <a:blip r:embed="rId14" cstate="print">
                       <a:extLst>
                         <a:ext uri="{28A0092B-C50C-407E-A947-70E740481C1C}">
                           <a14:useLocalDpi xmlns:a14="http://schemas.microsoft.com/office/drawing/2010/main" val="0"/>
@@ -1112,7 +1053,7 @@
                   <pic:spPr>
                     <a:xfrm>
                       <a:off x="0" y="0"/>
-                      <a:ext cx="6287770" cy="9144000"/>
+                      <a:ext cx="4582795" cy="9144000"/>
                     </a:xfrm>
                     <a:prstGeom prst="rect">
                       <a:avLst/>
@@ -1127,13 +1068,13 @@
     </w:p>
     <w:p>
       <w:pPr>
+        <w:jc w:val="both"/>
         <w:rPr>
           <w:rFonts w:ascii="Arial" w:hAnsi="Arial" w:cs="Arial"/>
           <w:sz w:val="22"/>
           <w:szCs w:val="22"/>
         </w:rPr>
       </w:pPr>
-      <w:commentRangeStart w:id="2"/>
       <w:r>
         <w:rPr>
           <w:rFonts w:ascii="Arial" w:hAnsi="Arial" w:cs="Arial"/>
@@ -1143,14 +1084,7 @@
           <w:szCs w:val="22"/>
         </w:rPr>
         <w:lastRenderedPageBreak/>
-        <w:t xml:space="preserve">Supplementary </w:t>
-      </w:r>
-      <w:commentRangeEnd w:id="2"/>
-      <w:r>
-        <w:rPr>
-          <w:rStyle w:val="CommentReference"/>
-        </w:rPr>
-        <w:commentReference w:id="2"/>
+        <w:t xml:space="preserve">Supplementary Figure </w:t>
       </w:r>
       <w:r>
         <w:rPr>
@@ -1160,7 +1094,7 @@
           <w:sz w:val="22"/>
           <w:szCs w:val="22"/>
         </w:rPr>
-        <w:t xml:space="preserve">Figure </w:t>
+        <w:t>6</w:t>
       </w:r>
       <w:r>
         <w:rPr>
@@ -1170,7 +1104,7 @@
           <w:sz w:val="22"/>
           <w:szCs w:val="22"/>
         </w:rPr>
-        <w:t>6</w:t>
+        <w:t xml:space="preserve">. Targeted </w:t>
       </w:r>
       <w:r>
         <w:rPr>
@@ -1180,7 +1114,7 @@
           <w:sz w:val="22"/>
           <w:szCs w:val="22"/>
         </w:rPr>
-        <w:t xml:space="preserve">. Targeted </w:t>
+        <w:t>W</w:t>
       </w:r>
       <w:r>
         <w:rPr>
@@ -1190,7 +1124,7 @@
           <w:sz w:val="22"/>
           <w:szCs w:val="22"/>
         </w:rPr>
-        <w:t>W</w:t>
+        <w:t>estern blot analysis did not uncover</w:t>
       </w:r>
       <w:r>
         <w:rPr>
@@ -1200,7 +1134,7 @@
           <w:sz w:val="22"/>
           <w:szCs w:val="22"/>
         </w:rPr>
-        <w:t>estern blot analysis did not uncover</w:t>
+        <w:t xml:space="preserve"> any</w:t>
       </w:r>
       <w:r>
         <w:rPr>
@@ -1210,7 +1144,7 @@
           <w:sz w:val="22"/>
           <w:szCs w:val="22"/>
         </w:rPr>
-        <w:t xml:space="preserve"> any</w:t>
+        <w:t xml:space="preserve"> protein level changes in a handful of selected proteins.</w:t>
       </w:r>
       <w:r>
         <w:rPr>
@@ -1220,7 +1154,15 @@
           <w:sz w:val="22"/>
           <w:szCs w:val="22"/>
         </w:rPr>
-        <w:t xml:space="preserve"> protein level changes in a handful of selected proteins.</w:t>
+        <w:t xml:space="preserve"> </w:t>
+      </w:r>
+      <w:r>
+        <w:rPr>
+          <w:rFonts w:ascii="Arial" w:hAnsi="Arial" w:cs="Arial"/>
+          <w:sz w:val="22"/>
+          <w:szCs w:val="22"/>
+        </w:rPr>
+        <w:t>We analyzed protein level changes for Akt (</w:t>
       </w:r>
       <w:r>
         <w:rPr>
@@ -1230,39 +1172,15 @@
           <w:sz w:val="22"/>
           <w:szCs w:val="22"/>
         </w:rPr>
-        <w:t xml:space="preserve"> </w:t>
-      </w:r>
-      <w:r>
-        <w:rPr>
-          <w:rFonts w:ascii="Arial" w:hAnsi="Arial" w:cs="Arial"/>
-          <w:sz w:val="22"/>
-          <w:szCs w:val="22"/>
-        </w:rPr>
-        <w:t xml:space="preserve">We analyzed protein level changes for </w:t>
-      </w:r>
-      <w:commentRangeStart w:id="3"/>
-      <w:r>
-        <w:rPr>
-          <w:rFonts w:ascii="Arial" w:hAnsi="Arial" w:cs="Arial"/>
-          <w:sz w:val="22"/>
-          <w:szCs w:val="22"/>
-        </w:rPr>
-        <w:t xml:space="preserve">Akt </w:t>
-      </w:r>
-      <w:commentRangeEnd w:id="3"/>
-      <w:r>
-        <w:rPr>
-          <w:rStyle w:val="CommentReference"/>
-        </w:rPr>
-        <w:commentReference w:id="3"/>
-      </w:r>
-      <w:r>
-        <w:rPr>
-          <w:rFonts w:ascii="Arial" w:hAnsi="Arial" w:cs="Arial"/>
-          <w:sz w:val="22"/>
-          <w:szCs w:val="22"/>
-        </w:rPr>
-        <w:t>(</w:t>
+        <w:t>A</w:t>
+      </w:r>
+      <w:r>
+        <w:rPr>
+          <w:rFonts w:ascii="Arial" w:hAnsi="Arial" w:cs="Arial"/>
+          <w:sz w:val="22"/>
+          <w:szCs w:val="22"/>
+        </w:rPr>
+        <w:t>), Atg5 (</w:t>
       </w:r>
       <w:r>
         <w:rPr>
@@ -1272,15 +1190,15 @@
           <w:sz w:val="22"/>
           <w:szCs w:val="22"/>
         </w:rPr>
-        <w:t>A</w:t>
-      </w:r>
-      <w:r>
-        <w:rPr>
-          <w:rFonts w:ascii="Arial" w:hAnsi="Arial" w:cs="Arial"/>
-          <w:sz w:val="22"/>
-          <w:szCs w:val="22"/>
-        </w:rPr>
-        <w:t>), Atg5 (</w:t>
+        <w:t>B</w:t>
+      </w:r>
+      <w:r>
+        <w:rPr>
+          <w:rFonts w:ascii="Arial" w:hAnsi="Arial" w:cs="Arial"/>
+          <w:sz w:val="22"/>
+          <w:szCs w:val="22"/>
+        </w:rPr>
+        <w:t>), GluA1 (</w:t>
       </w:r>
       <w:r>
         <w:rPr>
@@ -1290,15 +1208,33 @@
           <w:sz w:val="22"/>
           <w:szCs w:val="22"/>
         </w:rPr>
-        <w:t>B</w:t>
-      </w:r>
-      <w:r>
-        <w:rPr>
-          <w:rFonts w:ascii="Arial" w:hAnsi="Arial" w:cs="Arial"/>
-          <w:sz w:val="22"/>
-          <w:szCs w:val="22"/>
-        </w:rPr>
-        <w:t>), GluA1 (</w:t>
+        <w:t>C</w:t>
+      </w:r>
+      <w:r>
+        <w:rPr>
+          <w:rFonts w:ascii="Arial" w:hAnsi="Arial" w:cs="Arial"/>
+          <w:sz w:val="22"/>
+          <w:szCs w:val="22"/>
+        </w:rPr>
+        <w:t xml:space="preserve">), </w:t>
+      </w:r>
+      <w:proofErr w:type="spellStart"/>
+      <w:r>
+        <w:rPr>
+          <w:rFonts w:ascii="Arial" w:hAnsi="Arial" w:cs="Arial"/>
+          <w:sz w:val="22"/>
+          <w:szCs w:val="22"/>
+        </w:rPr>
+        <w:t>synapsin</w:t>
+      </w:r>
+      <w:proofErr w:type="spellEnd"/>
+      <w:r>
+        <w:rPr>
+          <w:rFonts w:ascii="Arial" w:hAnsi="Arial" w:cs="Arial"/>
+          <w:sz w:val="22"/>
+          <w:szCs w:val="22"/>
+        </w:rPr>
+        <w:t xml:space="preserve"> I (</w:t>
       </w:r>
       <w:r>
         <w:rPr>
@@ -1308,7 +1244,7 @@
           <w:sz w:val="22"/>
           <w:szCs w:val="22"/>
         </w:rPr>
-        <w:t>C</w:t>
+        <w:t>D</w:t>
       </w:r>
       <w:r>
         <w:rPr>
@@ -1318,23 +1254,21 @@
         </w:rPr>
         <w:t xml:space="preserve">), </w:t>
       </w:r>
-      <w:proofErr w:type="spellStart"/>
-      <w:r>
-        <w:rPr>
-          <w:rFonts w:ascii="Arial" w:hAnsi="Arial" w:cs="Arial"/>
-          <w:sz w:val="22"/>
-          <w:szCs w:val="22"/>
-        </w:rPr>
-        <w:t>synapsin</w:t>
-      </w:r>
-      <w:proofErr w:type="spellEnd"/>
-      <w:r>
-        <w:rPr>
-          <w:rFonts w:ascii="Arial" w:hAnsi="Arial" w:cs="Arial"/>
-          <w:sz w:val="22"/>
-          <w:szCs w:val="22"/>
-        </w:rPr>
-        <w:t xml:space="preserve"> I (</w:t>
+      <w:r>
+        <w:rPr>
+          <w:rFonts w:ascii="Arial" w:hAnsi="Arial" w:cs="Arial"/>
+          <w:sz w:val="22"/>
+          <w:szCs w:val="22"/>
+        </w:rPr>
+        <w:t xml:space="preserve">NR2B </w:t>
+      </w:r>
+      <w:r>
+        <w:rPr>
+          <w:rFonts w:ascii="Arial" w:hAnsi="Arial" w:cs="Arial"/>
+          <w:sz w:val="22"/>
+          <w:szCs w:val="22"/>
+        </w:rPr>
+        <w:t>(</w:t>
       </w:r>
       <w:r>
         <w:rPr>
@@ -1344,15 +1278,49 @@
           <w:sz w:val="22"/>
           <w:szCs w:val="22"/>
         </w:rPr>
-        <w:t>D</w:t>
-      </w:r>
-      <w:r>
-        <w:rPr>
-          <w:rFonts w:ascii="Arial" w:hAnsi="Arial" w:cs="Arial"/>
-          <w:sz w:val="22"/>
-          <w:szCs w:val="22"/>
-        </w:rPr>
-        <w:t>), DAPK1 (</w:t>
+        <w:t>E</w:t>
+      </w:r>
+      <w:r>
+        <w:rPr>
+          <w:rFonts w:ascii="Arial" w:hAnsi="Arial" w:cs="Arial"/>
+          <w:sz w:val="22"/>
+          <w:szCs w:val="22"/>
+        </w:rPr>
+        <w:t xml:space="preserve">), </w:t>
+      </w:r>
+      <w:r>
+        <w:rPr>
+          <w:rFonts w:ascii="Arial" w:hAnsi="Arial" w:cs="Arial"/>
+          <w:sz w:val="22"/>
+          <w:szCs w:val="22"/>
+        </w:rPr>
+        <w:t>PSD</w:t>
+      </w:r>
+      <w:proofErr w:type="gramStart"/>
+      <w:r>
+        <w:rPr>
+          <w:rFonts w:ascii="Arial" w:hAnsi="Arial" w:cs="Arial"/>
+          <w:sz w:val="22"/>
+          <w:szCs w:val="22"/>
+        </w:rPr>
+        <w:t xml:space="preserve">95  </w:t>
+      </w:r>
+      <w:r>
+        <w:rPr>
+          <w:rFonts w:ascii="Arial" w:hAnsi="Arial" w:cs="Arial"/>
+          <w:sz w:val="22"/>
+          <w:szCs w:val="22"/>
+        </w:rPr>
+        <w:t>(</w:t>
+      </w:r>
+      <w:proofErr w:type="gramEnd"/>
+      <w:r>
+        <w:rPr>
+          <w:rFonts w:ascii="Arial" w:hAnsi="Arial" w:cs="Arial"/>
+          <w:sz w:val="22"/>
+          <w:szCs w:val="22"/>
+        </w:rPr>
+        <w:t xml:space="preserve">combined bands: </w:t>
       </w:r>
       <w:r>
         <w:rPr>
@@ -1362,15 +1330,23 @@
           <w:sz w:val="22"/>
           <w:szCs w:val="22"/>
         </w:rPr>
-        <w:t>E</w:t>
-      </w:r>
-      <w:r>
-        <w:rPr>
-          <w:rFonts w:ascii="Arial" w:hAnsi="Arial" w:cs="Arial"/>
-          <w:sz w:val="22"/>
-          <w:szCs w:val="22"/>
-        </w:rPr>
-        <w:t>), NR2B (</w:t>
+        <w:t>F</w:t>
+      </w:r>
+      <w:r>
+        <w:rPr>
+          <w:rFonts w:ascii="Arial" w:hAnsi="Arial" w:cs="Arial"/>
+          <w:sz w:val="22"/>
+          <w:szCs w:val="22"/>
+        </w:rPr>
+        <w:t xml:space="preserve">), </w:t>
+      </w:r>
+      <w:r>
+        <w:rPr>
+          <w:rFonts w:ascii="Arial" w:hAnsi="Arial" w:cs="Arial"/>
+          <w:sz w:val="22"/>
+          <w:szCs w:val="22"/>
+        </w:rPr>
+        <w:t>DAPK1 (</w:t>
       </w:r>
       <w:r>
         <w:rPr>
@@ -1380,15 +1356,31 @@
           <w:sz w:val="22"/>
           <w:szCs w:val="22"/>
         </w:rPr>
-        <w:t>F</w:t>
-      </w:r>
-      <w:r>
-        <w:rPr>
-          <w:rFonts w:ascii="Arial" w:hAnsi="Arial" w:cs="Arial"/>
-          <w:sz w:val="22"/>
-          <w:szCs w:val="22"/>
-        </w:rPr>
-        <w:t>), phospho-DAPK Ser308 (“</w:t>
+        <w:t>G</w:t>
+      </w:r>
+      <w:r>
+        <w:rPr>
+          <w:rFonts w:ascii="Arial" w:hAnsi="Arial" w:cs="Arial"/>
+          <w:sz w:val="22"/>
+          <w:szCs w:val="22"/>
+        </w:rPr>
+        <w:t xml:space="preserve">), </w:t>
+      </w:r>
+      <w:r>
+        <w:rPr>
+          <w:rFonts w:ascii="Arial" w:hAnsi="Arial" w:cs="Arial"/>
+          <w:sz w:val="22"/>
+          <w:szCs w:val="22"/>
+        </w:rPr>
+        <w:t>phospho</w:t>
+      </w:r>
+      <w:r>
+        <w:rPr>
+          <w:rFonts w:ascii="Arial" w:hAnsi="Arial" w:cs="Arial"/>
+          <w:sz w:val="22"/>
+          <w:szCs w:val="22"/>
+        </w:rPr>
+        <w:t>-DAPK Ser308 (“</w:t>
       </w:r>
       <w:proofErr w:type="spellStart"/>
       <w:r>
@@ -1407,6 +1399,14 @@
           <w:szCs w:val="22"/>
         </w:rPr>
         <w:t>”) (</w:t>
+      </w:r>
+      <w:r>
+        <w:rPr>
+          <w:rFonts w:ascii="Arial" w:hAnsi="Arial" w:cs="Arial"/>
+          <w:sz w:val="22"/>
+          <w:szCs w:val="22"/>
+        </w:rPr>
+        <w:t xml:space="preserve">normalized to alpha-tubulin: </w:t>
       </w:r>
       <w:r>
         <w:rPr>
@@ -1416,15 +1416,23 @@
           <w:sz w:val="22"/>
           <w:szCs w:val="22"/>
         </w:rPr>
-        <w:t>G</w:t>
-      </w:r>
-      <w:r>
-        <w:rPr>
-          <w:rFonts w:ascii="Arial" w:hAnsi="Arial" w:cs="Arial"/>
-          <w:sz w:val="22"/>
-          <w:szCs w:val="22"/>
-        </w:rPr>
-        <w:t xml:space="preserve">, </w:t>
+        <w:t>H</w:t>
+      </w:r>
+      <w:r>
+        <w:rPr>
+          <w:rFonts w:ascii="Arial" w:hAnsi="Arial" w:cs="Arial"/>
+          <w:sz w:val="22"/>
+          <w:szCs w:val="22"/>
+        </w:rPr>
+        <w:t>,</w:t>
+      </w:r>
+      <w:r>
+        <w:rPr>
+          <w:rFonts w:ascii="Arial" w:hAnsi="Arial" w:cs="Arial"/>
+          <w:sz w:val="22"/>
+          <w:szCs w:val="22"/>
+        </w:rPr>
+        <w:t xml:space="preserve"> normalized to DAPK1: </w:t>
       </w:r>
       <w:r>
         <w:rPr>
@@ -1434,39 +1442,15 @@
           <w:sz w:val="22"/>
           <w:szCs w:val="22"/>
         </w:rPr>
-        <w:t>H</w:t>
-      </w:r>
-      <w:r>
-        <w:rPr>
-          <w:rFonts w:ascii="Arial" w:hAnsi="Arial" w:cs="Arial"/>
-          <w:sz w:val="22"/>
-          <w:szCs w:val="22"/>
-        </w:rPr>
-        <w:t xml:space="preserve">), </w:t>
-      </w:r>
-      <w:commentRangeStart w:id="4"/>
-      <w:r>
-        <w:rPr>
-          <w:rFonts w:ascii="Arial" w:hAnsi="Arial" w:cs="Arial"/>
-          <w:sz w:val="22"/>
-          <w:szCs w:val="22"/>
-        </w:rPr>
-        <w:t xml:space="preserve">PSD95 </w:t>
-      </w:r>
-      <w:commentRangeEnd w:id="4"/>
-      <w:r>
-        <w:rPr>
-          <w:rStyle w:val="CommentReference"/>
-        </w:rPr>
-        <w:commentReference w:id="4"/>
-      </w:r>
-      <w:r>
-        <w:rPr>
-          <w:rFonts w:ascii="Arial" w:hAnsi="Arial" w:cs="Arial"/>
-          <w:sz w:val="22"/>
-          <w:szCs w:val="22"/>
-        </w:rPr>
-        <w:t xml:space="preserve"> (</w:t>
+        <w:t>I</w:t>
+      </w:r>
+      <w:r>
+        <w:rPr>
+          <w:rFonts w:ascii="Arial" w:hAnsi="Arial" w:cs="Arial"/>
+          <w:sz w:val="22"/>
+          <w:szCs w:val="22"/>
+        </w:rPr>
+        <w:t>), LC3-I (</w:t>
       </w:r>
       <w:r>
         <w:rPr>
@@ -1476,15 +1460,15 @@
           <w:sz w:val="22"/>
           <w:szCs w:val="22"/>
         </w:rPr>
-        <w:t>I</w:t>
-      </w:r>
-      <w:r>
-        <w:rPr>
-          <w:rFonts w:ascii="Arial" w:hAnsi="Arial" w:cs="Arial"/>
-          <w:sz w:val="22"/>
-          <w:szCs w:val="22"/>
-        </w:rPr>
-        <w:t>), LC3-I (</w:t>
+        <w:t>K</w:t>
+      </w:r>
+      <w:r>
+        <w:rPr>
+          <w:rFonts w:ascii="Arial" w:hAnsi="Arial" w:cs="Arial"/>
+          <w:sz w:val="22"/>
+          <w:szCs w:val="22"/>
+        </w:rPr>
+        <w:t>), and LC3-II (</w:t>
       </w:r>
       <w:r>
         <w:rPr>
@@ -1494,24 +1478,6 @@
           <w:sz w:val="22"/>
           <w:szCs w:val="22"/>
         </w:rPr>
-        <w:t>K</w:t>
-      </w:r>
-      <w:r>
-        <w:rPr>
-          <w:rFonts w:ascii="Arial" w:hAnsi="Arial" w:cs="Arial"/>
-          <w:sz w:val="22"/>
-          <w:szCs w:val="22"/>
-        </w:rPr>
-        <w:t>), and LC3-II (</w:t>
-      </w:r>
-      <w:r>
-        <w:rPr>
-          <w:rFonts w:ascii="Arial" w:hAnsi="Arial" w:cs="Arial"/>
-          <w:b/>
-          <w:bCs/>
-          <w:sz w:val="22"/>
-          <w:szCs w:val="22"/>
-        </w:rPr>
         <w:t>L</w:t>
       </w:r>
       <w:r>
@@ -1520,25 +1486,7 @@
           <w:sz w:val="22"/>
           <w:szCs w:val="22"/>
         </w:rPr>
-        <w:t>). Except for (</w:t>
-      </w:r>
-      <w:r>
-        <w:rPr>
-          <w:rFonts w:ascii="Arial" w:hAnsi="Arial" w:cs="Arial"/>
-          <w:b/>
-          <w:bCs/>
-          <w:sz w:val="22"/>
-          <w:szCs w:val="22"/>
-        </w:rPr>
-        <w:t>H</w:t>
-      </w:r>
-      <w:r>
-        <w:rPr>
-          <w:rFonts w:ascii="Arial" w:hAnsi="Arial" w:cs="Arial"/>
-          <w:sz w:val="22"/>
-          <w:szCs w:val="22"/>
-        </w:rPr>
-        <w:t>), all values are shown normalized to alpha tubulin. Vehicle-treated non-carriers (NCAR-</w:t>
+        <w:t>). Vehicle-treated non-carriers (NCAR-</w:t>
       </w:r>
       <w:proofErr w:type="spellStart"/>
       <w:r>
@@ -1608,7 +1556,7 @@
                     <pic:cNvPicPr/>
                   </pic:nvPicPr>
                   <pic:blipFill>
-                    <a:blip r:embed="rId18">
+                    <a:blip r:embed="rId15">
                       <a:extLst>
                         <a:ext uri="{28A0092B-C50C-407E-A947-70E740481C1C}">
                           <a14:useLocalDpi xmlns:a14="http://schemas.microsoft.com/office/drawing/2010/main" val="0"/>
@@ -9663,7 +9611,7 @@
                     <pic:cNvPicPr preferRelativeResize="0"/>
                   </pic:nvPicPr>
                   <pic:blipFill>
-                    <a:blip r:embed="rId19"/>
+                    <a:blip r:embed="rId16"/>
                     <a:srcRect b="13118"/>
                     <a:stretch>
                       <a:fillRect/>
@@ -10377,119 +10325,6 @@
     </w:sectPr>
   </w:body>
 </w:document>
-</file>
-
-<file path=word/comments.xml><?xml version="1.0" encoding="utf-8"?>
-<w:comments xmlns:wpc="http://schemas.microsoft.com/office/word/2010/wordprocessingCanvas" xmlns:cx="http://schemas.microsoft.com/office/drawing/2014/chartex" xmlns:cx1="http://schemas.microsoft.com/office/drawing/2015/9/8/chartex" xmlns:cx2="http://schemas.microsoft.com/office/drawing/2015/10/21/chartex" xmlns:cx3="http://schemas.microsoft.com/office/drawing/2016/5/9/chartex" xmlns:cx4="http://schemas.microsoft.com/office/drawing/2016/5/10/chartex" xmlns:cx5="http://schemas.microsoft.com/office/drawing/2016/5/11/chartex" xmlns:cx6="http://schemas.microsoft.com/office/drawing/2016/5/12/chartex" xmlns:cx7="http://schemas.microsoft.com/office/drawing/2016/5/13/chartex" xmlns:cx8="http://schemas.microsoft.com/office/drawing/2016/5/14/chartex" xmlns:mc="http://schemas.openxmlformats.org/markup-compatibility/2006" xmlns:aink="http://schemas.microsoft.com/office/drawing/2016/ink" xmlns:am3d="http://schemas.microsoft.com/office/drawing/2017/model3d" xmlns:o="urn:schemas-microsoft-com:office:office" xmlns:oel="http://schemas.microsoft.com/office/2019/extlst" xmlns:r="http://schemas.openxmlformats.org/officeDocument/2006/relationships" xmlns:m="http://schemas.openxmlformats.org/officeDocument/2006/math" xmlns:v="urn:schemas-microsoft-com:vml" xmlns:wp14="http://schemas.microsoft.com/office/word/2010/wordprocessingDrawing" xmlns:wp="http://schemas.openxmlformats.org/drawingml/2006/wordprocessingDrawing" xmlns:w10="urn:schemas-microsoft-com:office:word" xmlns:w="http://schemas.openxmlformats.org/wordprocessingml/2006/main" xmlns:w14="http://schemas.microsoft.com/office/word/2010/wordml" xmlns:w15="http://schemas.microsoft.com/office/word/2012/wordml" xmlns:w16cex="http://schemas.microsoft.com/office/word/2018/wordml/cex" xmlns:w16cid="http://schemas.microsoft.com/office/word/2016/wordml/cid" xmlns:w16="http://schemas.microsoft.com/office/word/2018/wordml" xmlns:w16sdtdh="http://schemas.microsoft.com/office/word/2020/wordml/sdtdatahash" xmlns:w16se="http://schemas.microsoft.com/office/word/2015/wordml/symex" xmlns:wpg="http://schemas.microsoft.com/office/word/2010/wordprocessingGroup" xmlns:wpi="http://schemas.microsoft.com/office/word/2010/wordprocessingInk" xmlns:wne="http://schemas.microsoft.com/office/word/2006/wordml" xmlns:wps="http://schemas.microsoft.com/office/word/2010/wordprocessingShape" mc:Ignorable="w14 w15 w16se w16cid w16 w16cex w16sdtdh wp14">
-  <w:comment w:id="0" w:author="Laura Marie Vidano" w:date="2022-05-26T12:26:00Z" w:initials="LMV">
-    <w:p>
-      <w:pPr>
-        <w:pStyle w:val="CommentText"/>
-      </w:pPr>
-      <w:r>
-        <w:rPr>
-          <w:rStyle w:val="CommentReference"/>
-        </w:rPr>
-        <w:annotationRef/>
-      </w:r>
-      <w:r>
-        <w:t>Please remove propranolol data from graphs</w:t>
-      </w:r>
-    </w:p>
-  </w:comment>
-  <w:comment w:id="1" w:author="Laura Marie Vidano" w:date="2022-05-26T12:26:00Z" w:initials="LMV">
-    <w:p>
-      <w:pPr>
-        <w:pStyle w:val="CommentText"/>
-      </w:pPr>
-      <w:r>
-        <w:rPr>
-          <w:rStyle w:val="CommentReference"/>
-        </w:rPr>
-        <w:annotationRef/>
-      </w:r>
-      <w:r>
-        <w:t>Please remove propranolol data from graphs. We can also remove the two left graphs (line graphs) and focus on the other four.</w:t>
-      </w:r>
-    </w:p>
-  </w:comment>
-  <w:comment w:id="2" w:author="Laura Marie Vidano" w:date="2022-05-26T12:47:00Z" w:initials="LMV">
-    <w:p>
-      <w:pPr>
-        <w:pStyle w:val="CommentText"/>
-      </w:pPr>
-      <w:r>
-        <w:rPr>
-          <w:rStyle w:val="CommentReference"/>
-        </w:rPr>
-        <w:annotationRef/>
-      </w:r>
-      <w:r>
-        <w:t>Please remove propranolol data</w:t>
-      </w:r>
-    </w:p>
-  </w:comment>
-  <w:comment w:id="3" w:author="Laura Marie Vidano" w:date="2022-05-26T12:49:00Z" w:initials="LMV">
-    <w:p>
-      <w:pPr>
-        <w:pStyle w:val="CommentText"/>
-      </w:pPr>
-      <w:r>
-        <w:rPr>
-          <w:rStyle w:val="CommentReference"/>
-        </w:rPr>
-        <w:annotationRef/>
-      </w:r>
-      <w:r>
-        <w:t>Reorder graphs. Something like: Akt, Atg5, GluA1, DAPK, phospho-DAPK x2, NR2B, synapsin I, PSD95, LC3-I, LC3-II</w:t>
-      </w:r>
-    </w:p>
-  </w:comment>
-  <w:comment w:id="4" w:author="Laura Marie Vidano" w:date="2022-05-26T12:45:00Z" w:initials="LMV">
-    <w:p>
-      <w:pPr>
-        <w:pStyle w:val="CommentText"/>
-      </w:pPr>
-      <w:r>
-        <w:rPr>
-          <w:rStyle w:val="CommentReference"/>
-        </w:rPr>
-        <w:annotationRef/>
-      </w:r>
-      <w:r>
-        <w:t>Remove top and bottom band graphs for PSD95. Rename “PSD95 (combined bands)” as just PSD95 and adjust lettering of figure accordingly</w:t>
-      </w:r>
-    </w:p>
-  </w:comment>
-</w:comments>
-</file>
-
-<file path=word/commentsExtended.xml><?xml version="1.0" encoding="utf-8"?>
-<w15:commentsEx xmlns:wpc="http://schemas.microsoft.com/office/word/2010/wordprocessingCanvas" xmlns:cx="http://schemas.microsoft.com/office/drawing/2014/chartex" xmlns:cx1="http://schemas.microsoft.com/office/drawing/2015/9/8/chartex" xmlns:cx2="http://schemas.microsoft.com/office/drawing/2015/10/21/chartex" xmlns:cx3="http://schemas.microsoft.com/office/drawing/2016/5/9/chartex" xmlns:cx4="http://schemas.microsoft.com/office/drawing/2016/5/10/chartex" xmlns:cx5="http://schemas.microsoft.com/office/drawing/2016/5/11/chartex" xmlns:cx6="http://schemas.microsoft.com/office/drawing/2016/5/12/chartex" xmlns:cx7="http://schemas.microsoft.com/office/drawing/2016/5/13/chartex" xmlns:cx8="http://schemas.microsoft.com/office/drawing/2016/5/14/chartex" xmlns:mc="http://schemas.openxmlformats.org/markup-compatibility/2006" xmlns:aink="http://schemas.microsoft.com/office/drawing/2016/ink" xmlns:am3d="http://schemas.microsoft.com/office/drawing/2017/model3d" xmlns:o="urn:schemas-microsoft-com:office:office" xmlns:oel="http://schemas.microsoft.com/office/2019/extlst" xmlns:r="http://schemas.openxmlformats.org/officeDocument/2006/relationships" xmlns:m="http://schemas.openxmlformats.org/officeDocument/2006/math" xmlns:v="urn:schemas-microsoft-com:vml" xmlns:wp14="http://schemas.microsoft.com/office/word/2010/wordprocessingDrawing" xmlns:wp="http://schemas.openxmlformats.org/drawingml/2006/wordprocessingDrawing" xmlns:w10="urn:schemas-microsoft-com:office:word" xmlns:w="http://schemas.openxmlformats.org/wordprocessingml/2006/main" xmlns:w14="http://schemas.microsoft.com/office/word/2010/wordml" xmlns:w15="http://schemas.microsoft.com/office/word/2012/wordml" xmlns:w16cex="http://schemas.microsoft.com/office/word/2018/wordml/cex" xmlns:w16cid="http://schemas.microsoft.com/office/word/2016/wordml/cid" xmlns:w16="http://schemas.microsoft.com/office/word/2018/wordml" xmlns:w16sdtdh="http://schemas.microsoft.com/office/word/2020/wordml/sdtdatahash" xmlns:w16se="http://schemas.microsoft.com/office/word/2015/wordml/symex" xmlns:wpg="http://schemas.microsoft.com/office/word/2010/wordprocessingGroup" xmlns:wpi="http://schemas.microsoft.com/office/word/2010/wordprocessingInk" xmlns:wne="http://schemas.microsoft.com/office/word/2006/wordml" xmlns:wps="http://schemas.microsoft.com/office/word/2010/wordprocessingShape" mc:Ignorable="w14 w15 w16se w16cid w16 w16cex w16sdtdh wp14">
-  <w15:commentEx w15:paraId="6A1601CE" w15:done="0"/>
-  <w15:commentEx w15:paraId="51A7290B" w15:done="0"/>
-  <w15:commentEx w15:paraId="1F012B6B" w15:done="0"/>
-  <w15:commentEx w15:paraId="0AEB60E5" w15:done="0"/>
-  <w15:commentEx w15:paraId="02F0ED70" w15:done="0"/>
-</w15:commentsEx>
-</file>
-
-<file path=word/commentsIds.xml><?xml version="1.0" encoding="utf-8"?>
-<w16cid:commentsIds xmlns:wpc="http://schemas.microsoft.com/office/word/2010/wordprocessingCanvas" xmlns:cx="http://schemas.microsoft.com/office/drawing/2014/chartex" xmlns:cx1="http://schemas.microsoft.com/office/drawing/2015/9/8/chartex" xmlns:cx2="http://schemas.microsoft.com/office/drawing/2015/10/21/chartex" xmlns:cx3="http://schemas.microsoft.com/office/drawing/2016/5/9/chartex" xmlns:cx4="http://schemas.microsoft.com/office/drawing/2016/5/10/chartex" xmlns:cx5="http://schemas.microsoft.com/office/drawing/2016/5/11/chartex" xmlns:cx6="http://schemas.microsoft.com/office/drawing/2016/5/12/chartex" xmlns:cx7="http://schemas.microsoft.com/office/drawing/2016/5/13/chartex" xmlns:cx8="http://schemas.microsoft.com/office/drawing/2016/5/14/chartex" xmlns:mc="http://schemas.openxmlformats.org/markup-compatibility/2006" xmlns:aink="http://schemas.microsoft.com/office/drawing/2016/ink" xmlns:am3d="http://schemas.microsoft.com/office/drawing/2017/model3d" xmlns:o="urn:schemas-microsoft-com:office:office" xmlns:oel="http://schemas.microsoft.com/office/2019/extlst" xmlns:r="http://schemas.openxmlformats.org/officeDocument/2006/relationships" xmlns:m="http://schemas.openxmlformats.org/officeDocument/2006/math" xmlns:v="urn:schemas-microsoft-com:vml" xmlns:wp14="http://schemas.microsoft.com/office/word/2010/wordprocessingDrawing" xmlns:wp="http://schemas.openxmlformats.org/drawingml/2006/wordprocessingDrawing" xmlns:w10="urn:schemas-microsoft-com:office:word" xmlns:w="http://schemas.openxmlformats.org/wordprocessingml/2006/main" xmlns:w14="http://schemas.microsoft.com/office/word/2010/wordml" xmlns:w15="http://schemas.microsoft.com/office/word/2012/wordml" xmlns:w16cex="http://schemas.microsoft.com/office/word/2018/wordml/cex" xmlns:w16cid="http://schemas.microsoft.com/office/word/2016/wordml/cid" xmlns:w16="http://schemas.microsoft.com/office/word/2018/wordml" xmlns:w16sdtdh="http://schemas.microsoft.com/office/word/2020/wordml/sdtdatahash" xmlns:w16se="http://schemas.microsoft.com/office/word/2015/wordml/symex" xmlns:wpg="http://schemas.microsoft.com/office/word/2010/wordprocessingGroup" xmlns:wpi="http://schemas.microsoft.com/office/word/2010/wordprocessingInk" xmlns:wne="http://schemas.microsoft.com/office/word/2006/wordml" xmlns:wps="http://schemas.microsoft.com/office/word/2010/wordprocessingShape" mc:Ignorable="w14 w15 w16se w16cid w16 w16cex w16sdtdh wp14">
-  <w16cid:commentId w16cid:paraId="6A1601CE" w16cid:durableId="2639F05D"/>
-  <w16cid:commentId w16cid:paraId="51A7290B" w16cid:durableId="2639F08B"/>
-  <w16cid:commentId w16cid:paraId="1F012B6B" w16cid:durableId="2639F563"/>
-  <w16cid:commentId w16cid:paraId="0AEB60E5" w16cid:durableId="2639F5E1"/>
-  <w16cid:commentId w16cid:paraId="02F0ED70" w16cid:durableId="2639F4CD"/>
-</w16cid:commentsIds>
-</file>
-
-<file path=word/people.xml><?xml version="1.0" encoding="utf-8"?>
-<w15:people xmlns:wpc="http://schemas.microsoft.com/office/word/2010/wordprocessingCanvas" xmlns:cx="http://schemas.microsoft.com/office/drawing/2014/chartex" xmlns:cx1="http://schemas.microsoft.com/office/drawing/2015/9/8/chartex" xmlns:cx2="http://schemas.microsoft.com/office/drawing/2015/10/21/chartex" xmlns:cx3="http://schemas.microsoft.com/office/drawing/2016/5/9/chartex" xmlns:cx4="http://schemas.microsoft.com/office/drawing/2016/5/10/chartex" xmlns:cx5="http://schemas.microsoft.com/office/drawing/2016/5/11/chartex" xmlns:cx6="http://schemas.microsoft.com/office/drawing/2016/5/12/chartex" xmlns:cx7="http://schemas.microsoft.com/office/drawing/2016/5/13/chartex" xmlns:cx8="http://schemas.microsoft.com/office/drawing/2016/5/14/chartex" xmlns:mc="http://schemas.openxmlformats.org/markup-compatibility/2006" xmlns:aink="http://schemas.microsoft.com/office/drawing/2016/ink" xmlns:am3d="http://schemas.microsoft.com/office/drawing/2017/model3d" xmlns:o="urn:schemas-microsoft-com:office:office" xmlns:oel="http://schemas.microsoft.com/office/2019/extlst" xmlns:r="http://schemas.openxmlformats.org/officeDocument/2006/relationships" xmlns:m="http://schemas.openxmlformats.org/officeDocument/2006/math" xmlns:v="urn:schemas-microsoft-com:vml" xmlns:wp14="http://schemas.microsoft.com/office/word/2010/wordprocessingDrawing" xmlns:wp="http://schemas.openxmlformats.org/drawingml/2006/wordprocessingDrawing" xmlns:w10="urn:schemas-microsoft-com:office:word" xmlns:w="http://schemas.openxmlformats.org/wordprocessingml/2006/main" xmlns:w14="http://schemas.microsoft.com/office/word/2010/wordml" xmlns:w15="http://schemas.microsoft.com/office/word/2012/wordml" xmlns:w16cex="http://schemas.microsoft.com/office/word/2018/wordml/cex" xmlns:w16cid="http://schemas.microsoft.com/office/word/2016/wordml/cid" xmlns:w16="http://schemas.microsoft.com/office/word/2018/wordml" xmlns:w16sdtdh="http://schemas.microsoft.com/office/word/2020/wordml/sdtdatahash" xmlns:w16se="http://schemas.microsoft.com/office/word/2015/wordml/symex" xmlns:wpg="http://schemas.microsoft.com/office/word/2010/wordprocessingGroup" xmlns:wpi="http://schemas.microsoft.com/office/word/2010/wordprocessingInk" xmlns:wne="http://schemas.microsoft.com/office/word/2006/wordml" xmlns:wps="http://schemas.microsoft.com/office/word/2010/wordprocessingShape" mc:Ignorable="w14 w15 w16se w16cid w16 w16cex w16sdtdh wp14">
-  <w15:person w15:author="Laura Marie Vidano">
-    <w15:presenceInfo w15:providerId="AD" w15:userId="S-1-5-21-3220291763-3236061047-4260323749-1002"/>
-  </w15:person>
-</w15:people>
 </file>
 
 <file path=word/styles.xml><?xml version="1.0" encoding="utf-8"?>

</xml_diff>

<commit_message>
fixing typos in figures
</commit_message>
<xml_diff>
--- a/supplemental_files_for_submission/Supplementary_figures.docx
+++ b/supplemental_files_for_submission/Supplementary_figures.docx
@@ -49,10 +49,10 @@
             <v:path o:extrusionok="f" gradientshapeok="t" o:connecttype="rect"/>
             <o:lock v:ext="edit" aspectratio="t"/>
           </v:shapetype>
-          <v:shape id="_x0000_i1028" type="#_x0000_t75" alt="" style="width:529.4pt;height:2in;mso-width-percent:0;mso-height-percent:0;mso-width-percent:0;mso-height-percent:0" o:ole="">
+          <v:shape id="_x0000_i1028" type="#_x0000_t75" alt="" style="width:529.3pt;height:2in;mso-width-percent:0;mso-height-percent:0;mso-width-percent:0;mso-height-percent:0" o:ole="">
             <v:imagedata r:id="rId4" o:title=""/>
           </v:shape>
-          <o:OLEObject Type="Embed" ProgID="Unknown" ShapeID="_x0000_i1028" DrawAspect="Content" ObjectID="_1719931964" r:id="rId5"/>
+          <o:OLEObject Type="Embed" ProgID="Unknown" ShapeID="_x0000_i1028" DrawAspect="Content" ObjectID="_1722085516" r:id="rId5"/>
         </w:object>
       </w:r>
     </w:p>
@@ -186,10 +186,10 @@
           <w:szCs w:val="22"/>
         </w:rPr>
         <w:object w:dxaOrig="17320" w:dyaOrig="10680" w14:anchorId="04A68AD9">
-          <v:shape id="_x0000_i1027" type="#_x0000_t75" alt="" style="width:538.6pt;height:332.45pt;mso-width-percent:0;mso-height-percent:0;mso-width-percent:0;mso-height-percent:0" o:ole="">
+          <v:shape id="_x0000_i1027" type="#_x0000_t75" alt="" style="width:538.45pt;height:332.45pt;mso-width-percent:0;mso-height-percent:0;mso-width-percent:0;mso-height-percent:0" o:ole="">
             <v:imagedata r:id="rId6" o:title=""/>
           </v:shape>
-          <o:OLEObject Type="Embed" ProgID="Unknown" ShapeID="_x0000_i1027" DrawAspect="Content" ObjectID="_1719931965" r:id="rId7"/>
+          <o:OLEObject Type="Embed" ProgID="Unknown" ShapeID="_x0000_i1027" DrawAspect="Content" ObjectID="_1722085517" r:id="rId7"/>
         </w:object>
       </w:r>
     </w:p>
@@ -372,10 +372,10 @@
           <w:szCs w:val="22"/>
         </w:rPr>
         <w:object w:dxaOrig="18600" w:dyaOrig="4440" w14:anchorId="2FC457E1">
-          <v:shape id="_x0000_i1026" type="#_x0000_t75" alt="" style="width:542.8pt;height:129.9pt;mso-width-percent:0;mso-height-percent:0;mso-width-percent:0;mso-height-percent:0" o:ole="">
+          <v:shape id="_x0000_i1026" type="#_x0000_t75" alt="" style="width:543.05pt;height:130.2pt;mso-width-percent:0;mso-height-percent:0;mso-width-percent:0;mso-height-percent:0" o:ole="">
             <v:imagedata r:id="rId8" o:title=""/>
           </v:shape>
-          <o:OLEObject Type="Embed" ProgID="Unknown" ShapeID="_x0000_i1026" DrawAspect="Content" ObjectID="_1719931966" r:id="rId9"/>
+          <o:OLEObject Type="Embed" ProgID="Unknown" ShapeID="_x0000_i1026" DrawAspect="Content" ObjectID="_1722085518" r:id="rId9"/>
         </w:object>
       </w:r>
     </w:p>
@@ -395,10 +395,10 @@
           <w:szCs w:val="22"/>
         </w:rPr>
         <w:object w:dxaOrig="19040" w:dyaOrig="4760" w14:anchorId="7CA98D56">
-          <v:shape id="_x0000_i1025" type="#_x0000_t75" alt="" style="width:554.1pt;height:138.35pt;mso-width-percent:0;mso-height-percent:0;mso-width-percent:0;mso-height-percent:0" o:ole="">
+          <v:shape id="_x0000_i1025" type="#_x0000_t75" alt="" style="width:553.8pt;height:138.65pt;mso-width-percent:0;mso-height-percent:0;mso-width-percent:0;mso-height-percent:0" o:ole="">
             <v:imagedata r:id="rId10" o:title=""/>
           </v:shape>
-          <o:OLEObject Type="Embed" ProgID="Unknown" ShapeID="_x0000_i1025" DrawAspect="Content" ObjectID="_1719931967" r:id="rId11"/>
+          <o:OLEObject Type="Embed" ProgID="Unknown" ShapeID="_x0000_i1025" DrawAspect="Content" ObjectID="_1722085519" r:id="rId11"/>
         </w:object>
       </w:r>
     </w:p>
@@ -1667,7 +1667,7 @@
         </w:trPr>
         <w:tc>
           <w:tcPr>
-            <w:tcW w:w="4685" w:type="dxa"/>
+            <w:tcW w:w="4686" w:type="dxa"/>
             <w:gridSpan w:val="2"/>
             <w:tcMar>
               <w:top w:w="20" w:type="dxa"/>
@@ -1727,7 +1727,7 @@
         </w:tc>
         <w:tc>
           <w:tcPr>
-            <w:tcW w:w="3899" w:type="dxa"/>
+            <w:tcW w:w="3903" w:type="dxa"/>
             <w:gridSpan w:val="6"/>
             <w:tcMar>
               <w:top w:w="40" w:type="dxa"/>
@@ -1775,12 +1775,12 @@
       <w:tr>
         <w:trPr>
           <w:gridAfter w:val="1"/>
-          <w:wAfter w:w="11" w:type="dxa"/>
+          <w:wAfter w:w="15" w:type="dxa"/>
           <w:trHeight w:val="430"/>
         </w:trPr>
         <w:tc>
           <w:tcPr>
-            <w:tcW w:w="4685" w:type="dxa"/>
+            <w:tcW w:w="4686" w:type="dxa"/>
             <w:gridSpan w:val="2"/>
             <w:tcBorders>
               <w:top w:val="single" w:sz="4" w:space="0" w:color="auto"/>
@@ -2155,12 +2155,12 @@
       <w:tr>
         <w:trPr>
           <w:gridAfter w:val="1"/>
-          <w:wAfter w:w="11" w:type="dxa"/>
+          <w:wAfter w:w="15" w:type="dxa"/>
           <w:trHeight w:val="735"/>
         </w:trPr>
         <w:tc>
           <w:tcPr>
-            <w:tcW w:w="2347" w:type="dxa"/>
+            <w:tcW w:w="2348" w:type="dxa"/>
             <w:tcBorders>
               <w:top w:val="nil"/>
               <w:bottom w:val="nil"/>
@@ -2494,12 +2494,12 @@
       <w:tr>
         <w:trPr>
           <w:gridAfter w:val="1"/>
-          <w:wAfter w:w="11" w:type="dxa"/>
+          <w:wAfter w:w="15" w:type="dxa"/>
           <w:trHeight w:val="819"/>
         </w:trPr>
         <w:tc>
           <w:tcPr>
-            <w:tcW w:w="2347" w:type="dxa"/>
+            <w:tcW w:w="2348" w:type="dxa"/>
             <w:tcBorders>
               <w:top w:val="nil"/>
               <w:bottom w:val="single" w:sz="4" w:space="0" w:color="auto"/>
@@ -3049,7 +3049,7 @@
         </w:trPr>
         <w:tc>
           <w:tcPr>
-            <w:tcW w:w="2349" w:type="dxa"/>
+            <w:tcW w:w="2348" w:type="dxa"/>
             <w:tcBorders>
               <w:left w:val="single" w:sz="4" w:space="0" w:color="auto"/>
             </w:tcBorders>
@@ -3076,7 +3076,7 @@
         </w:tc>
         <w:tc>
           <w:tcPr>
-            <w:tcW w:w="2337" w:type="dxa"/>
+            <w:tcW w:w="2338" w:type="dxa"/>
             <w:tcBorders>
               <w:right w:val="single" w:sz="4" w:space="0" w:color="auto"/>
             </w:tcBorders>
@@ -3271,231 +3271,7 @@
         </w:trPr>
         <w:tc>
           <w:tcPr>
-            <w:tcW w:w="2349" w:type="dxa"/>
-            <w:tcBorders>
-              <w:left w:val="single" w:sz="4" w:space="0" w:color="auto"/>
-            </w:tcBorders>
-          </w:tcPr>
-          <w:p>
-            <w:pPr>
-              <w:rPr>
-                <w:rFonts w:ascii="Arial" w:hAnsi="Arial" w:cs="Arial"/>
-                <w:i/>
-                <w:sz w:val="22"/>
-                <w:szCs w:val="22"/>
-              </w:rPr>
-            </w:pPr>
-            <w:proofErr w:type="spellStart"/>
-            <w:r>
-              <w:rPr>
-                <w:rFonts w:ascii="Arial" w:hAnsi="Arial" w:cs="Arial"/>
-                <w:i/>
-                <w:sz w:val="22"/>
-                <w:szCs w:val="22"/>
-              </w:rPr>
-              <w:t>Glicazide</w:t>
-            </w:r>
-            <w:proofErr w:type="spellEnd"/>
-          </w:p>
-        </w:tc>
-        <w:tc>
-          <w:tcPr>
-            <w:tcW w:w="2337" w:type="dxa"/>
-            <w:tcBorders>
-              <w:right w:val="single" w:sz="4" w:space="0" w:color="auto"/>
-            </w:tcBorders>
-          </w:tcPr>
-          <w:p>
-            <w:pPr>
-              <w:jc w:val="center"/>
-              <w:rPr>
-                <w:rFonts w:ascii="Arial" w:hAnsi="Arial" w:cs="Arial"/>
-                <w:i/>
-                <w:sz w:val="22"/>
-                <w:szCs w:val="22"/>
-              </w:rPr>
-            </w:pPr>
-          </w:p>
-        </w:tc>
-        <w:tc>
-          <w:tcPr>
-            <w:tcW w:w="776" w:type="dxa"/>
-            <w:tcBorders>
-              <w:left w:val="single" w:sz="4" w:space="0" w:color="auto"/>
-              <w:right w:val="single" w:sz="4" w:space="0" w:color="auto"/>
-            </w:tcBorders>
-          </w:tcPr>
-          <w:p>
-            <w:pPr>
-              <w:jc w:val="center"/>
-              <w:rPr>
-                <w:rFonts w:ascii="Arial" w:hAnsi="Arial" w:cs="Arial"/>
-                <w:i/>
-                <w:sz w:val="22"/>
-                <w:szCs w:val="22"/>
-              </w:rPr>
-            </w:pPr>
-            <w:r>
-              <w:rPr>
-                <w:rFonts w:ascii="Arial" w:eastAsia="Arial Unicode MS" w:hAnsi="Arial" w:cs="Arial"/>
-                <w:i/>
-                <w:sz w:val="22"/>
-                <w:szCs w:val="22"/>
-              </w:rPr>
-              <w:t>↑</w:t>
-            </w:r>
-          </w:p>
-        </w:tc>
-        <w:tc>
-          <w:tcPr>
-            <w:tcW w:w="776" w:type="dxa"/>
-            <w:gridSpan w:val="2"/>
-            <w:tcBorders>
-              <w:left w:val="single" w:sz="4" w:space="0" w:color="auto"/>
-            </w:tcBorders>
-          </w:tcPr>
-          <w:p>
-            <w:pPr>
-              <w:jc w:val="center"/>
-              <w:rPr>
-                <w:rFonts w:ascii="Arial" w:hAnsi="Arial" w:cs="Arial"/>
-                <w:i/>
-                <w:sz w:val="22"/>
-                <w:szCs w:val="22"/>
-              </w:rPr>
-            </w:pPr>
-            <w:r>
-              <w:rPr>
-                <w:rFonts w:ascii="Arial" w:hAnsi="Arial" w:cs="Arial"/>
-                <w:i/>
-                <w:sz w:val="22"/>
-                <w:szCs w:val="22"/>
-              </w:rPr>
-              <w:t>113.4</w:t>
-            </w:r>
-          </w:p>
-        </w:tc>
-        <w:tc>
-          <w:tcPr>
-            <w:tcW w:w="776" w:type="dxa"/>
-          </w:tcPr>
-          <w:p>
-            <w:pPr>
-              <w:jc w:val="center"/>
-              <w:rPr>
-                <w:rFonts w:ascii="Arial" w:hAnsi="Arial" w:cs="Arial"/>
-                <w:i/>
-                <w:sz w:val="22"/>
-                <w:szCs w:val="22"/>
-              </w:rPr>
-            </w:pPr>
-            <w:r>
-              <w:rPr>
-                <w:rFonts w:ascii="Arial" w:hAnsi="Arial" w:cs="Arial"/>
-                <w:i/>
-                <w:sz w:val="22"/>
-                <w:szCs w:val="22"/>
-              </w:rPr>
-              <w:t>113.4</w:t>
-            </w:r>
-          </w:p>
-        </w:tc>
-        <w:tc>
-          <w:tcPr>
-            <w:tcW w:w="776" w:type="dxa"/>
-          </w:tcPr>
-          <w:p>
-            <w:pPr>
-              <w:jc w:val="center"/>
-              <w:rPr>
-                <w:rFonts w:ascii="Arial" w:hAnsi="Arial" w:cs="Arial"/>
-                <w:i/>
-                <w:sz w:val="22"/>
-                <w:szCs w:val="22"/>
-              </w:rPr>
-            </w:pPr>
-            <w:r>
-              <w:rPr>
-                <w:rFonts w:ascii="Arial" w:hAnsi="Arial" w:cs="Arial"/>
-                <w:i/>
-                <w:sz w:val="22"/>
-                <w:szCs w:val="22"/>
-              </w:rPr>
-              <w:t>137.3</w:t>
-            </w:r>
-          </w:p>
-        </w:tc>
-        <w:tc>
-          <w:tcPr>
-            <w:tcW w:w="785" w:type="dxa"/>
-          </w:tcPr>
-          <w:p>
-            <w:pPr>
-              <w:jc w:val="center"/>
-              <w:rPr>
-                <w:rFonts w:ascii="Arial" w:hAnsi="Arial" w:cs="Arial"/>
-                <w:i/>
-                <w:sz w:val="22"/>
-                <w:szCs w:val="22"/>
-              </w:rPr>
-            </w:pPr>
-            <w:r>
-              <w:rPr>
-                <w:rFonts w:ascii="Arial" w:hAnsi="Arial" w:cs="Arial"/>
-                <w:i/>
-                <w:sz w:val="22"/>
-                <w:szCs w:val="22"/>
-              </w:rPr>
-              <w:t>141.1</w:t>
-            </w:r>
-          </w:p>
-        </w:tc>
-        <w:tc>
-          <w:tcPr>
-            <w:tcW w:w="785" w:type="dxa"/>
-            <w:tcBorders>
-              <w:right w:val="single" w:sz="4" w:space="0" w:color="auto"/>
-            </w:tcBorders>
-          </w:tcPr>
-          <w:p>
-            <w:pPr>
-              <w:jc w:val="center"/>
-              <w:rPr>
-                <w:rFonts w:ascii="Arial" w:hAnsi="Arial" w:cs="Arial"/>
-                <w:i/>
-                <w:sz w:val="22"/>
-                <w:szCs w:val="22"/>
-              </w:rPr>
-            </w:pPr>
-            <w:r>
-              <w:rPr>
-                <w:rFonts w:ascii="Arial" w:hAnsi="Arial" w:cs="Arial"/>
-                <w:i/>
-                <w:sz w:val="22"/>
-                <w:szCs w:val="22"/>
-              </w:rPr>
-              <w:t>150.6</w:t>
-            </w:r>
-          </w:p>
-        </w:tc>
-      </w:tr>
-      <w:tr>
-        <w:tblPrEx>
-          <w:tblBorders>
-            <w:top w:val="none" w:sz="0" w:space="0" w:color="auto"/>
-            <w:left w:val="none" w:sz="0" w:space="0" w:color="auto"/>
-            <w:bottom w:val="none" w:sz="0" w:space="0" w:color="auto"/>
-            <w:right w:val="none" w:sz="0" w:space="0" w:color="auto"/>
-          </w:tblBorders>
-        </w:tblPrEx>
-        <w:trPr>
-          <w:gridAfter w:val="1"/>
-          <w:wAfter w:w="15" w:type="dxa"/>
-          <w:trHeight w:val="430"/>
-        </w:trPr>
-        <w:tc>
-          <w:tcPr>
-            <w:tcW w:w="2349" w:type="dxa"/>
+            <w:tcW w:w="2348" w:type="dxa"/>
             <w:tcBorders>
               <w:left w:val="single" w:sz="4" w:space="0" w:color="auto"/>
               <w:bottom w:val="single" w:sz="4" w:space="0" w:color="auto"/>
@@ -3525,7 +3301,7 @@
         </w:tc>
         <w:tc>
           <w:tcPr>
-            <w:tcW w:w="2337" w:type="dxa"/>
+            <w:tcW w:w="2338" w:type="dxa"/>
             <w:tcBorders>
               <w:bottom w:val="single" w:sz="4" w:space="0" w:color="auto"/>
               <w:right w:val="single" w:sz="4" w:space="0" w:color="auto"/>
@@ -3966,7 +3742,7 @@
         </w:trPr>
         <w:tc>
           <w:tcPr>
-            <w:tcW w:w="2349" w:type="dxa"/>
+            <w:tcW w:w="2348" w:type="dxa"/>
             <w:tcBorders>
               <w:top w:val="nil"/>
               <w:left w:val="single" w:sz="4" w:space="0" w:color="auto"/>
@@ -3998,7 +3774,7 @@
         </w:tc>
         <w:tc>
           <w:tcPr>
-            <w:tcW w:w="2337" w:type="dxa"/>
+            <w:tcW w:w="2338" w:type="dxa"/>
             <w:tcBorders>
               <w:top w:val="nil"/>
               <w:left w:val="nil"/>
@@ -4234,7 +4010,7 @@
         </w:trPr>
         <w:tc>
           <w:tcPr>
-            <w:tcW w:w="2349" w:type="dxa"/>
+            <w:tcW w:w="2348" w:type="dxa"/>
             <w:tcBorders>
               <w:top w:val="nil"/>
               <w:left w:val="single" w:sz="4" w:space="0" w:color="auto"/>
@@ -4264,7 +4040,7 @@
         </w:tc>
         <w:tc>
           <w:tcPr>
-            <w:tcW w:w="2337" w:type="dxa"/>
+            <w:tcW w:w="2338" w:type="dxa"/>
             <w:tcBorders>
               <w:top w:val="nil"/>
               <w:left w:val="nil"/>
@@ -6180,7 +5956,7 @@
         </w:trPr>
         <w:tc>
           <w:tcPr>
-            <w:tcW w:w="2349" w:type="dxa"/>
+            <w:tcW w:w="2348" w:type="dxa"/>
             <w:tcBorders>
               <w:top w:val="nil"/>
               <w:bottom w:val="nil"/>
@@ -6188,7 +5964,6 @@
           </w:tcPr>
           <w:p>
             <w:pPr>
-              <w:jc w:val="center"/>
               <w:rPr>
                 <w:rFonts w:ascii="Arial" w:hAnsi="Arial" w:cs="Arial"/>
                 <w:i/>
@@ -6209,7 +5984,7 @@
         </w:tc>
         <w:tc>
           <w:tcPr>
-            <w:tcW w:w="2337" w:type="dxa"/>
+            <w:tcW w:w="2338" w:type="dxa"/>
             <w:tcBorders>
               <w:top w:val="nil"/>
               <w:bottom w:val="nil"/>
@@ -6415,7 +6190,7 @@
         </w:trPr>
         <w:tc>
           <w:tcPr>
-            <w:tcW w:w="2349" w:type="dxa"/>
+            <w:tcW w:w="2348" w:type="dxa"/>
             <w:tcBorders>
               <w:top w:val="nil"/>
               <w:bottom w:val="single" w:sz="4" w:space="0" w:color="auto"/>
@@ -6423,7 +6198,6 @@
           </w:tcPr>
           <w:p>
             <w:pPr>
-              <w:jc w:val="center"/>
               <w:rPr>
                 <w:rFonts w:ascii="Arial" w:hAnsi="Arial" w:cs="Arial"/>
                 <w:i/>
@@ -6444,7 +6218,7 @@
         </w:tc>
         <w:tc>
           <w:tcPr>
-            <w:tcW w:w="2337" w:type="dxa"/>
+            <w:tcW w:w="2338" w:type="dxa"/>
             <w:tcBorders>
               <w:top w:val="nil"/>
               <w:bottom w:val="single" w:sz="4" w:space="0" w:color="auto"/>

</xml_diff>

<commit_message>
updated figures/data for submission
</commit_message>
<xml_diff>
--- a/supplemental_files_for_submission/Supplementary_figures.docx
+++ b/supplemental_files_for_submission/Supplementary_figures.docx
@@ -52,7 +52,7 @@
           <v:shape id="_x0000_i1028" type="#_x0000_t75" alt="" style="width:529.3pt;height:2in;mso-width-percent:0;mso-height-percent:0;mso-width-percent:0;mso-height-percent:0" o:ole="">
             <v:imagedata r:id="rId4" o:title=""/>
           </v:shape>
-          <o:OLEObject Type="Embed" ProgID="Unknown" ShapeID="_x0000_i1028" DrawAspect="Content" ObjectID="_1722085516" r:id="rId5"/>
+          <o:OLEObject Type="Embed" ProgID="Unknown" ShapeID="_x0000_i1028" DrawAspect="Content" ObjectID="_1724237296" r:id="rId5"/>
         </w:object>
       </w:r>
     </w:p>
@@ -186,10 +186,10 @@
           <w:szCs w:val="22"/>
         </w:rPr>
         <w:object w:dxaOrig="17320" w:dyaOrig="10680" w14:anchorId="04A68AD9">
-          <v:shape id="_x0000_i1027" type="#_x0000_t75" alt="" style="width:538.45pt;height:332.45pt;mso-width-percent:0;mso-height-percent:0;mso-width-percent:0;mso-height-percent:0" o:ole="">
+          <v:shape id="_x0000_i1027" type="#_x0000_t75" alt="" style="width:538.4pt;height:332.75pt;mso-width-percent:0;mso-height-percent:0;mso-width-percent:0;mso-height-percent:0" o:ole="">
             <v:imagedata r:id="rId6" o:title=""/>
           </v:shape>
-          <o:OLEObject Type="Embed" ProgID="Unknown" ShapeID="_x0000_i1027" DrawAspect="Content" ObjectID="_1722085517" r:id="rId7"/>
+          <o:OLEObject Type="Embed" ProgID="Unknown" ShapeID="_x0000_i1027" DrawAspect="Content" ObjectID="_1724237297" r:id="rId7"/>
         </w:object>
       </w:r>
     </w:p>
@@ -372,10 +372,10 @@
           <w:szCs w:val="22"/>
         </w:rPr>
         <w:object w:dxaOrig="18600" w:dyaOrig="4440" w14:anchorId="2FC457E1">
-          <v:shape id="_x0000_i1026" type="#_x0000_t75" alt="" style="width:543.05pt;height:130.2pt;mso-width-percent:0;mso-height-percent:0;mso-width-percent:0;mso-height-percent:0" o:ole="">
+          <v:shape id="_x0000_i1026" type="#_x0000_t75" alt="" style="width:542.9pt;height:129.75pt;mso-width-percent:0;mso-height-percent:0;mso-width-percent:0;mso-height-percent:0" o:ole="">
             <v:imagedata r:id="rId8" o:title=""/>
           </v:shape>
-          <o:OLEObject Type="Embed" ProgID="Unknown" ShapeID="_x0000_i1026" DrawAspect="Content" ObjectID="_1722085518" r:id="rId9"/>
+          <o:OLEObject Type="Embed" ProgID="Unknown" ShapeID="_x0000_i1026" DrawAspect="Content" ObjectID="_1724237298" r:id="rId9"/>
         </w:object>
       </w:r>
     </w:p>
@@ -395,10 +395,10 @@
           <w:szCs w:val="22"/>
         </w:rPr>
         <w:object w:dxaOrig="19040" w:dyaOrig="4760" w14:anchorId="7CA98D56">
-          <v:shape id="_x0000_i1025" type="#_x0000_t75" alt="" style="width:553.8pt;height:138.65pt;mso-width-percent:0;mso-height-percent:0;mso-width-percent:0;mso-height-percent:0" o:ole="">
+          <v:shape id="_x0000_i1025" type="#_x0000_t75" alt="" style="width:553.95pt;height:138.8pt;mso-width-percent:0;mso-height-percent:0;mso-width-percent:0;mso-height-percent:0" o:ole="">
             <v:imagedata r:id="rId10" o:title=""/>
           </v:shape>
-          <o:OLEObject Type="Embed" ProgID="Unknown" ShapeID="_x0000_i1025" DrawAspect="Content" ObjectID="_1722085519" r:id="rId11"/>
+          <o:OLEObject Type="Embed" ProgID="Unknown" ShapeID="_x0000_i1025" DrawAspect="Content" ObjectID="_1724237299" r:id="rId11"/>
         </w:object>
       </w:r>
     </w:p>
@@ -6525,27 +6525,6 @@
           <w:sz w:val="22"/>
           <w:szCs w:val="22"/>
         </w:rPr>
-      </w:pPr>
-      <w:r>
-        <w:rPr>
-          <w:rFonts w:ascii="Arial" w:hAnsi="Arial" w:cs="Arial"/>
-          <w:b/>
-          <w:bCs/>
-          <w:sz w:val="22"/>
-          <w:szCs w:val="22"/>
-        </w:rPr>
-        <w:br w:type="page"/>
-      </w:r>
-    </w:p>
-    <w:p>
-      <w:pPr>
-        <w:rPr>
-          <w:rFonts w:ascii="Arial" w:hAnsi="Arial" w:cs="Arial"/>
-          <w:b/>
-          <w:bCs/>
-          <w:sz w:val="22"/>
-          <w:szCs w:val="22"/>
-        </w:rPr>
         <w:sectPr>
           <w:pgSz w:w="12240" w:h="15840"/>
           <w:pgMar w:top="720" w:right="720" w:bottom="720" w:left="720" w:header="720" w:footer="720" w:gutter="0"/>
@@ -6553,6 +6532,16 @@
           <w:docGrid w:linePitch="360"/>
         </w:sectPr>
       </w:pPr>
+      <w:r>
+        <w:rPr>
+          <w:rFonts w:ascii="Arial" w:hAnsi="Arial" w:cs="Arial"/>
+          <w:b/>
+          <w:bCs/>
+          <w:sz w:val="22"/>
+          <w:szCs w:val="22"/>
+        </w:rPr>
+        <w:br w:type="page"/>
+      </w:r>
     </w:p>
     <w:p>
       <w:pPr>
@@ -6560,6 +6549,7 @@
           <w:rFonts w:ascii="Arial" w:hAnsi="Arial" w:cs="Arial"/>
           <w:b/>
           <w:bCs/>
+          <w:color w:val="000000"/>
           <w:sz w:val="22"/>
           <w:szCs w:val="22"/>
         </w:rPr>
@@ -6569,2808 +6559,13 @@
       <w:pPr>
         <w:rPr>
           <w:rFonts w:ascii="Arial" w:hAnsi="Arial" w:cs="Arial"/>
-          <w:sz w:val="22"/>
-          <w:szCs w:val="22"/>
         </w:rPr>
       </w:pPr>
-    </w:p>
-    <w:tbl>
-      <w:tblPr>
-        <w:tblW w:w="13920" w:type="dxa"/>
-        <w:tblCellMar>
-          <w:left w:w="0" w:type="dxa"/>
-          <w:right w:w="0" w:type="dxa"/>
-        </w:tblCellMar>
-        <w:tblLook w:val="0420" w:firstRow="1" w:lastRow="0" w:firstColumn="0" w:lastColumn="0" w:noHBand="0" w:noVBand="1"/>
-      </w:tblPr>
-      <w:tblGrid>
-        <w:gridCol w:w="1920"/>
-        <w:gridCol w:w="1660"/>
-        <w:gridCol w:w="1720"/>
-        <w:gridCol w:w="1860"/>
-        <w:gridCol w:w="6760"/>
-      </w:tblGrid>
-      <w:tr>
-        <w:trPr>
-          <w:trHeight w:val="848"/>
-        </w:trPr>
-        <w:tc>
-          <w:tcPr>
-            <w:tcW w:w="1920" w:type="dxa"/>
-            <w:tcBorders>
-              <w:top w:val="single" w:sz="8" w:space="0" w:color="000000"/>
-              <w:left w:val="single" w:sz="8" w:space="0" w:color="000000"/>
-              <w:bottom w:val="single" w:sz="8" w:space="0" w:color="000000"/>
-              <w:right w:val="single" w:sz="8" w:space="0" w:color="000000"/>
-            </w:tcBorders>
-            <w:shd w:val="clear" w:color="auto" w:fill="auto"/>
-            <w:tcMar>
-              <w:top w:w="72" w:type="dxa"/>
-              <w:left w:w="144" w:type="dxa"/>
-              <w:bottom w:w="72" w:type="dxa"/>
-              <w:right w:w="144" w:type="dxa"/>
-            </w:tcMar>
-            <w:vAlign w:val="center"/>
-            <w:hideMark/>
-          </w:tcPr>
-          <w:p>
-            <w:pPr>
-              <w:rPr>
-                <w:rFonts w:ascii="Arial" w:hAnsi="Arial" w:cs="Arial"/>
-                <w:sz w:val="22"/>
-                <w:szCs w:val="22"/>
-              </w:rPr>
-            </w:pPr>
-            <w:r>
-              <w:rPr>
-                <w:rFonts w:ascii="Arial" w:hAnsi="Arial" w:cs="Arial"/>
-                <w:b/>
-                <w:bCs/>
-                <w:sz w:val="22"/>
-                <w:szCs w:val="22"/>
-              </w:rPr>
-              <w:t>Antibody</w:t>
-            </w:r>
-          </w:p>
-        </w:tc>
-        <w:tc>
-          <w:tcPr>
-            <w:tcW w:w="1660" w:type="dxa"/>
-            <w:tcBorders>
-              <w:top w:val="single" w:sz="8" w:space="0" w:color="000000"/>
-              <w:left w:val="single" w:sz="8" w:space="0" w:color="000000"/>
-              <w:bottom w:val="single" w:sz="8" w:space="0" w:color="000000"/>
-              <w:right w:val="single" w:sz="8" w:space="0" w:color="000000"/>
-            </w:tcBorders>
-            <w:shd w:val="clear" w:color="auto" w:fill="auto"/>
-            <w:tcMar>
-              <w:top w:w="72" w:type="dxa"/>
-              <w:left w:w="144" w:type="dxa"/>
-              <w:bottom w:w="72" w:type="dxa"/>
-              <w:right w:w="144" w:type="dxa"/>
-            </w:tcMar>
-            <w:vAlign w:val="center"/>
-            <w:hideMark/>
-          </w:tcPr>
-          <w:p>
-            <w:pPr>
-              <w:rPr>
-                <w:rFonts w:ascii="Arial" w:hAnsi="Arial" w:cs="Arial"/>
-                <w:sz w:val="22"/>
-                <w:szCs w:val="22"/>
-              </w:rPr>
-            </w:pPr>
-            <w:r>
-              <w:rPr>
-                <w:rFonts w:ascii="Arial" w:hAnsi="Arial" w:cs="Arial"/>
-                <w:b/>
-                <w:bCs/>
-                <w:sz w:val="22"/>
-                <w:szCs w:val="22"/>
-              </w:rPr>
-              <w:t>Brand / Reference #</w:t>
-            </w:r>
-          </w:p>
-        </w:tc>
-        <w:tc>
-          <w:tcPr>
-            <w:tcW w:w="1720" w:type="dxa"/>
-            <w:tcBorders>
-              <w:top w:val="single" w:sz="8" w:space="0" w:color="000000"/>
-              <w:left w:val="single" w:sz="8" w:space="0" w:color="000000"/>
-              <w:bottom w:val="single" w:sz="8" w:space="0" w:color="000000"/>
-              <w:right w:val="single" w:sz="8" w:space="0" w:color="000000"/>
-            </w:tcBorders>
-            <w:shd w:val="clear" w:color="auto" w:fill="auto"/>
-            <w:tcMar>
-              <w:top w:w="72" w:type="dxa"/>
-              <w:left w:w="144" w:type="dxa"/>
-              <w:bottom w:w="72" w:type="dxa"/>
-              <w:right w:w="144" w:type="dxa"/>
-            </w:tcMar>
-            <w:vAlign w:val="center"/>
-            <w:hideMark/>
-          </w:tcPr>
-          <w:p>
-            <w:pPr>
-              <w:rPr>
-                <w:rFonts w:ascii="Arial" w:hAnsi="Arial" w:cs="Arial"/>
-                <w:sz w:val="22"/>
-                <w:szCs w:val="22"/>
-              </w:rPr>
-            </w:pPr>
-            <w:r>
-              <w:rPr>
-                <w:rFonts w:ascii="Arial" w:hAnsi="Arial" w:cs="Arial"/>
-                <w:b/>
-                <w:bCs/>
-                <w:sz w:val="22"/>
-                <w:szCs w:val="22"/>
-              </w:rPr>
-              <w:t>Molecular Weight (</w:t>
-            </w:r>
-            <w:proofErr w:type="spellStart"/>
-            <w:r>
-              <w:rPr>
-                <w:rFonts w:ascii="Arial" w:hAnsi="Arial" w:cs="Arial"/>
-                <w:b/>
-                <w:bCs/>
-                <w:sz w:val="22"/>
-                <w:szCs w:val="22"/>
-              </w:rPr>
-              <w:t>kDa</w:t>
-            </w:r>
-            <w:proofErr w:type="spellEnd"/>
-            <w:r>
-              <w:rPr>
-                <w:rFonts w:ascii="Arial" w:hAnsi="Arial" w:cs="Arial"/>
-                <w:b/>
-                <w:bCs/>
-                <w:sz w:val="22"/>
-                <w:szCs w:val="22"/>
-              </w:rPr>
-              <w:t>)</w:t>
-            </w:r>
-          </w:p>
-        </w:tc>
-        <w:tc>
-          <w:tcPr>
-            <w:tcW w:w="1860" w:type="dxa"/>
-            <w:tcBorders>
-              <w:top w:val="single" w:sz="8" w:space="0" w:color="000000"/>
-              <w:left w:val="single" w:sz="8" w:space="0" w:color="000000"/>
-              <w:bottom w:val="single" w:sz="8" w:space="0" w:color="000000"/>
-              <w:right w:val="single" w:sz="8" w:space="0" w:color="000000"/>
-            </w:tcBorders>
-            <w:shd w:val="clear" w:color="auto" w:fill="auto"/>
-            <w:tcMar>
-              <w:top w:w="72" w:type="dxa"/>
-              <w:left w:w="144" w:type="dxa"/>
-              <w:bottom w:w="72" w:type="dxa"/>
-              <w:right w:w="144" w:type="dxa"/>
-            </w:tcMar>
-            <w:vAlign w:val="center"/>
-            <w:hideMark/>
-          </w:tcPr>
-          <w:p>
-            <w:pPr>
-              <w:rPr>
-                <w:rFonts w:ascii="Arial" w:hAnsi="Arial" w:cs="Arial"/>
-                <w:sz w:val="22"/>
-                <w:szCs w:val="22"/>
-              </w:rPr>
-            </w:pPr>
-            <w:r>
-              <w:rPr>
-                <w:rFonts w:ascii="Arial" w:hAnsi="Arial" w:cs="Arial"/>
-                <w:b/>
-                <w:bCs/>
-                <w:sz w:val="22"/>
-                <w:szCs w:val="22"/>
-              </w:rPr>
-              <w:t>Species / Concentration / Treatment</w:t>
-            </w:r>
-          </w:p>
-        </w:tc>
-        <w:tc>
-          <w:tcPr>
-            <w:tcW w:w="6760" w:type="dxa"/>
-            <w:tcBorders>
-              <w:top w:val="single" w:sz="8" w:space="0" w:color="000000"/>
-              <w:left w:val="single" w:sz="8" w:space="0" w:color="000000"/>
-              <w:bottom w:val="single" w:sz="8" w:space="0" w:color="000000"/>
-              <w:right w:val="single" w:sz="8" w:space="0" w:color="000000"/>
-            </w:tcBorders>
-            <w:shd w:val="clear" w:color="auto" w:fill="auto"/>
-            <w:tcMar>
-              <w:top w:w="72" w:type="dxa"/>
-              <w:left w:w="144" w:type="dxa"/>
-              <w:bottom w:w="72" w:type="dxa"/>
-              <w:right w:w="144" w:type="dxa"/>
-            </w:tcMar>
-            <w:vAlign w:val="center"/>
-            <w:hideMark/>
-          </w:tcPr>
-          <w:p>
-            <w:pPr>
-              <w:rPr>
-                <w:rFonts w:ascii="Arial" w:hAnsi="Arial" w:cs="Arial"/>
-                <w:sz w:val="22"/>
-                <w:szCs w:val="22"/>
-              </w:rPr>
-            </w:pPr>
-            <w:r>
-              <w:rPr>
-                <w:rFonts w:ascii="Arial" w:hAnsi="Arial" w:cs="Arial"/>
-                <w:b/>
-                <w:bCs/>
-                <w:sz w:val="22"/>
-                <w:szCs w:val="22"/>
-              </w:rPr>
-              <w:t>Conclusions</w:t>
-            </w:r>
-          </w:p>
-        </w:tc>
-      </w:tr>
-      <w:tr>
-        <w:trPr>
-          <w:trHeight w:val="622"/>
-        </w:trPr>
-        <w:tc>
-          <w:tcPr>
-            <w:tcW w:w="1920" w:type="dxa"/>
-            <w:tcBorders>
-              <w:top w:val="single" w:sz="8" w:space="0" w:color="000000"/>
-              <w:left w:val="single" w:sz="8" w:space="0" w:color="000000"/>
-              <w:bottom w:val="single" w:sz="8" w:space="0" w:color="000000"/>
-              <w:right w:val="single" w:sz="8" w:space="0" w:color="000000"/>
-            </w:tcBorders>
-            <w:shd w:val="clear" w:color="auto" w:fill="auto"/>
-            <w:tcMar>
-              <w:top w:w="72" w:type="dxa"/>
-              <w:left w:w="144" w:type="dxa"/>
-              <w:bottom w:w="72" w:type="dxa"/>
-              <w:right w:w="144" w:type="dxa"/>
-            </w:tcMar>
-            <w:vAlign w:val="center"/>
-            <w:hideMark/>
-          </w:tcPr>
-          <w:p>
-            <w:pPr>
-              <w:rPr>
-                <w:rFonts w:ascii="Arial" w:hAnsi="Arial" w:cs="Arial"/>
-                <w:sz w:val="22"/>
-                <w:szCs w:val="22"/>
-              </w:rPr>
-            </w:pPr>
-            <w:r>
-              <w:rPr>
-                <w:rFonts w:ascii="Arial" w:hAnsi="Arial" w:cs="Arial"/>
-                <w:sz w:val="22"/>
-                <w:szCs w:val="22"/>
-              </w:rPr>
-              <w:t>Akt</w:t>
-            </w:r>
-          </w:p>
-        </w:tc>
-        <w:tc>
-          <w:tcPr>
-            <w:tcW w:w="1660" w:type="dxa"/>
-            <w:tcBorders>
-              <w:top w:val="single" w:sz="8" w:space="0" w:color="000000"/>
-              <w:left w:val="single" w:sz="8" w:space="0" w:color="000000"/>
-              <w:bottom w:val="single" w:sz="8" w:space="0" w:color="000000"/>
-              <w:right w:val="single" w:sz="8" w:space="0" w:color="000000"/>
-            </w:tcBorders>
-            <w:shd w:val="clear" w:color="auto" w:fill="auto"/>
-            <w:tcMar>
-              <w:top w:w="72" w:type="dxa"/>
-              <w:left w:w="144" w:type="dxa"/>
-              <w:bottom w:w="72" w:type="dxa"/>
-              <w:right w:w="144" w:type="dxa"/>
-            </w:tcMar>
-            <w:vAlign w:val="center"/>
-            <w:hideMark/>
-          </w:tcPr>
-          <w:p>
-            <w:pPr>
-              <w:rPr>
-                <w:rFonts w:ascii="Arial" w:hAnsi="Arial" w:cs="Arial"/>
-                <w:sz w:val="22"/>
-                <w:szCs w:val="22"/>
-              </w:rPr>
-            </w:pPr>
-            <w:r>
-              <w:rPr>
-                <w:rFonts w:ascii="Arial" w:hAnsi="Arial" w:cs="Arial"/>
-                <w:sz w:val="22"/>
-                <w:szCs w:val="22"/>
-              </w:rPr>
-              <w:t>Cell Signaling / 2920</w:t>
-            </w:r>
-          </w:p>
-        </w:tc>
-        <w:tc>
-          <w:tcPr>
-            <w:tcW w:w="1720" w:type="dxa"/>
-            <w:tcBorders>
-              <w:top w:val="single" w:sz="8" w:space="0" w:color="000000"/>
-              <w:left w:val="single" w:sz="8" w:space="0" w:color="000000"/>
-              <w:bottom w:val="single" w:sz="8" w:space="0" w:color="000000"/>
-              <w:right w:val="single" w:sz="8" w:space="0" w:color="000000"/>
-            </w:tcBorders>
-            <w:shd w:val="clear" w:color="auto" w:fill="auto"/>
-            <w:tcMar>
-              <w:top w:w="72" w:type="dxa"/>
-              <w:left w:w="144" w:type="dxa"/>
-              <w:bottom w:w="72" w:type="dxa"/>
-              <w:right w:w="144" w:type="dxa"/>
-            </w:tcMar>
-            <w:vAlign w:val="center"/>
-            <w:hideMark/>
-          </w:tcPr>
-          <w:p>
-            <w:pPr>
-              <w:rPr>
-                <w:rFonts w:ascii="Arial" w:hAnsi="Arial" w:cs="Arial"/>
-                <w:sz w:val="22"/>
-                <w:szCs w:val="22"/>
-              </w:rPr>
-            </w:pPr>
-            <w:r>
-              <w:rPr>
-                <w:rFonts w:ascii="Arial" w:hAnsi="Arial" w:cs="Arial"/>
-                <w:sz w:val="22"/>
-                <w:szCs w:val="22"/>
-              </w:rPr>
-              <w:t>60</w:t>
-            </w:r>
-          </w:p>
-        </w:tc>
-        <w:tc>
-          <w:tcPr>
-            <w:tcW w:w="1860" w:type="dxa"/>
-            <w:tcBorders>
-              <w:top w:val="single" w:sz="8" w:space="0" w:color="000000"/>
-              <w:left w:val="single" w:sz="8" w:space="0" w:color="000000"/>
-              <w:bottom w:val="single" w:sz="8" w:space="0" w:color="000000"/>
-              <w:right w:val="single" w:sz="8" w:space="0" w:color="000000"/>
-            </w:tcBorders>
-            <w:shd w:val="clear" w:color="auto" w:fill="auto"/>
-            <w:tcMar>
-              <w:top w:w="72" w:type="dxa"/>
-              <w:left w:w="144" w:type="dxa"/>
-              <w:bottom w:w="72" w:type="dxa"/>
-              <w:right w:w="144" w:type="dxa"/>
-            </w:tcMar>
-            <w:vAlign w:val="center"/>
-            <w:hideMark/>
-          </w:tcPr>
-          <w:p>
-            <w:pPr>
-              <w:rPr>
-                <w:rFonts w:ascii="Arial" w:hAnsi="Arial" w:cs="Arial"/>
-                <w:sz w:val="22"/>
-                <w:szCs w:val="22"/>
-              </w:rPr>
-            </w:pPr>
-            <w:r>
-              <w:rPr>
-                <w:rFonts w:ascii="Arial" w:hAnsi="Arial" w:cs="Arial"/>
-                <w:sz w:val="22"/>
-                <w:szCs w:val="22"/>
-              </w:rPr>
-              <w:t>M / 1:2000 / N</w:t>
-            </w:r>
-          </w:p>
-        </w:tc>
-        <w:tc>
-          <w:tcPr>
-            <w:tcW w:w="6760" w:type="dxa"/>
-            <w:tcBorders>
-              <w:top w:val="single" w:sz="8" w:space="0" w:color="000000"/>
-              <w:left w:val="single" w:sz="8" w:space="0" w:color="000000"/>
-              <w:bottom w:val="single" w:sz="8" w:space="0" w:color="000000"/>
-              <w:right w:val="single" w:sz="8" w:space="0" w:color="000000"/>
-            </w:tcBorders>
-            <w:shd w:val="clear" w:color="auto" w:fill="auto"/>
-            <w:tcMar>
-              <w:top w:w="72" w:type="dxa"/>
-              <w:left w:w="144" w:type="dxa"/>
-              <w:bottom w:w="72" w:type="dxa"/>
-              <w:right w:w="144" w:type="dxa"/>
-            </w:tcMar>
-            <w:vAlign w:val="center"/>
-            <w:hideMark/>
-          </w:tcPr>
-          <w:p>
-            <w:pPr>
-              <w:rPr>
-                <w:rFonts w:ascii="Arial" w:hAnsi="Arial" w:cs="Arial"/>
-                <w:sz w:val="22"/>
-                <w:szCs w:val="22"/>
-              </w:rPr>
-            </w:pPr>
-            <w:r>
-              <w:rPr>
-                <w:rFonts w:ascii="Arial" w:hAnsi="Arial" w:cs="Arial"/>
-                <w:sz w:val="22"/>
-                <w:szCs w:val="22"/>
-              </w:rPr>
-              <w:t>No change due to genotype or treatment.</w:t>
-            </w:r>
-          </w:p>
-        </w:tc>
-      </w:tr>
-      <w:tr>
-        <w:trPr>
-          <w:trHeight w:val="622"/>
-        </w:trPr>
-        <w:tc>
-          <w:tcPr>
-            <w:tcW w:w="1920" w:type="dxa"/>
-            <w:tcBorders>
-              <w:top w:val="single" w:sz="8" w:space="0" w:color="000000"/>
-              <w:left w:val="single" w:sz="8" w:space="0" w:color="000000"/>
-              <w:bottom w:val="single" w:sz="8" w:space="0" w:color="000000"/>
-              <w:right w:val="single" w:sz="8" w:space="0" w:color="000000"/>
-            </w:tcBorders>
-            <w:shd w:val="clear" w:color="auto" w:fill="auto"/>
-            <w:tcMar>
-              <w:top w:w="72" w:type="dxa"/>
-              <w:left w:w="144" w:type="dxa"/>
-              <w:bottom w:w="72" w:type="dxa"/>
-              <w:right w:w="144" w:type="dxa"/>
-            </w:tcMar>
-            <w:vAlign w:val="center"/>
-            <w:hideMark/>
-          </w:tcPr>
-          <w:p>
-            <w:pPr>
-              <w:rPr>
-                <w:rFonts w:ascii="Arial" w:hAnsi="Arial" w:cs="Arial"/>
-                <w:sz w:val="22"/>
-                <w:szCs w:val="22"/>
-              </w:rPr>
-            </w:pPr>
-            <w:r>
-              <w:rPr>
-                <w:rFonts w:ascii="Arial" w:hAnsi="Arial" w:cs="Arial"/>
-                <w:sz w:val="22"/>
-                <w:szCs w:val="22"/>
-              </w:rPr>
-              <w:t>Atg5</w:t>
-            </w:r>
-          </w:p>
-        </w:tc>
-        <w:tc>
-          <w:tcPr>
-            <w:tcW w:w="1660" w:type="dxa"/>
-            <w:tcBorders>
-              <w:top w:val="single" w:sz="8" w:space="0" w:color="000000"/>
-              <w:left w:val="single" w:sz="8" w:space="0" w:color="000000"/>
-              <w:bottom w:val="single" w:sz="8" w:space="0" w:color="000000"/>
-              <w:right w:val="single" w:sz="8" w:space="0" w:color="000000"/>
-            </w:tcBorders>
-            <w:shd w:val="clear" w:color="auto" w:fill="auto"/>
-            <w:tcMar>
-              <w:top w:w="72" w:type="dxa"/>
-              <w:left w:w="144" w:type="dxa"/>
-              <w:bottom w:w="72" w:type="dxa"/>
-              <w:right w:w="144" w:type="dxa"/>
-            </w:tcMar>
-            <w:vAlign w:val="center"/>
-            <w:hideMark/>
-          </w:tcPr>
-          <w:p>
-            <w:pPr>
-              <w:rPr>
-                <w:rFonts w:ascii="Arial" w:hAnsi="Arial" w:cs="Arial"/>
-                <w:sz w:val="22"/>
-                <w:szCs w:val="22"/>
-              </w:rPr>
-            </w:pPr>
-            <w:r>
-              <w:rPr>
-                <w:rFonts w:ascii="Arial" w:hAnsi="Arial" w:cs="Arial"/>
-                <w:sz w:val="22"/>
-                <w:szCs w:val="22"/>
-              </w:rPr>
-              <w:t>Cell Signaling / 12994</w:t>
-            </w:r>
-          </w:p>
-        </w:tc>
-        <w:tc>
-          <w:tcPr>
-            <w:tcW w:w="1720" w:type="dxa"/>
-            <w:tcBorders>
-              <w:top w:val="single" w:sz="8" w:space="0" w:color="000000"/>
-              <w:left w:val="single" w:sz="8" w:space="0" w:color="000000"/>
-              <w:bottom w:val="single" w:sz="8" w:space="0" w:color="000000"/>
-              <w:right w:val="single" w:sz="8" w:space="0" w:color="000000"/>
-            </w:tcBorders>
-            <w:shd w:val="clear" w:color="auto" w:fill="auto"/>
-            <w:tcMar>
-              <w:top w:w="72" w:type="dxa"/>
-              <w:left w:w="144" w:type="dxa"/>
-              <w:bottom w:w="72" w:type="dxa"/>
-              <w:right w:w="144" w:type="dxa"/>
-            </w:tcMar>
-            <w:vAlign w:val="center"/>
-            <w:hideMark/>
-          </w:tcPr>
-          <w:p>
-            <w:pPr>
-              <w:rPr>
-                <w:rFonts w:ascii="Arial" w:hAnsi="Arial" w:cs="Arial"/>
-                <w:sz w:val="22"/>
-                <w:szCs w:val="22"/>
-              </w:rPr>
-            </w:pPr>
-            <w:r>
-              <w:rPr>
-                <w:rFonts w:ascii="Arial" w:hAnsi="Arial" w:cs="Arial"/>
-                <w:sz w:val="22"/>
-                <w:szCs w:val="22"/>
-              </w:rPr>
-              <w:t>55</w:t>
-            </w:r>
-          </w:p>
-        </w:tc>
-        <w:tc>
-          <w:tcPr>
-            <w:tcW w:w="1860" w:type="dxa"/>
-            <w:tcBorders>
-              <w:top w:val="single" w:sz="8" w:space="0" w:color="000000"/>
-              <w:left w:val="single" w:sz="8" w:space="0" w:color="000000"/>
-              <w:bottom w:val="single" w:sz="8" w:space="0" w:color="000000"/>
-              <w:right w:val="single" w:sz="8" w:space="0" w:color="000000"/>
-            </w:tcBorders>
-            <w:shd w:val="clear" w:color="auto" w:fill="auto"/>
-            <w:tcMar>
-              <w:top w:w="72" w:type="dxa"/>
-              <w:left w:w="144" w:type="dxa"/>
-              <w:bottom w:w="72" w:type="dxa"/>
-              <w:right w:w="144" w:type="dxa"/>
-            </w:tcMar>
-            <w:vAlign w:val="center"/>
-            <w:hideMark/>
-          </w:tcPr>
-          <w:p>
-            <w:pPr>
-              <w:rPr>
-                <w:rFonts w:ascii="Arial" w:hAnsi="Arial" w:cs="Arial"/>
-                <w:sz w:val="22"/>
-                <w:szCs w:val="22"/>
-              </w:rPr>
-            </w:pPr>
-            <w:r>
-              <w:rPr>
-                <w:rFonts w:ascii="Arial" w:hAnsi="Arial" w:cs="Arial"/>
-                <w:sz w:val="22"/>
-                <w:szCs w:val="22"/>
-              </w:rPr>
-              <w:t>R / 1:1000 / N</w:t>
-            </w:r>
-          </w:p>
-        </w:tc>
-        <w:tc>
-          <w:tcPr>
-            <w:tcW w:w="6760" w:type="dxa"/>
-            <w:tcBorders>
-              <w:top w:val="single" w:sz="8" w:space="0" w:color="000000"/>
-              <w:left w:val="single" w:sz="8" w:space="0" w:color="000000"/>
-              <w:bottom w:val="single" w:sz="8" w:space="0" w:color="000000"/>
-              <w:right w:val="single" w:sz="8" w:space="0" w:color="000000"/>
-            </w:tcBorders>
-            <w:shd w:val="clear" w:color="auto" w:fill="auto"/>
-            <w:tcMar>
-              <w:top w:w="72" w:type="dxa"/>
-              <w:left w:w="144" w:type="dxa"/>
-              <w:bottom w:w="72" w:type="dxa"/>
-              <w:right w:w="144" w:type="dxa"/>
-            </w:tcMar>
-            <w:vAlign w:val="center"/>
-            <w:hideMark/>
-          </w:tcPr>
-          <w:p>
-            <w:pPr>
-              <w:rPr>
-                <w:rFonts w:ascii="Arial" w:hAnsi="Arial" w:cs="Arial"/>
-                <w:sz w:val="22"/>
-                <w:szCs w:val="22"/>
-              </w:rPr>
-            </w:pPr>
-            <w:r>
-              <w:rPr>
-                <w:rFonts w:ascii="Arial" w:hAnsi="Arial" w:cs="Arial"/>
-                <w:sz w:val="22"/>
-                <w:szCs w:val="22"/>
-              </w:rPr>
-              <w:t>No change due to genotype or treatment.</w:t>
-            </w:r>
-          </w:p>
-        </w:tc>
-      </w:tr>
-      <w:tr>
-        <w:trPr>
-          <w:trHeight w:val="622"/>
-        </w:trPr>
-        <w:tc>
-          <w:tcPr>
-            <w:tcW w:w="1920" w:type="dxa"/>
-            <w:tcBorders>
-              <w:top w:val="single" w:sz="8" w:space="0" w:color="000000"/>
-              <w:left w:val="single" w:sz="8" w:space="0" w:color="000000"/>
-              <w:bottom w:val="single" w:sz="8" w:space="0" w:color="000000"/>
-              <w:right w:val="single" w:sz="8" w:space="0" w:color="000000"/>
-            </w:tcBorders>
-            <w:shd w:val="clear" w:color="auto" w:fill="auto"/>
-            <w:tcMar>
-              <w:top w:w="72" w:type="dxa"/>
-              <w:left w:w="144" w:type="dxa"/>
-              <w:bottom w:w="72" w:type="dxa"/>
-              <w:right w:w="144" w:type="dxa"/>
-            </w:tcMar>
-            <w:vAlign w:val="center"/>
-            <w:hideMark/>
-          </w:tcPr>
-          <w:p>
-            <w:pPr>
-              <w:rPr>
-                <w:rFonts w:ascii="Arial" w:hAnsi="Arial" w:cs="Arial"/>
-                <w:sz w:val="22"/>
-                <w:szCs w:val="22"/>
-              </w:rPr>
-            </w:pPr>
-            <w:r>
-              <w:rPr>
-                <w:rFonts w:ascii="Arial" w:hAnsi="Arial" w:cs="Arial"/>
-                <w:sz w:val="22"/>
-                <w:szCs w:val="22"/>
-                <w:u w:val="single"/>
-              </w:rPr>
-              <w:t>DAPK1</w:t>
-            </w:r>
-          </w:p>
-        </w:tc>
-        <w:tc>
-          <w:tcPr>
-            <w:tcW w:w="1660" w:type="dxa"/>
-            <w:tcBorders>
-              <w:top w:val="single" w:sz="8" w:space="0" w:color="000000"/>
-              <w:left w:val="single" w:sz="8" w:space="0" w:color="000000"/>
-              <w:bottom w:val="single" w:sz="8" w:space="0" w:color="000000"/>
-              <w:right w:val="single" w:sz="8" w:space="0" w:color="000000"/>
-            </w:tcBorders>
-            <w:shd w:val="clear" w:color="auto" w:fill="auto"/>
-            <w:tcMar>
-              <w:top w:w="72" w:type="dxa"/>
-              <w:left w:w="144" w:type="dxa"/>
-              <w:bottom w:w="72" w:type="dxa"/>
-              <w:right w:w="144" w:type="dxa"/>
-            </w:tcMar>
-            <w:vAlign w:val="center"/>
-            <w:hideMark/>
-          </w:tcPr>
-          <w:p>
-            <w:pPr>
-              <w:rPr>
-                <w:rFonts w:ascii="Arial" w:hAnsi="Arial" w:cs="Arial"/>
-                <w:sz w:val="22"/>
-                <w:szCs w:val="22"/>
-              </w:rPr>
-            </w:pPr>
-            <w:r>
-              <w:rPr>
-                <w:rFonts w:ascii="Arial" w:hAnsi="Arial" w:cs="Arial"/>
-                <w:sz w:val="22"/>
-                <w:szCs w:val="22"/>
-              </w:rPr>
-              <w:t>Cell Signaling / 3008</w:t>
-            </w:r>
-          </w:p>
-        </w:tc>
-        <w:tc>
-          <w:tcPr>
-            <w:tcW w:w="1720" w:type="dxa"/>
-            <w:tcBorders>
-              <w:top w:val="single" w:sz="8" w:space="0" w:color="000000"/>
-              <w:left w:val="single" w:sz="8" w:space="0" w:color="000000"/>
-              <w:bottom w:val="single" w:sz="8" w:space="0" w:color="000000"/>
-              <w:right w:val="single" w:sz="8" w:space="0" w:color="000000"/>
-            </w:tcBorders>
-            <w:shd w:val="clear" w:color="auto" w:fill="auto"/>
-            <w:tcMar>
-              <w:top w:w="72" w:type="dxa"/>
-              <w:left w:w="144" w:type="dxa"/>
-              <w:bottom w:w="72" w:type="dxa"/>
-              <w:right w:w="144" w:type="dxa"/>
-            </w:tcMar>
-            <w:vAlign w:val="center"/>
-            <w:hideMark/>
-          </w:tcPr>
-          <w:p>
-            <w:pPr>
-              <w:rPr>
-                <w:rFonts w:ascii="Arial" w:hAnsi="Arial" w:cs="Arial"/>
-                <w:sz w:val="22"/>
-                <w:szCs w:val="22"/>
-              </w:rPr>
-            </w:pPr>
-            <w:r>
-              <w:rPr>
-                <w:rFonts w:ascii="Arial" w:hAnsi="Arial" w:cs="Arial"/>
-                <w:sz w:val="22"/>
-                <w:szCs w:val="22"/>
-              </w:rPr>
-              <w:t>160</w:t>
-            </w:r>
-          </w:p>
-        </w:tc>
-        <w:tc>
-          <w:tcPr>
-            <w:tcW w:w="1860" w:type="dxa"/>
-            <w:tcBorders>
-              <w:top w:val="single" w:sz="8" w:space="0" w:color="000000"/>
-              <w:left w:val="single" w:sz="8" w:space="0" w:color="000000"/>
-              <w:bottom w:val="single" w:sz="8" w:space="0" w:color="000000"/>
-              <w:right w:val="single" w:sz="8" w:space="0" w:color="000000"/>
-            </w:tcBorders>
-            <w:shd w:val="clear" w:color="auto" w:fill="auto"/>
-            <w:tcMar>
-              <w:top w:w="72" w:type="dxa"/>
-              <w:left w:w="144" w:type="dxa"/>
-              <w:bottom w:w="72" w:type="dxa"/>
-              <w:right w:w="144" w:type="dxa"/>
-            </w:tcMar>
-            <w:vAlign w:val="center"/>
-            <w:hideMark/>
-          </w:tcPr>
-          <w:p>
-            <w:pPr>
-              <w:rPr>
-                <w:rFonts w:ascii="Arial" w:hAnsi="Arial" w:cs="Arial"/>
-                <w:sz w:val="22"/>
-                <w:szCs w:val="22"/>
-              </w:rPr>
-            </w:pPr>
-            <w:r>
-              <w:rPr>
-                <w:rFonts w:ascii="Arial" w:hAnsi="Arial" w:cs="Arial"/>
-                <w:sz w:val="22"/>
-                <w:szCs w:val="22"/>
-              </w:rPr>
-              <w:t>Rb / 1:1000 / N</w:t>
-            </w:r>
-          </w:p>
-        </w:tc>
-        <w:tc>
-          <w:tcPr>
-            <w:tcW w:w="6760" w:type="dxa"/>
-            <w:tcBorders>
-              <w:top w:val="single" w:sz="8" w:space="0" w:color="000000"/>
-              <w:left w:val="single" w:sz="8" w:space="0" w:color="000000"/>
-              <w:bottom w:val="single" w:sz="8" w:space="0" w:color="000000"/>
-              <w:right w:val="single" w:sz="8" w:space="0" w:color="000000"/>
-            </w:tcBorders>
-            <w:shd w:val="clear" w:color="auto" w:fill="auto"/>
-            <w:tcMar>
-              <w:top w:w="72" w:type="dxa"/>
-              <w:left w:w="144" w:type="dxa"/>
-              <w:bottom w:w="72" w:type="dxa"/>
-              <w:right w:w="144" w:type="dxa"/>
-            </w:tcMar>
-            <w:vAlign w:val="center"/>
-            <w:hideMark/>
-          </w:tcPr>
-          <w:p>
-            <w:pPr>
-              <w:rPr>
-                <w:rFonts w:ascii="Arial" w:hAnsi="Arial" w:cs="Arial"/>
-                <w:sz w:val="22"/>
-                <w:szCs w:val="22"/>
-              </w:rPr>
-            </w:pPr>
-            <w:r>
-              <w:rPr>
-                <w:rFonts w:ascii="Arial" w:hAnsi="Arial" w:cs="Arial"/>
-                <w:sz w:val="22"/>
-                <w:szCs w:val="22"/>
-              </w:rPr>
-              <w:t xml:space="preserve">Possible </w:t>
-            </w:r>
-            <w:r>
-              <w:rPr>
-                <w:rFonts w:ascii="Arial" w:hAnsi="Arial" w:cs="Arial"/>
-                <w:sz w:val="22"/>
-                <w:szCs w:val="22"/>
-                <w:u w:val="single"/>
-              </w:rPr>
-              <w:t>elevation of DAPK with Propranolol</w:t>
-            </w:r>
-            <w:r>
-              <w:rPr>
-                <w:rFonts w:ascii="Arial" w:hAnsi="Arial" w:cs="Arial"/>
-                <w:sz w:val="22"/>
-                <w:szCs w:val="22"/>
-              </w:rPr>
-              <w:t>.</w:t>
-            </w:r>
-          </w:p>
-        </w:tc>
-      </w:tr>
-      <w:tr>
-        <w:trPr>
-          <w:trHeight w:val="622"/>
-        </w:trPr>
-        <w:tc>
-          <w:tcPr>
-            <w:tcW w:w="1920" w:type="dxa"/>
-            <w:tcBorders>
-              <w:top w:val="single" w:sz="8" w:space="0" w:color="000000"/>
-              <w:left w:val="single" w:sz="8" w:space="0" w:color="000000"/>
-              <w:bottom w:val="single" w:sz="8" w:space="0" w:color="000000"/>
-              <w:right w:val="single" w:sz="8" w:space="0" w:color="000000"/>
-            </w:tcBorders>
-            <w:shd w:val="clear" w:color="auto" w:fill="auto"/>
-            <w:tcMar>
-              <w:top w:w="72" w:type="dxa"/>
-              <w:left w:w="144" w:type="dxa"/>
-              <w:bottom w:w="72" w:type="dxa"/>
-              <w:right w:w="144" w:type="dxa"/>
-            </w:tcMar>
-            <w:vAlign w:val="center"/>
-            <w:hideMark/>
-          </w:tcPr>
-          <w:p>
-            <w:pPr>
-              <w:rPr>
-                <w:rFonts w:ascii="Arial" w:hAnsi="Arial" w:cs="Arial"/>
-                <w:sz w:val="22"/>
-                <w:szCs w:val="22"/>
-              </w:rPr>
-            </w:pPr>
-            <w:proofErr w:type="spellStart"/>
-            <w:r>
-              <w:rPr>
-                <w:rFonts w:ascii="Arial" w:hAnsi="Arial" w:cs="Arial"/>
-                <w:sz w:val="22"/>
-                <w:szCs w:val="22"/>
-                <w:u w:val="single"/>
-              </w:rPr>
-              <w:t>pDAPK</w:t>
-            </w:r>
-            <w:proofErr w:type="spellEnd"/>
-          </w:p>
-          <w:p>
-            <w:pPr>
-              <w:rPr>
-                <w:rFonts w:ascii="Arial" w:hAnsi="Arial" w:cs="Arial"/>
-                <w:sz w:val="22"/>
-                <w:szCs w:val="22"/>
-              </w:rPr>
-            </w:pPr>
-            <w:r>
-              <w:rPr>
-                <w:rFonts w:ascii="Arial" w:hAnsi="Arial" w:cs="Arial"/>
-                <w:sz w:val="22"/>
-                <w:szCs w:val="22"/>
-              </w:rPr>
-              <w:t>(Ser308)</w:t>
-            </w:r>
-          </w:p>
-        </w:tc>
-        <w:tc>
-          <w:tcPr>
-            <w:tcW w:w="1660" w:type="dxa"/>
-            <w:tcBorders>
-              <w:top w:val="single" w:sz="8" w:space="0" w:color="000000"/>
-              <w:left w:val="single" w:sz="8" w:space="0" w:color="000000"/>
-              <w:bottom w:val="single" w:sz="8" w:space="0" w:color="000000"/>
-              <w:right w:val="single" w:sz="8" w:space="0" w:color="000000"/>
-            </w:tcBorders>
-            <w:shd w:val="clear" w:color="auto" w:fill="auto"/>
-            <w:tcMar>
-              <w:top w:w="72" w:type="dxa"/>
-              <w:left w:w="144" w:type="dxa"/>
-              <w:bottom w:w="72" w:type="dxa"/>
-              <w:right w:w="144" w:type="dxa"/>
-            </w:tcMar>
-            <w:vAlign w:val="center"/>
-            <w:hideMark/>
-          </w:tcPr>
-          <w:p>
-            <w:pPr>
-              <w:rPr>
-                <w:rFonts w:ascii="Arial" w:hAnsi="Arial" w:cs="Arial"/>
-                <w:sz w:val="22"/>
-                <w:szCs w:val="22"/>
-              </w:rPr>
-            </w:pPr>
-            <w:r>
-              <w:rPr>
-                <w:rFonts w:ascii="Arial" w:hAnsi="Arial" w:cs="Arial"/>
-                <w:sz w:val="22"/>
-                <w:szCs w:val="22"/>
-              </w:rPr>
-              <w:t>Sigma / D4941</w:t>
-            </w:r>
-          </w:p>
-        </w:tc>
-        <w:tc>
-          <w:tcPr>
-            <w:tcW w:w="1720" w:type="dxa"/>
-            <w:tcBorders>
-              <w:top w:val="single" w:sz="8" w:space="0" w:color="000000"/>
-              <w:left w:val="single" w:sz="8" w:space="0" w:color="000000"/>
-              <w:bottom w:val="single" w:sz="8" w:space="0" w:color="000000"/>
-              <w:right w:val="single" w:sz="8" w:space="0" w:color="000000"/>
-            </w:tcBorders>
-            <w:shd w:val="clear" w:color="auto" w:fill="auto"/>
-            <w:tcMar>
-              <w:top w:w="72" w:type="dxa"/>
-              <w:left w:w="144" w:type="dxa"/>
-              <w:bottom w:w="72" w:type="dxa"/>
-              <w:right w:w="144" w:type="dxa"/>
-            </w:tcMar>
-            <w:vAlign w:val="center"/>
-            <w:hideMark/>
-          </w:tcPr>
-          <w:p>
-            <w:pPr>
-              <w:rPr>
-                <w:rFonts w:ascii="Arial" w:hAnsi="Arial" w:cs="Arial"/>
-                <w:sz w:val="22"/>
-                <w:szCs w:val="22"/>
-              </w:rPr>
-            </w:pPr>
-            <w:r>
-              <w:rPr>
-                <w:rFonts w:ascii="Arial" w:hAnsi="Arial" w:cs="Arial"/>
-                <w:sz w:val="22"/>
-                <w:szCs w:val="22"/>
-              </w:rPr>
-              <w:t>160</w:t>
-            </w:r>
-          </w:p>
-        </w:tc>
-        <w:tc>
-          <w:tcPr>
-            <w:tcW w:w="1860" w:type="dxa"/>
-            <w:tcBorders>
-              <w:top w:val="single" w:sz="8" w:space="0" w:color="000000"/>
-              <w:left w:val="single" w:sz="8" w:space="0" w:color="000000"/>
-              <w:bottom w:val="single" w:sz="8" w:space="0" w:color="000000"/>
-              <w:right w:val="single" w:sz="8" w:space="0" w:color="000000"/>
-            </w:tcBorders>
-            <w:shd w:val="clear" w:color="auto" w:fill="auto"/>
-            <w:tcMar>
-              <w:top w:w="72" w:type="dxa"/>
-              <w:left w:w="144" w:type="dxa"/>
-              <w:bottom w:w="72" w:type="dxa"/>
-              <w:right w:w="144" w:type="dxa"/>
-            </w:tcMar>
-            <w:vAlign w:val="center"/>
-            <w:hideMark/>
-          </w:tcPr>
-          <w:p>
-            <w:pPr>
-              <w:rPr>
-                <w:rFonts w:ascii="Arial" w:hAnsi="Arial" w:cs="Arial"/>
-                <w:sz w:val="22"/>
-                <w:szCs w:val="22"/>
-              </w:rPr>
-            </w:pPr>
-            <w:r>
-              <w:rPr>
-                <w:rFonts w:ascii="Arial" w:hAnsi="Arial" w:cs="Arial"/>
-                <w:sz w:val="22"/>
-                <w:szCs w:val="22"/>
-              </w:rPr>
-              <w:t>M / 1:1000 / B</w:t>
-            </w:r>
-          </w:p>
-        </w:tc>
-        <w:tc>
-          <w:tcPr>
-            <w:tcW w:w="6760" w:type="dxa"/>
-            <w:tcBorders>
-              <w:top w:val="single" w:sz="8" w:space="0" w:color="000000"/>
-              <w:left w:val="single" w:sz="8" w:space="0" w:color="000000"/>
-              <w:bottom w:val="single" w:sz="8" w:space="0" w:color="000000"/>
-              <w:right w:val="single" w:sz="8" w:space="0" w:color="000000"/>
-            </w:tcBorders>
-            <w:shd w:val="clear" w:color="auto" w:fill="auto"/>
-            <w:tcMar>
-              <w:top w:w="72" w:type="dxa"/>
-              <w:left w:w="144" w:type="dxa"/>
-              <w:bottom w:w="72" w:type="dxa"/>
-              <w:right w:w="144" w:type="dxa"/>
-            </w:tcMar>
-            <w:vAlign w:val="center"/>
-            <w:hideMark/>
-          </w:tcPr>
-          <w:p>
-            <w:pPr>
-              <w:rPr>
-                <w:rFonts w:ascii="Arial" w:hAnsi="Arial" w:cs="Arial"/>
-                <w:sz w:val="22"/>
-                <w:szCs w:val="22"/>
-              </w:rPr>
-            </w:pPr>
-            <w:r>
-              <w:rPr>
-                <w:rFonts w:ascii="Arial" w:hAnsi="Arial" w:cs="Arial"/>
-                <w:sz w:val="22"/>
-                <w:szCs w:val="22"/>
-              </w:rPr>
-              <w:t xml:space="preserve">Possible </w:t>
-            </w:r>
-            <w:r>
-              <w:rPr>
-                <w:rFonts w:ascii="Arial" w:hAnsi="Arial" w:cs="Arial"/>
-                <w:sz w:val="22"/>
-                <w:szCs w:val="22"/>
-                <w:u w:val="single"/>
-              </w:rPr>
-              <w:t xml:space="preserve">decrease in </w:t>
-            </w:r>
-            <w:proofErr w:type="spellStart"/>
-            <w:r>
-              <w:rPr>
-                <w:rFonts w:ascii="Arial" w:hAnsi="Arial" w:cs="Arial"/>
-                <w:sz w:val="22"/>
-                <w:szCs w:val="22"/>
-                <w:u w:val="single"/>
-              </w:rPr>
-              <w:t>pDAPK</w:t>
-            </w:r>
-            <w:proofErr w:type="spellEnd"/>
-            <w:r>
-              <w:rPr>
-                <w:rFonts w:ascii="Arial" w:hAnsi="Arial" w:cs="Arial"/>
-                <w:sz w:val="22"/>
-                <w:szCs w:val="22"/>
-                <w:u w:val="single"/>
-              </w:rPr>
-              <w:t xml:space="preserve"> with Propranolol</w:t>
-            </w:r>
-            <w:r>
-              <w:rPr>
-                <w:rFonts w:ascii="Arial" w:hAnsi="Arial" w:cs="Arial"/>
-                <w:sz w:val="22"/>
-                <w:szCs w:val="22"/>
-              </w:rPr>
-              <w:t>.</w:t>
-            </w:r>
-          </w:p>
-        </w:tc>
-      </w:tr>
-      <w:tr>
-        <w:trPr>
-          <w:trHeight w:val="622"/>
-        </w:trPr>
-        <w:tc>
-          <w:tcPr>
-            <w:tcW w:w="1920" w:type="dxa"/>
-            <w:tcBorders>
-              <w:top w:val="single" w:sz="8" w:space="0" w:color="000000"/>
-              <w:left w:val="single" w:sz="8" w:space="0" w:color="000000"/>
-              <w:bottom w:val="single" w:sz="8" w:space="0" w:color="000000"/>
-              <w:right w:val="single" w:sz="8" w:space="0" w:color="000000"/>
-            </w:tcBorders>
-            <w:shd w:val="clear" w:color="auto" w:fill="auto"/>
-            <w:tcMar>
-              <w:top w:w="72" w:type="dxa"/>
-              <w:left w:w="144" w:type="dxa"/>
-              <w:bottom w:w="72" w:type="dxa"/>
-              <w:right w:w="144" w:type="dxa"/>
-            </w:tcMar>
-            <w:vAlign w:val="center"/>
-            <w:hideMark/>
-          </w:tcPr>
-          <w:p>
-            <w:pPr>
-              <w:rPr>
-                <w:rFonts w:ascii="Arial" w:hAnsi="Arial" w:cs="Arial"/>
-                <w:sz w:val="22"/>
-                <w:szCs w:val="22"/>
-              </w:rPr>
-            </w:pPr>
-            <w:r>
-              <w:rPr>
-                <w:rFonts w:ascii="Arial" w:hAnsi="Arial" w:cs="Arial"/>
-                <w:sz w:val="22"/>
-                <w:szCs w:val="22"/>
-              </w:rPr>
-              <w:t>GluA1</w:t>
-            </w:r>
-          </w:p>
-        </w:tc>
-        <w:tc>
-          <w:tcPr>
-            <w:tcW w:w="1660" w:type="dxa"/>
-            <w:tcBorders>
-              <w:top w:val="single" w:sz="8" w:space="0" w:color="000000"/>
-              <w:left w:val="single" w:sz="8" w:space="0" w:color="000000"/>
-              <w:bottom w:val="single" w:sz="8" w:space="0" w:color="000000"/>
-              <w:right w:val="single" w:sz="8" w:space="0" w:color="000000"/>
-            </w:tcBorders>
-            <w:shd w:val="clear" w:color="auto" w:fill="auto"/>
-            <w:tcMar>
-              <w:top w:w="72" w:type="dxa"/>
-              <w:left w:w="144" w:type="dxa"/>
-              <w:bottom w:w="72" w:type="dxa"/>
-              <w:right w:w="144" w:type="dxa"/>
-            </w:tcMar>
-            <w:vAlign w:val="center"/>
-            <w:hideMark/>
-          </w:tcPr>
-          <w:p>
-            <w:pPr>
-              <w:rPr>
-                <w:rFonts w:ascii="Arial" w:hAnsi="Arial" w:cs="Arial"/>
-                <w:sz w:val="22"/>
-                <w:szCs w:val="22"/>
-              </w:rPr>
-            </w:pPr>
-            <w:r>
-              <w:rPr>
-                <w:rFonts w:ascii="Arial" w:hAnsi="Arial" w:cs="Arial"/>
-                <w:sz w:val="22"/>
-                <w:szCs w:val="22"/>
-              </w:rPr>
-              <w:t>Cell Signaling / 13185</w:t>
-            </w:r>
-          </w:p>
-        </w:tc>
-        <w:tc>
-          <w:tcPr>
-            <w:tcW w:w="1720" w:type="dxa"/>
-            <w:tcBorders>
-              <w:top w:val="single" w:sz="8" w:space="0" w:color="000000"/>
-              <w:left w:val="single" w:sz="8" w:space="0" w:color="000000"/>
-              <w:bottom w:val="single" w:sz="8" w:space="0" w:color="000000"/>
-              <w:right w:val="single" w:sz="8" w:space="0" w:color="000000"/>
-            </w:tcBorders>
-            <w:shd w:val="clear" w:color="auto" w:fill="auto"/>
-            <w:tcMar>
-              <w:top w:w="72" w:type="dxa"/>
-              <w:left w:w="144" w:type="dxa"/>
-              <w:bottom w:w="72" w:type="dxa"/>
-              <w:right w:w="144" w:type="dxa"/>
-            </w:tcMar>
-            <w:vAlign w:val="center"/>
-            <w:hideMark/>
-          </w:tcPr>
-          <w:p>
-            <w:pPr>
-              <w:rPr>
-                <w:rFonts w:ascii="Arial" w:hAnsi="Arial" w:cs="Arial"/>
-                <w:sz w:val="22"/>
-                <w:szCs w:val="22"/>
-              </w:rPr>
-            </w:pPr>
-            <w:r>
-              <w:rPr>
-                <w:rFonts w:ascii="Arial" w:hAnsi="Arial" w:cs="Arial"/>
-                <w:sz w:val="22"/>
-                <w:szCs w:val="22"/>
-              </w:rPr>
-              <w:t>100</w:t>
-            </w:r>
-          </w:p>
-        </w:tc>
-        <w:tc>
-          <w:tcPr>
-            <w:tcW w:w="1860" w:type="dxa"/>
-            <w:tcBorders>
-              <w:top w:val="single" w:sz="8" w:space="0" w:color="000000"/>
-              <w:left w:val="single" w:sz="8" w:space="0" w:color="000000"/>
-              <w:bottom w:val="single" w:sz="8" w:space="0" w:color="000000"/>
-              <w:right w:val="single" w:sz="8" w:space="0" w:color="000000"/>
-            </w:tcBorders>
-            <w:shd w:val="clear" w:color="auto" w:fill="auto"/>
-            <w:tcMar>
-              <w:top w:w="72" w:type="dxa"/>
-              <w:left w:w="144" w:type="dxa"/>
-              <w:bottom w:w="72" w:type="dxa"/>
-              <w:right w:w="144" w:type="dxa"/>
-            </w:tcMar>
-            <w:vAlign w:val="center"/>
-            <w:hideMark/>
-          </w:tcPr>
-          <w:p>
-            <w:pPr>
-              <w:rPr>
-                <w:rFonts w:ascii="Arial" w:hAnsi="Arial" w:cs="Arial"/>
-                <w:sz w:val="22"/>
-                <w:szCs w:val="22"/>
-              </w:rPr>
-            </w:pPr>
-            <w:r>
-              <w:rPr>
-                <w:rFonts w:ascii="Arial" w:hAnsi="Arial" w:cs="Arial"/>
-                <w:sz w:val="22"/>
-                <w:szCs w:val="22"/>
-              </w:rPr>
-              <w:t>Rb / 1:1000 / B</w:t>
-            </w:r>
-          </w:p>
-        </w:tc>
-        <w:tc>
-          <w:tcPr>
-            <w:tcW w:w="6760" w:type="dxa"/>
-            <w:tcBorders>
-              <w:top w:val="single" w:sz="8" w:space="0" w:color="000000"/>
-              <w:left w:val="single" w:sz="8" w:space="0" w:color="000000"/>
-              <w:bottom w:val="single" w:sz="8" w:space="0" w:color="000000"/>
-              <w:right w:val="single" w:sz="8" w:space="0" w:color="000000"/>
-            </w:tcBorders>
-            <w:shd w:val="clear" w:color="auto" w:fill="auto"/>
-            <w:tcMar>
-              <w:top w:w="72" w:type="dxa"/>
-              <w:left w:w="144" w:type="dxa"/>
-              <w:bottom w:w="72" w:type="dxa"/>
-              <w:right w:w="144" w:type="dxa"/>
-            </w:tcMar>
-            <w:vAlign w:val="center"/>
-            <w:hideMark/>
-          </w:tcPr>
-          <w:p>
-            <w:pPr>
-              <w:rPr>
-                <w:rFonts w:ascii="Arial" w:hAnsi="Arial" w:cs="Arial"/>
-                <w:sz w:val="22"/>
-                <w:szCs w:val="22"/>
-              </w:rPr>
-            </w:pPr>
-            <w:r>
-              <w:rPr>
-                <w:rFonts w:ascii="Arial" w:hAnsi="Arial" w:cs="Arial"/>
-                <w:sz w:val="22"/>
-                <w:szCs w:val="22"/>
-              </w:rPr>
-              <w:t>No change due to genotype or treatment.</w:t>
-            </w:r>
-          </w:p>
-        </w:tc>
-      </w:tr>
-      <w:tr>
-        <w:trPr>
-          <w:trHeight w:val="622"/>
-        </w:trPr>
-        <w:tc>
-          <w:tcPr>
-            <w:tcW w:w="1920" w:type="dxa"/>
-            <w:tcBorders>
-              <w:top w:val="single" w:sz="8" w:space="0" w:color="000000"/>
-              <w:left w:val="single" w:sz="8" w:space="0" w:color="000000"/>
-              <w:bottom w:val="single" w:sz="8" w:space="0" w:color="000000"/>
-              <w:right w:val="single" w:sz="8" w:space="0" w:color="000000"/>
-            </w:tcBorders>
-            <w:shd w:val="clear" w:color="auto" w:fill="auto"/>
-            <w:tcMar>
-              <w:top w:w="72" w:type="dxa"/>
-              <w:left w:w="144" w:type="dxa"/>
-              <w:bottom w:w="72" w:type="dxa"/>
-              <w:right w:w="144" w:type="dxa"/>
-            </w:tcMar>
-            <w:vAlign w:val="center"/>
-            <w:hideMark/>
-          </w:tcPr>
-          <w:p>
-            <w:pPr>
-              <w:rPr>
-                <w:rFonts w:ascii="Arial" w:hAnsi="Arial" w:cs="Arial"/>
-                <w:sz w:val="22"/>
-                <w:szCs w:val="22"/>
-              </w:rPr>
-            </w:pPr>
-            <w:r>
-              <w:rPr>
-                <w:rFonts w:ascii="Arial" w:hAnsi="Arial" w:cs="Arial"/>
-                <w:sz w:val="22"/>
-                <w:szCs w:val="22"/>
-                <w:u w:val="single"/>
-              </w:rPr>
-              <w:t>LC3B</w:t>
-            </w:r>
-          </w:p>
-        </w:tc>
-        <w:tc>
-          <w:tcPr>
-            <w:tcW w:w="1660" w:type="dxa"/>
-            <w:tcBorders>
-              <w:top w:val="single" w:sz="8" w:space="0" w:color="000000"/>
-              <w:left w:val="single" w:sz="8" w:space="0" w:color="000000"/>
-              <w:bottom w:val="single" w:sz="8" w:space="0" w:color="000000"/>
-              <w:right w:val="single" w:sz="8" w:space="0" w:color="000000"/>
-            </w:tcBorders>
-            <w:shd w:val="clear" w:color="auto" w:fill="auto"/>
-            <w:tcMar>
-              <w:top w:w="72" w:type="dxa"/>
-              <w:left w:w="144" w:type="dxa"/>
-              <w:bottom w:w="72" w:type="dxa"/>
-              <w:right w:w="144" w:type="dxa"/>
-            </w:tcMar>
-            <w:vAlign w:val="center"/>
-            <w:hideMark/>
-          </w:tcPr>
-          <w:p>
-            <w:pPr>
-              <w:rPr>
-                <w:rFonts w:ascii="Arial" w:hAnsi="Arial" w:cs="Arial"/>
-                <w:sz w:val="22"/>
-                <w:szCs w:val="22"/>
-              </w:rPr>
-            </w:pPr>
-            <w:r>
-              <w:rPr>
-                <w:rFonts w:ascii="Arial" w:hAnsi="Arial" w:cs="Arial"/>
-                <w:sz w:val="22"/>
-                <w:szCs w:val="22"/>
-              </w:rPr>
-              <w:t>Novus / NB100-2220</w:t>
-            </w:r>
-          </w:p>
-        </w:tc>
-        <w:tc>
-          <w:tcPr>
-            <w:tcW w:w="1720" w:type="dxa"/>
-            <w:tcBorders>
-              <w:top w:val="single" w:sz="8" w:space="0" w:color="000000"/>
-              <w:left w:val="single" w:sz="8" w:space="0" w:color="000000"/>
-              <w:bottom w:val="single" w:sz="8" w:space="0" w:color="000000"/>
-              <w:right w:val="single" w:sz="8" w:space="0" w:color="000000"/>
-            </w:tcBorders>
-            <w:shd w:val="clear" w:color="auto" w:fill="auto"/>
-            <w:tcMar>
-              <w:top w:w="72" w:type="dxa"/>
-              <w:left w:w="144" w:type="dxa"/>
-              <w:bottom w:w="72" w:type="dxa"/>
-              <w:right w:w="144" w:type="dxa"/>
-            </w:tcMar>
-            <w:vAlign w:val="center"/>
-            <w:hideMark/>
-          </w:tcPr>
-          <w:p>
-            <w:pPr>
-              <w:rPr>
-                <w:rFonts w:ascii="Arial" w:hAnsi="Arial" w:cs="Arial"/>
-                <w:sz w:val="22"/>
-                <w:szCs w:val="22"/>
-              </w:rPr>
-            </w:pPr>
-            <w:r>
-              <w:rPr>
-                <w:rFonts w:ascii="Arial" w:hAnsi="Arial" w:cs="Arial"/>
-                <w:sz w:val="22"/>
-                <w:szCs w:val="22"/>
-              </w:rPr>
-              <w:t>15</w:t>
-            </w:r>
-          </w:p>
-        </w:tc>
-        <w:tc>
-          <w:tcPr>
-            <w:tcW w:w="1860" w:type="dxa"/>
-            <w:tcBorders>
-              <w:top w:val="single" w:sz="8" w:space="0" w:color="000000"/>
-              <w:left w:val="single" w:sz="8" w:space="0" w:color="000000"/>
-              <w:bottom w:val="single" w:sz="8" w:space="0" w:color="000000"/>
-              <w:right w:val="single" w:sz="8" w:space="0" w:color="000000"/>
-            </w:tcBorders>
-            <w:shd w:val="clear" w:color="auto" w:fill="auto"/>
-            <w:tcMar>
-              <w:top w:w="72" w:type="dxa"/>
-              <w:left w:w="144" w:type="dxa"/>
-              <w:bottom w:w="72" w:type="dxa"/>
-              <w:right w:w="144" w:type="dxa"/>
-            </w:tcMar>
-            <w:vAlign w:val="center"/>
-            <w:hideMark/>
-          </w:tcPr>
-          <w:p>
-            <w:pPr>
-              <w:rPr>
-                <w:rFonts w:ascii="Arial" w:hAnsi="Arial" w:cs="Arial"/>
-                <w:sz w:val="22"/>
-                <w:szCs w:val="22"/>
-              </w:rPr>
-            </w:pPr>
-            <w:r>
-              <w:rPr>
-                <w:rFonts w:ascii="Arial" w:hAnsi="Arial" w:cs="Arial"/>
-                <w:sz w:val="22"/>
-                <w:szCs w:val="22"/>
-              </w:rPr>
-              <w:t>Rb / 1:500 / B</w:t>
-            </w:r>
-          </w:p>
-        </w:tc>
-        <w:tc>
-          <w:tcPr>
-            <w:tcW w:w="6760" w:type="dxa"/>
-            <w:tcBorders>
-              <w:top w:val="single" w:sz="8" w:space="0" w:color="000000"/>
-              <w:left w:val="single" w:sz="8" w:space="0" w:color="000000"/>
-              <w:bottom w:val="single" w:sz="8" w:space="0" w:color="000000"/>
-              <w:right w:val="single" w:sz="8" w:space="0" w:color="000000"/>
-            </w:tcBorders>
-            <w:shd w:val="clear" w:color="auto" w:fill="auto"/>
-            <w:tcMar>
-              <w:top w:w="72" w:type="dxa"/>
-              <w:left w:w="144" w:type="dxa"/>
-              <w:bottom w:w="72" w:type="dxa"/>
-              <w:right w:w="144" w:type="dxa"/>
-            </w:tcMar>
-            <w:vAlign w:val="center"/>
-            <w:hideMark/>
-          </w:tcPr>
-          <w:p>
-            <w:pPr>
-              <w:rPr>
-                <w:rFonts w:ascii="Arial" w:hAnsi="Arial" w:cs="Arial"/>
-                <w:sz w:val="22"/>
-                <w:szCs w:val="22"/>
-              </w:rPr>
-            </w:pPr>
-            <w:r>
-              <w:rPr>
-                <w:rFonts w:ascii="Arial" w:hAnsi="Arial" w:cs="Arial"/>
-                <w:sz w:val="22"/>
-                <w:szCs w:val="22"/>
-                <w:u w:val="single"/>
-              </w:rPr>
-              <w:t>Elevation</w:t>
-            </w:r>
-            <w:r>
-              <w:rPr>
-                <w:rFonts w:ascii="Arial" w:hAnsi="Arial" w:cs="Arial"/>
-                <w:sz w:val="22"/>
-                <w:szCs w:val="22"/>
-              </w:rPr>
-              <w:t xml:space="preserve"> of LC3-I and LC3-II in Hemi mice, </w:t>
-            </w:r>
-            <w:r>
-              <w:rPr>
-                <w:rFonts w:ascii="Arial" w:hAnsi="Arial" w:cs="Arial"/>
-                <w:sz w:val="22"/>
-                <w:szCs w:val="22"/>
-                <w:u w:val="single"/>
-              </w:rPr>
-              <w:t>reduced</w:t>
-            </w:r>
-            <w:r>
-              <w:rPr>
-                <w:rFonts w:ascii="Arial" w:hAnsi="Arial" w:cs="Arial"/>
-                <w:sz w:val="22"/>
-                <w:szCs w:val="22"/>
-              </w:rPr>
-              <w:t xml:space="preserve"> for LC3-I is reduced </w:t>
-            </w:r>
-            <w:r>
-              <w:rPr>
-                <w:rFonts w:ascii="Arial" w:hAnsi="Arial" w:cs="Arial"/>
-                <w:sz w:val="22"/>
-                <w:szCs w:val="22"/>
-                <w:u w:val="single"/>
-              </w:rPr>
-              <w:t>with mabuterol</w:t>
-            </w:r>
-            <w:r>
-              <w:rPr>
-                <w:rFonts w:ascii="Arial" w:hAnsi="Arial" w:cs="Arial"/>
-                <w:sz w:val="22"/>
-                <w:szCs w:val="22"/>
-              </w:rPr>
-              <w:t>.</w:t>
-            </w:r>
-          </w:p>
-        </w:tc>
-      </w:tr>
-      <w:tr>
-        <w:trPr>
-          <w:trHeight w:val="622"/>
-        </w:trPr>
-        <w:tc>
-          <w:tcPr>
-            <w:tcW w:w="1920" w:type="dxa"/>
-            <w:tcBorders>
-              <w:top w:val="single" w:sz="8" w:space="0" w:color="000000"/>
-              <w:left w:val="single" w:sz="8" w:space="0" w:color="000000"/>
-              <w:bottom w:val="single" w:sz="8" w:space="0" w:color="000000"/>
-              <w:right w:val="single" w:sz="8" w:space="0" w:color="000000"/>
-            </w:tcBorders>
-            <w:shd w:val="clear" w:color="auto" w:fill="auto"/>
-            <w:tcMar>
-              <w:top w:w="72" w:type="dxa"/>
-              <w:left w:w="144" w:type="dxa"/>
-              <w:bottom w:w="72" w:type="dxa"/>
-              <w:right w:w="144" w:type="dxa"/>
-            </w:tcMar>
-            <w:vAlign w:val="center"/>
-            <w:hideMark/>
-          </w:tcPr>
-          <w:p>
-            <w:pPr>
-              <w:rPr>
-                <w:rFonts w:ascii="Arial" w:hAnsi="Arial" w:cs="Arial"/>
-                <w:sz w:val="22"/>
-                <w:szCs w:val="22"/>
-              </w:rPr>
-            </w:pPr>
-            <w:r>
-              <w:rPr>
-                <w:rFonts w:ascii="Arial" w:hAnsi="Arial" w:cs="Arial"/>
-                <w:sz w:val="22"/>
-                <w:szCs w:val="22"/>
-              </w:rPr>
-              <w:t>NR2B</w:t>
-            </w:r>
-          </w:p>
-        </w:tc>
-        <w:tc>
-          <w:tcPr>
-            <w:tcW w:w="1660" w:type="dxa"/>
-            <w:tcBorders>
-              <w:top w:val="single" w:sz="8" w:space="0" w:color="000000"/>
-              <w:left w:val="single" w:sz="8" w:space="0" w:color="000000"/>
-              <w:bottom w:val="single" w:sz="8" w:space="0" w:color="000000"/>
-              <w:right w:val="single" w:sz="8" w:space="0" w:color="000000"/>
-            </w:tcBorders>
-            <w:shd w:val="clear" w:color="auto" w:fill="auto"/>
-            <w:tcMar>
-              <w:top w:w="72" w:type="dxa"/>
-              <w:left w:w="144" w:type="dxa"/>
-              <w:bottom w:w="72" w:type="dxa"/>
-              <w:right w:w="144" w:type="dxa"/>
-            </w:tcMar>
-            <w:vAlign w:val="center"/>
-            <w:hideMark/>
-          </w:tcPr>
-          <w:p>
-            <w:pPr>
-              <w:rPr>
-                <w:rFonts w:ascii="Arial" w:hAnsi="Arial" w:cs="Arial"/>
-                <w:sz w:val="22"/>
-                <w:szCs w:val="22"/>
-              </w:rPr>
-            </w:pPr>
-            <w:r>
-              <w:rPr>
-                <w:rFonts w:ascii="Arial" w:hAnsi="Arial" w:cs="Arial"/>
-                <w:sz w:val="22"/>
-                <w:szCs w:val="22"/>
-              </w:rPr>
-              <w:t>Invitrogen / MA1-2014</w:t>
-            </w:r>
-          </w:p>
-        </w:tc>
-        <w:tc>
-          <w:tcPr>
-            <w:tcW w:w="1720" w:type="dxa"/>
-            <w:tcBorders>
-              <w:top w:val="single" w:sz="8" w:space="0" w:color="000000"/>
-              <w:left w:val="single" w:sz="8" w:space="0" w:color="000000"/>
-              <w:bottom w:val="single" w:sz="8" w:space="0" w:color="000000"/>
-              <w:right w:val="single" w:sz="8" w:space="0" w:color="000000"/>
-            </w:tcBorders>
-            <w:shd w:val="clear" w:color="auto" w:fill="auto"/>
-            <w:tcMar>
-              <w:top w:w="72" w:type="dxa"/>
-              <w:left w:w="144" w:type="dxa"/>
-              <w:bottom w:w="72" w:type="dxa"/>
-              <w:right w:w="144" w:type="dxa"/>
-            </w:tcMar>
-            <w:vAlign w:val="center"/>
-            <w:hideMark/>
-          </w:tcPr>
-          <w:p>
-            <w:pPr>
-              <w:rPr>
-                <w:rFonts w:ascii="Arial" w:hAnsi="Arial" w:cs="Arial"/>
-                <w:sz w:val="22"/>
-                <w:szCs w:val="22"/>
-              </w:rPr>
-            </w:pPr>
-            <w:r>
-              <w:rPr>
-                <w:rFonts w:ascii="Arial" w:hAnsi="Arial" w:cs="Arial"/>
-                <w:sz w:val="22"/>
-                <w:szCs w:val="22"/>
-              </w:rPr>
-              <w:t>166</w:t>
-            </w:r>
-          </w:p>
-        </w:tc>
-        <w:tc>
-          <w:tcPr>
-            <w:tcW w:w="1860" w:type="dxa"/>
-            <w:tcBorders>
-              <w:top w:val="single" w:sz="8" w:space="0" w:color="000000"/>
-              <w:left w:val="single" w:sz="8" w:space="0" w:color="000000"/>
-              <w:bottom w:val="single" w:sz="8" w:space="0" w:color="000000"/>
-              <w:right w:val="single" w:sz="8" w:space="0" w:color="000000"/>
-            </w:tcBorders>
-            <w:shd w:val="clear" w:color="auto" w:fill="auto"/>
-            <w:tcMar>
-              <w:top w:w="72" w:type="dxa"/>
-              <w:left w:w="144" w:type="dxa"/>
-              <w:bottom w:w="72" w:type="dxa"/>
-              <w:right w:w="144" w:type="dxa"/>
-            </w:tcMar>
-            <w:vAlign w:val="center"/>
-            <w:hideMark/>
-          </w:tcPr>
-          <w:p>
-            <w:pPr>
-              <w:rPr>
-                <w:rFonts w:ascii="Arial" w:hAnsi="Arial" w:cs="Arial"/>
-                <w:sz w:val="22"/>
-                <w:szCs w:val="22"/>
-              </w:rPr>
-            </w:pPr>
-            <w:r>
-              <w:rPr>
-                <w:rFonts w:ascii="Arial" w:hAnsi="Arial" w:cs="Arial"/>
-                <w:sz w:val="22"/>
-                <w:szCs w:val="22"/>
-              </w:rPr>
-              <w:t>M / 1:1000 / N HRP</w:t>
-            </w:r>
-          </w:p>
-        </w:tc>
-        <w:tc>
-          <w:tcPr>
-            <w:tcW w:w="6760" w:type="dxa"/>
-            <w:tcBorders>
-              <w:top w:val="single" w:sz="8" w:space="0" w:color="000000"/>
-              <w:left w:val="single" w:sz="8" w:space="0" w:color="000000"/>
-              <w:bottom w:val="single" w:sz="8" w:space="0" w:color="000000"/>
-              <w:right w:val="single" w:sz="8" w:space="0" w:color="000000"/>
-            </w:tcBorders>
-            <w:shd w:val="clear" w:color="auto" w:fill="auto"/>
-            <w:tcMar>
-              <w:top w:w="72" w:type="dxa"/>
-              <w:left w:w="144" w:type="dxa"/>
-              <w:bottom w:w="72" w:type="dxa"/>
-              <w:right w:w="144" w:type="dxa"/>
-            </w:tcMar>
-            <w:vAlign w:val="center"/>
-            <w:hideMark/>
-          </w:tcPr>
-          <w:p>
-            <w:pPr>
-              <w:rPr>
-                <w:rFonts w:ascii="Arial" w:hAnsi="Arial" w:cs="Arial"/>
-                <w:sz w:val="22"/>
-                <w:szCs w:val="22"/>
-              </w:rPr>
-            </w:pPr>
-            <w:r>
-              <w:rPr>
-                <w:rFonts w:ascii="Arial" w:hAnsi="Arial" w:cs="Arial"/>
-                <w:sz w:val="22"/>
-                <w:szCs w:val="22"/>
-              </w:rPr>
-              <w:t>No change due to genotype or treatment.</w:t>
-            </w:r>
-          </w:p>
-        </w:tc>
-      </w:tr>
-      <w:tr>
-        <w:trPr>
-          <w:trHeight w:val="622"/>
-        </w:trPr>
-        <w:tc>
-          <w:tcPr>
-            <w:tcW w:w="1920" w:type="dxa"/>
-            <w:tcBorders>
-              <w:top w:val="single" w:sz="8" w:space="0" w:color="000000"/>
-              <w:left w:val="single" w:sz="8" w:space="0" w:color="000000"/>
-              <w:bottom w:val="single" w:sz="8" w:space="0" w:color="000000"/>
-              <w:right w:val="single" w:sz="8" w:space="0" w:color="000000"/>
-            </w:tcBorders>
-            <w:shd w:val="clear" w:color="auto" w:fill="auto"/>
-            <w:tcMar>
-              <w:top w:w="72" w:type="dxa"/>
-              <w:left w:w="144" w:type="dxa"/>
-              <w:bottom w:w="72" w:type="dxa"/>
-              <w:right w:w="144" w:type="dxa"/>
-            </w:tcMar>
-            <w:vAlign w:val="center"/>
-            <w:hideMark/>
-          </w:tcPr>
-          <w:p>
-            <w:pPr>
-              <w:rPr>
-                <w:rFonts w:ascii="Arial" w:hAnsi="Arial" w:cs="Arial"/>
-                <w:sz w:val="22"/>
-                <w:szCs w:val="22"/>
-              </w:rPr>
-            </w:pPr>
-            <w:r>
-              <w:rPr>
-                <w:rFonts w:ascii="Arial" w:hAnsi="Arial" w:cs="Arial"/>
-                <w:sz w:val="22"/>
-                <w:szCs w:val="22"/>
-              </w:rPr>
-              <w:t>PSD95</w:t>
-            </w:r>
-          </w:p>
-        </w:tc>
-        <w:tc>
-          <w:tcPr>
-            <w:tcW w:w="1660" w:type="dxa"/>
-            <w:tcBorders>
-              <w:top w:val="single" w:sz="8" w:space="0" w:color="000000"/>
-              <w:left w:val="single" w:sz="8" w:space="0" w:color="000000"/>
-              <w:bottom w:val="single" w:sz="8" w:space="0" w:color="000000"/>
-              <w:right w:val="single" w:sz="8" w:space="0" w:color="000000"/>
-            </w:tcBorders>
-            <w:shd w:val="clear" w:color="auto" w:fill="auto"/>
-            <w:tcMar>
-              <w:top w:w="72" w:type="dxa"/>
-              <w:left w:w="144" w:type="dxa"/>
-              <w:bottom w:w="72" w:type="dxa"/>
-              <w:right w:w="144" w:type="dxa"/>
-            </w:tcMar>
-            <w:vAlign w:val="center"/>
-            <w:hideMark/>
-          </w:tcPr>
-          <w:p>
-            <w:pPr>
-              <w:rPr>
-                <w:rFonts w:ascii="Arial" w:hAnsi="Arial" w:cs="Arial"/>
-                <w:sz w:val="22"/>
-                <w:szCs w:val="22"/>
-              </w:rPr>
-            </w:pPr>
-            <w:r>
-              <w:rPr>
-                <w:rFonts w:ascii="Arial" w:hAnsi="Arial" w:cs="Arial"/>
-                <w:sz w:val="22"/>
-                <w:szCs w:val="22"/>
-              </w:rPr>
-              <w:t>Cell Signaling / 2507</w:t>
-            </w:r>
-          </w:p>
-        </w:tc>
-        <w:tc>
-          <w:tcPr>
-            <w:tcW w:w="1720" w:type="dxa"/>
-            <w:tcBorders>
-              <w:top w:val="single" w:sz="8" w:space="0" w:color="000000"/>
-              <w:left w:val="single" w:sz="8" w:space="0" w:color="000000"/>
-              <w:bottom w:val="single" w:sz="8" w:space="0" w:color="000000"/>
-              <w:right w:val="single" w:sz="8" w:space="0" w:color="000000"/>
-            </w:tcBorders>
-            <w:shd w:val="clear" w:color="auto" w:fill="auto"/>
-            <w:tcMar>
-              <w:top w:w="72" w:type="dxa"/>
-              <w:left w:w="144" w:type="dxa"/>
-              <w:bottom w:w="72" w:type="dxa"/>
-              <w:right w:w="144" w:type="dxa"/>
-            </w:tcMar>
-            <w:vAlign w:val="center"/>
-            <w:hideMark/>
-          </w:tcPr>
-          <w:p>
-            <w:pPr>
-              <w:rPr>
-                <w:rFonts w:ascii="Arial" w:hAnsi="Arial" w:cs="Arial"/>
-                <w:sz w:val="22"/>
-                <w:szCs w:val="22"/>
-              </w:rPr>
-            </w:pPr>
-            <w:r>
-              <w:rPr>
-                <w:rFonts w:ascii="Arial" w:hAnsi="Arial" w:cs="Arial"/>
-                <w:sz w:val="22"/>
-                <w:szCs w:val="22"/>
-              </w:rPr>
-              <w:t>95</w:t>
-            </w:r>
-          </w:p>
-        </w:tc>
-        <w:tc>
-          <w:tcPr>
-            <w:tcW w:w="1860" w:type="dxa"/>
-            <w:tcBorders>
-              <w:top w:val="single" w:sz="8" w:space="0" w:color="000000"/>
-              <w:left w:val="single" w:sz="8" w:space="0" w:color="000000"/>
-              <w:bottom w:val="single" w:sz="8" w:space="0" w:color="000000"/>
-              <w:right w:val="single" w:sz="8" w:space="0" w:color="000000"/>
-            </w:tcBorders>
-            <w:shd w:val="clear" w:color="auto" w:fill="auto"/>
-            <w:tcMar>
-              <w:top w:w="72" w:type="dxa"/>
-              <w:left w:w="144" w:type="dxa"/>
-              <w:bottom w:w="72" w:type="dxa"/>
-              <w:right w:w="144" w:type="dxa"/>
-            </w:tcMar>
-            <w:vAlign w:val="center"/>
-            <w:hideMark/>
-          </w:tcPr>
-          <w:p>
-            <w:pPr>
-              <w:rPr>
-                <w:rFonts w:ascii="Arial" w:hAnsi="Arial" w:cs="Arial"/>
-                <w:sz w:val="22"/>
-                <w:szCs w:val="22"/>
-              </w:rPr>
-            </w:pPr>
-            <w:r>
-              <w:rPr>
-                <w:rFonts w:ascii="Arial" w:hAnsi="Arial" w:cs="Arial"/>
-                <w:sz w:val="22"/>
-                <w:szCs w:val="22"/>
-              </w:rPr>
-              <w:t>Rb / 1:1000 / B</w:t>
-            </w:r>
-          </w:p>
-        </w:tc>
-        <w:tc>
-          <w:tcPr>
-            <w:tcW w:w="6760" w:type="dxa"/>
-            <w:tcBorders>
-              <w:top w:val="single" w:sz="8" w:space="0" w:color="000000"/>
-              <w:left w:val="single" w:sz="8" w:space="0" w:color="000000"/>
-              <w:bottom w:val="single" w:sz="8" w:space="0" w:color="000000"/>
-              <w:right w:val="single" w:sz="8" w:space="0" w:color="000000"/>
-            </w:tcBorders>
-            <w:shd w:val="clear" w:color="auto" w:fill="auto"/>
-            <w:tcMar>
-              <w:top w:w="72" w:type="dxa"/>
-              <w:left w:w="144" w:type="dxa"/>
-              <w:bottom w:w="72" w:type="dxa"/>
-              <w:right w:w="144" w:type="dxa"/>
-            </w:tcMar>
-            <w:vAlign w:val="center"/>
-            <w:hideMark/>
-          </w:tcPr>
-          <w:p>
-            <w:pPr>
-              <w:rPr>
-                <w:rFonts w:ascii="Arial" w:hAnsi="Arial" w:cs="Arial"/>
-                <w:sz w:val="22"/>
-                <w:szCs w:val="22"/>
-              </w:rPr>
-            </w:pPr>
-            <w:r>
-              <w:rPr>
-                <w:rFonts w:ascii="Arial" w:hAnsi="Arial" w:cs="Arial"/>
-                <w:sz w:val="22"/>
-                <w:szCs w:val="22"/>
-              </w:rPr>
-              <w:t>No change due to genotype or treatment.</w:t>
-            </w:r>
-          </w:p>
-        </w:tc>
-      </w:tr>
-      <w:tr>
-        <w:trPr>
-          <w:trHeight w:val="622"/>
-        </w:trPr>
-        <w:tc>
-          <w:tcPr>
-            <w:tcW w:w="1920" w:type="dxa"/>
-            <w:tcBorders>
-              <w:top w:val="single" w:sz="8" w:space="0" w:color="000000"/>
-              <w:left w:val="single" w:sz="8" w:space="0" w:color="000000"/>
-              <w:bottom w:val="single" w:sz="8" w:space="0" w:color="000000"/>
-              <w:right w:val="single" w:sz="8" w:space="0" w:color="000000"/>
-            </w:tcBorders>
-            <w:shd w:val="clear" w:color="auto" w:fill="auto"/>
-            <w:tcMar>
-              <w:top w:w="72" w:type="dxa"/>
-              <w:left w:w="144" w:type="dxa"/>
-              <w:bottom w:w="72" w:type="dxa"/>
-              <w:right w:w="144" w:type="dxa"/>
-            </w:tcMar>
-            <w:vAlign w:val="center"/>
-            <w:hideMark/>
-          </w:tcPr>
-          <w:p>
-            <w:pPr>
-              <w:rPr>
-                <w:rFonts w:ascii="Arial" w:hAnsi="Arial" w:cs="Arial"/>
-                <w:sz w:val="22"/>
-                <w:szCs w:val="22"/>
-              </w:rPr>
-            </w:pPr>
-            <w:proofErr w:type="spellStart"/>
-            <w:r>
-              <w:rPr>
-                <w:rFonts w:ascii="Arial" w:hAnsi="Arial" w:cs="Arial"/>
-                <w:sz w:val="22"/>
-                <w:szCs w:val="22"/>
-              </w:rPr>
-              <w:t>Synapsin</w:t>
-            </w:r>
-            <w:proofErr w:type="spellEnd"/>
-            <w:r>
-              <w:rPr>
-                <w:rFonts w:ascii="Arial" w:hAnsi="Arial" w:cs="Arial"/>
-                <w:sz w:val="22"/>
-                <w:szCs w:val="22"/>
-              </w:rPr>
-              <w:t xml:space="preserve"> I</w:t>
-            </w:r>
-          </w:p>
-        </w:tc>
-        <w:tc>
-          <w:tcPr>
-            <w:tcW w:w="1660" w:type="dxa"/>
-            <w:tcBorders>
-              <w:top w:val="single" w:sz="8" w:space="0" w:color="000000"/>
-              <w:left w:val="single" w:sz="8" w:space="0" w:color="000000"/>
-              <w:bottom w:val="single" w:sz="8" w:space="0" w:color="000000"/>
-              <w:right w:val="single" w:sz="8" w:space="0" w:color="000000"/>
-            </w:tcBorders>
-            <w:shd w:val="clear" w:color="auto" w:fill="auto"/>
-            <w:tcMar>
-              <w:top w:w="72" w:type="dxa"/>
-              <w:left w:w="144" w:type="dxa"/>
-              <w:bottom w:w="72" w:type="dxa"/>
-              <w:right w:w="144" w:type="dxa"/>
-            </w:tcMar>
-            <w:vAlign w:val="center"/>
-            <w:hideMark/>
-          </w:tcPr>
-          <w:p>
-            <w:pPr>
-              <w:rPr>
-                <w:rFonts w:ascii="Arial" w:hAnsi="Arial" w:cs="Arial"/>
-                <w:sz w:val="22"/>
-                <w:szCs w:val="22"/>
-              </w:rPr>
-            </w:pPr>
-            <w:r>
-              <w:rPr>
-                <w:rFonts w:ascii="Arial" w:hAnsi="Arial" w:cs="Arial"/>
-                <w:sz w:val="22"/>
-                <w:szCs w:val="22"/>
-              </w:rPr>
-              <w:t>Cell Signaling / 5297</w:t>
-            </w:r>
-          </w:p>
-        </w:tc>
-        <w:tc>
-          <w:tcPr>
-            <w:tcW w:w="1720" w:type="dxa"/>
-            <w:tcBorders>
-              <w:top w:val="single" w:sz="8" w:space="0" w:color="000000"/>
-              <w:left w:val="single" w:sz="8" w:space="0" w:color="000000"/>
-              <w:bottom w:val="single" w:sz="8" w:space="0" w:color="000000"/>
-              <w:right w:val="single" w:sz="8" w:space="0" w:color="000000"/>
-            </w:tcBorders>
-            <w:shd w:val="clear" w:color="auto" w:fill="auto"/>
-            <w:tcMar>
-              <w:top w:w="72" w:type="dxa"/>
-              <w:left w:w="144" w:type="dxa"/>
-              <w:bottom w:w="72" w:type="dxa"/>
-              <w:right w:w="144" w:type="dxa"/>
-            </w:tcMar>
-            <w:vAlign w:val="center"/>
-            <w:hideMark/>
-          </w:tcPr>
-          <w:p>
-            <w:pPr>
-              <w:rPr>
-                <w:rFonts w:ascii="Arial" w:hAnsi="Arial" w:cs="Arial"/>
-                <w:sz w:val="22"/>
-                <w:szCs w:val="22"/>
-              </w:rPr>
-            </w:pPr>
-            <w:r>
-              <w:rPr>
-                <w:rFonts w:ascii="Arial" w:hAnsi="Arial" w:cs="Arial"/>
-                <w:sz w:val="22"/>
-                <w:szCs w:val="22"/>
-              </w:rPr>
-              <w:t>77</w:t>
-            </w:r>
-          </w:p>
-        </w:tc>
-        <w:tc>
-          <w:tcPr>
-            <w:tcW w:w="1860" w:type="dxa"/>
-            <w:tcBorders>
-              <w:top w:val="single" w:sz="8" w:space="0" w:color="000000"/>
-              <w:left w:val="single" w:sz="8" w:space="0" w:color="000000"/>
-              <w:bottom w:val="single" w:sz="8" w:space="0" w:color="000000"/>
-              <w:right w:val="single" w:sz="8" w:space="0" w:color="000000"/>
-            </w:tcBorders>
-            <w:shd w:val="clear" w:color="auto" w:fill="auto"/>
-            <w:tcMar>
-              <w:top w:w="72" w:type="dxa"/>
-              <w:left w:w="144" w:type="dxa"/>
-              <w:bottom w:w="72" w:type="dxa"/>
-              <w:right w:w="144" w:type="dxa"/>
-            </w:tcMar>
-            <w:vAlign w:val="center"/>
-            <w:hideMark/>
-          </w:tcPr>
-          <w:p>
-            <w:pPr>
-              <w:rPr>
-                <w:rFonts w:ascii="Arial" w:hAnsi="Arial" w:cs="Arial"/>
-                <w:sz w:val="22"/>
-                <w:szCs w:val="22"/>
-              </w:rPr>
-            </w:pPr>
-            <w:r>
-              <w:rPr>
-                <w:rFonts w:ascii="Arial" w:hAnsi="Arial" w:cs="Arial"/>
-                <w:sz w:val="22"/>
-                <w:szCs w:val="22"/>
-              </w:rPr>
-              <w:t>Rb / 1:1000 / B</w:t>
-            </w:r>
-          </w:p>
-        </w:tc>
-        <w:tc>
-          <w:tcPr>
-            <w:tcW w:w="6760" w:type="dxa"/>
-            <w:tcBorders>
-              <w:top w:val="single" w:sz="8" w:space="0" w:color="000000"/>
-              <w:left w:val="single" w:sz="8" w:space="0" w:color="000000"/>
-              <w:bottom w:val="single" w:sz="8" w:space="0" w:color="000000"/>
-              <w:right w:val="single" w:sz="8" w:space="0" w:color="000000"/>
-            </w:tcBorders>
-            <w:shd w:val="clear" w:color="auto" w:fill="auto"/>
-            <w:tcMar>
-              <w:top w:w="72" w:type="dxa"/>
-              <w:left w:w="144" w:type="dxa"/>
-              <w:bottom w:w="72" w:type="dxa"/>
-              <w:right w:w="144" w:type="dxa"/>
-            </w:tcMar>
-            <w:vAlign w:val="center"/>
-            <w:hideMark/>
-          </w:tcPr>
-          <w:p>
-            <w:pPr>
-              <w:rPr>
-                <w:rFonts w:ascii="Arial" w:hAnsi="Arial" w:cs="Arial"/>
-                <w:sz w:val="22"/>
-                <w:szCs w:val="22"/>
-              </w:rPr>
-            </w:pPr>
-            <w:r>
-              <w:rPr>
-                <w:rFonts w:ascii="Arial" w:hAnsi="Arial" w:cs="Arial"/>
-                <w:sz w:val="22"/>
-                <w:szCs w:val="22"/>
-              </w:rPr>
-              <w:t>No change due to genotype or treatment.</w:t>
-            </w:r>
-          </w:p>
-        </w:tc>
-      </w:tr>
-      <w:tr>
-        <w:trPr>
-          <w:trHeight w:val="646"/>
-        </w:trPr>
-        <w:tc>
-          <w:tcPr>
-            <w:tcW w:w="1920" w:type="dxa"/>
-            <w:tcBorders>
-              <w:top w:val="single" w:sz="8" w:space="0" w:color="000000"/>
-              <w:left w:val="single" w:sz="8" w:space="0" w:color="000000"/>
-              <w:bottom w:val="single" w:sz="8" w:space="0" w:color="000000"/>
-              <w:right w:val="single" w:sz="8" w:space="0" w:color="000000"/>
-            </w:tcBorders>
-            <w:shd w:val="clear" w:color="auto" w:fill="auto"/>
-            <w:tcMar>
-              <w:top w:w="72" w:type="dxa"/>
-              <w:left w:w="144" w:type="dxa"/>
-              <w:bottom w:w="72" w:type="dxa"/>
-              <w:right w:w="144" w:type="dxa"/>
-            </w:tcMar>
-            <w:vAlign w:val="center"/>
-            <w:hideMark/>
-          </w:tcPr>
-          <w:p>
-            <w:pPr>
-              <w:rPr>
-                <w:rFonts w:ascii="Arial" w:hAnsi="Arial" w:cs="Arial"/>
-                <w:sz w:val="22"/>
-                <w:szCs w:val="22"/>
-              </w:rPr>
-            </w:pPr>
-            <w:proofErr w:type="spellStart"/>
-            <w:r>
-              <w:rPr>
-                <w:rFonts w:ascii="Arial" w:hAnsi="Arial" w:cs="Arial"/>
-                <w:sz w:val="22"/>
-                <w:szCs w:val="22"/>
-                <w:u w:val="single"/>
-              </w:rPr>
-              <w:t>pSynapsin</w:t>
-            </w:r>
-            <w:proofErr w:type="spellEnd"/>
-            <w:r>
-              <w:rPr>
-                <w:rFonts w:ascii="Arial" w:hAnsi="Arial" w:cs="Arial"/>
-                <w:sz w:val="22"/>
-                <w:szCs w:val="22"/>
-                <w:u w:val="single"/>
-              </w:rPr>
-              <w:t xml:space="preserve"> I</w:t>
-            </w:r>
-          </w:p>
-          <w:p>
-            <w:pPr>
-              <w:rPr>
-                <w:rFonts w:ascii="Arial" w:hAnsi="Arial" w:cs="Arial"/>
-                <w:sz w:val="22"/>
-                <w:szCs w:val="22"/>
-              </w:rPr>
-            </w:pPr>
-            <w:r>
-              <w:rPr>
-                <w:rFonts w:ascii="Arial" w:hAnsi="Arial" w:cs="Arial"/>
-                <w:sz w:val="22"/>
-                <w:szCs w:val="22"/>
-              </w:rPr>
-              <w:t>(Ser62, Ser67)</w:t>
-            </w:r>
-          </w:p>
-        </w:tc>
-        <w:tc>
-          <w:tcPr>
-            <w:tcW w:w="1660" w:type="dxa"/>
-            <w:tcBorders>
-              <w:top w:val="single" w:sz="8" w:space="0" w:color="000000"/>
-              <w:left w:val="single" w:sz="8" w:space="0" w:color="000000"/>
-              <w:bottom w:val="single" w:sz="8" w:space="0" w:color="000000"/>
-              <w:right w:val="single" w:sz="8" w:space="0" w:color="000000"/>
-            </w:tcBorders>
-            <w:shd w:val="clear" w:color="auto" w:fill="auto"/>
-            <w:tcMar>
-              <w:top w:w="72" w:type="dxa"/>
-              <w:left w:w="144" w:type="dxa"/>
-              <w:bottom w:w="72" w:type="dxa"/>
-              <w:right w:w="144" w:type="dxa"/>
-            </w:tcMar>
-            <w:vAlign w:val="center"/>
-            <w:hideMark/>
-          </w:tcPr>
-          <w:p>
-            <w:pPr>
-              <w:rPr>
-                <w:rFonts w:ascii="Arial" w:hAnsi="Arial" w:cs="Arial"/>
-                <w:sz w:val="22"/>
-                <w:szCs w:val="22"/>
-              </w:rPr>
-            </w:pPr>
-            <w:r>
-              <w:rPr>
-                <w:rFonts w:ascii="Arial" w:hAnsi="Arial" w:cs="Arial"/>
-                <w:sz w:val="22"/>
-                <w:szCs w:val="22"/>
-              </w:rPr>
-              <w:t>Millipore / AB9848</w:t>
-            </w:r>
-          </w:p>
-        </w:tc>
-        <w:tc>
-          <w:tcPr>
-            <w:tcW w:w="1720" w:type="dxa"/>
-            <w:tcBorders>
-              <w:top w:val="single" w:sz="8" w:space="0" w:color="000000"/>
-              <w:left w:val="single" w:sz="8" w:space="0" w:color="000000"/>
-              <w:bottom w:val="single" w:sz="8" w:space="0" w:color="000000"/>
-              <w:right w:val="single" w:sz="8" w:space="0" w:color="000000"/>
-            </w:tcBorders>
-            <w:shd w:val="clear" w:color="auto" w:fill="auto"/>
-            <w:tcMar>
-              <w:top w:w="72" w:type="dxa"/>
-              <w:left w:w="144" w:type="dxa"/>
-              <w:bottom w:w="72" w:type="dxa"/>
-              <w:right w:w="144" w:type="dxa"/>
-            </w:tcMar>
-            <w:vAlign w:val="center"/>
-            <w:hideMark/>
-          </w:tcPr>
-          <w:p>
-            <w:pPr>
-              <w:rPr>
-                <w:rFonts w:ascii="Arial" w:hAnsi="Arial" w:cs="Arial"/>
-                <w:sz w:val="22"/>
-                <w:szCs w:val="22"/>
-              </w:rPr>
-            </w:pPr>
-            <w:r>
-              <w:rPr>
-                <w:rFonts w:ascii="Arial" w:hAnsi="Arial" w:cs="Arial"/>
-                <w:sz w:val="22"/>
-                <w:szCs w:val="22"/>
-              </w:rPr>
-              <w:t>78</w:t>
-            </w:r>
-          </w:p>
-        </w:tc>
-        <w:tc>
-          <w:tcPr>
-            <w:tcW w:w="1860" w:type="dxa"/>
-            <w:tcBorders>
-              <w:top w:val="single" w:sz="8" w:space="0" w:color="000000"/>
-              <w:left w:val="single" w:sz="8" w:space="0" w:color="000000"/>
-              <w:bottom w:val="single" w:sz="8" w:space="0" w:color="000000"/>
-              <w:right w:val="single" w:sz="8" w:space="0" w:color="000000"/>
-            </w:tcBorders>
-            <w:shd w:val="clear" w:color="auto" w:fill="auto"/>
-            <w:tcMar>
-              <w:top w:w="72" w:type="dxa"/>
-              <w:left w:w="144" w:type="dxa"/>
-              <w:bottom w:w="72" w:type="dxa"/>
-              <w:right w:w="144" w:type="dxa"/>
-            </w:tcMar>
-            <w:vAlign w:val="center"/>
-            <w:hideMark/>
-          </w:tcPr>
-          <w:p>
-            <w:pPr>
-              <w:rPr>
-                <w:rFonts w:ascii="Arial" w:hAnsi="Arial" w:cs="Arial"/>
-                <w:sz w:val="22"/>
-                <w:szCs w:val="22"/>
-              </w:rPr>
-            </w:pPr>
-            <w:r>
-              <w:rPr>
-                <w:rFonts w:ascii="Arial" w:hAnsi="Arial" w:cs="Arial"/>
-                <w:sz w:val="22"/>
-                <w:szCs w:val="22"/>
-              </w:rPr>
-              <w:t>Rb / 1:1000 / B</w:t>
-            </w:r>
-          </w:p>
-        </w:tc>
-        <w:tc>
-          <w:tcPr>
-            <w:tcW w:w="6760" w:type="dxa"/>
-            <w:tcBorders>
-              <w:top w:val="single" w:sz="8" w:space="0" w:color="000000"/>
-              <w:left w:val="single" w:sz="8" w:space="0" w:color="000000"/>
-              <w:bottom w:val="single" w:sz="8" w:space="0" w:color="000000"/>
-              <w:right w:val="single" w:sz="8" w:space="0" w:color="000000"/>
-            </w:tcBorders>
-            <w:shd w:val="clear" w:color="auto" w:fill="auto"/>
-            <w:tcMar>
-              <w:top w:w="72" w:type="dxa"/>
-              <w:left w:w="144" w:type="dxa"/>
-              <w:bottom w:w="72" w:type="dxa"/>
-              <w:right w:w="144" w:type="dxa"/>
-            </w:tcMar>
-            <w:vAlign w:val="center"/>
-            <w:hideMark/>
-          </w:tcPr>
-          <w:p>
-            <w:pPr>
-              <w:rPr>
-                <w:rFonts w:ascii="Arial" w:hAnsi="Arial" w:cs="Arial"/>
-                <w:sz w:val="22"/>
-                <w:szCs w:val="22"/>
-              </w:rPr>
-            </w:pPr>
-            <w:r>
-              <w:rPr>
-                <w:rFonts w:ascii="Arial" w:hAnsi="Arial" w:cs="Arial"/>
-                <w:sz w:val="22"/>
-                <w:szCs w:val="22"/>
-                <w:u w:val="single"/>
-              </w:rPr>
-              <w:t xml:space="preserve">Elevation of </w:t>
-            </w:r>
-            <w:proofErr w:type="spellStart"/>
-            <w:r>
-              <w:rPr>
-                <w:rFonts w:ascii="Arial" w:hAnsi="Arial" w:cs="Arial"/>
-                <w:sz w:val="22"/>
-                <w:szCs w:val="22"/>
-                <w:u w:val="single"/>
-              </w:rPr>
-              <w:t>pSynapsin</w:t>
-            </w:r>
-            <w:proofErr w:type="spellEnd"/>
-            <w:r>
-              <w:rPr>
-                <w:rFonts w:ascii="Arial" w:hAnsi="Arial" w:cs="Arial"/>
-                <w:sz w:val="22"/>
-                <w:szCs w:val="22"/>
-                <w:u w:val="single"/>
-              </w:rPr>
-              <w:t xml:space="preserve"> I</w:t>
-            </w:r>
-            <w:r>
-              <w:rPr>
-                <w:rFonts w:ascii="Arial" w:hAnsi="Arial" w:cs="Arial"/>
-                <w:sz w:val="22"/>
-                <w:szCs w:val="22"/>
-              </w:rPr>
-              <w:t xml:space="preserve"> in Hemi mice. </w:t>
-            </w:r>
-          </w:p>
-        </w:tc>
-      </w:tr>
-      <w:tr>
-        <w:trPr>
-          <w:trHeight w:val="622"/>
-        </w:trPr>
-        <w:tc>
-          <w:tcPr>
-            <w:tcW w:w="1920" w:type="dxa"/>
-            <w:tcBorders>
-              <w:top w:val="single" w:sz="8" w:space="0" w:color="000000"/>
-              <w:left w:val="single" w:sz="8" w:space="0" w:color="000000"/>
-              <w:bottom w:val="single" w:sz="8" w:space="0" w:color="000000"/>
-              <w:right w:val="single" w:sz="8" w:space="0" w:color="000000"/>
-            </w:tcBorders>
-            <w:shd w:val="clear" w:color="auto" w:fill="auto"/>
-            <w:tcMar>
-              <w:top w:w="72" w:type="dxa"/>
-              <w:left w:w="144" w:type="dxa"/>
-              <w:bottom w:w="72" w:type="dxa"/>
-              <w:right w:w="144" w:type="dxa"/>
-            </w:tcMar>
-            <w:vAlign w:val="center"/>
-            <w:hideMark/>
-          </w:tcPr>
-          <w:p>
-            <w:pPr>
-              <w:rPr>
-                <w:rFonts w:ascii="Arial" w:hAnsi="Arial" w:cs="Arial"/>
-                <w:sz w:val="22"/>
-                <w:szCs w:val="22"/>
-              </w:rPr>
-            </w:pPr>
-            <w:r>
-              <w:rPr>
-                <w:rFonts w:ascii="Arial" w:hAnsi="Arial" w:cs="Arial"/>
-                <w:sz w:val="22"/>
-                <w:szCs w:val="22"/>
-              </w:rPr>
-              <w:t>Synaptophysin</w:t>
-            </w:r>
-          </w:p>
-        </w:tc>
-        <w:tc>
-          <w:tcPr>
-            <w:tcW w:w="1660" w:type="dxa"/>
-            <w:tcBorders>
-              <w:top w:val="single" w:sz="8" w:space="0" w:color="000000"/>
-              <w:left w:val="single" w:sz="8" w:space="0" w:color="000000"/>
-              <w:bottom w:val="single" w:sz="8" w:space="0" w:color="000000"/>
-              <w:right w:val="single" w:sz="8" w:space="0" w:color="000000"/>
-            </w:tcBorders>
-            <w:shd w:val="clear" w:color="auto" w:fill="auto"/>
-            <w:tcMar>
-              <w:top w:w="72" w:type="dxa"/>
-              <w:left w:w="144" w:type="dxa"/>
-              <w:bottom w:w="72" w:type="dxa"/>
-              <w:right w:w="144" w:type="dxa"/>
-            </w:tcMar>
-            <w:vAlign w:val="center"/>
-            <w:hideMark/>
-          </w:tcPr>
-          <w:p>
-            <w:pPr>
-              <w:rPr>
-                <w:rFonts w:ascii="Arial" w:hAnsi="Arial" w:cs="Arial"/>
-                <w:sz w:val="22"/>
-                <w:szCs w:val="22"/>
-              </w:rPr>
-            </w:pPr>
-            <w:r>
-              <w:rPr>
-                <w:rFonts w:ascii="Arial" w:hAnsi="Arial" w:cs="Arial"/>
-                <w:sz w:val="22"/>
-                <w:szCs w:val="22"/>
-              </w:rPr>
-              <w:t>Millipore / MAB329-C</w:t>
-            </w:r>
-          </w:p>
-        </w:tc>
-        <w:tc>
-          <w:tcPr>
-            <w:tcW w:w="1720" w:type="dxa"/>
-            <w:tcBorders>
-              <w:top w:val="single" w:sz="8" w:space="0" w:color="000000"/>
-              <w:left w:val="single" w:sz="8" w:space="0" w:color="000000"/>
-              <w:bottom w:val="single" w:sz="8" w:space="0" w:color="000000"/>
-              <w:right w:val="single" w:sz="8" w:space="0" w:color="000000"/>
-            </w:tcBorders>
-            <w:shd w:val="clear" w:color="auto" w:fill="auto"/>
-            <w:tcMar>
-              <w:top w:w="72" w:type="dxa"/>
-              <w:left w:w="144" w:type="dxa"/>
-              <w:bottom w:w="72" w:type="dxa"/>
-              <w:right w:w="144" w:type="dxa"/>
-            </w:tcMar>
-            <w:vAlign w:val="center"/>
-            <w:hideMark/>
-          </w:tcPr>
-          <w:p>
-            <w:pPr>
-              <w:rPr>
-                <w:rFonts w:ascii="Arial" w:hAnsi="Arial" w:cs="Arial"/>
-                <w:sz w:val="22"/>
-                <w:szCs w:val="22"/>
-              </w:rPr>
-            </w:pPr>
-            <w:r>
-              <w:rPr>
-                <w:rFonts w:ascii="Arial" w:hAnsi="Arial" w:cs="Arial"/>
-                <w:sz w:val="22"/>
-                <w:szCs w:val="22"/>
-              </w:rPr>
-              <w:t>38</w:t>
-            </w:r>
-          </w:p>
-        </w:tc>
-        <w:tc>
-          <w:tcPr>
-            <w:tcW w:w="1860" w:type="dxa"/>
-            <w:tcBorders>
-              <w:top w:val="single" w:sz="8" w:space="0" w:color="000000"/>
-              <w:left w:val="single" w:sz="8" w:space="0" w:color="000000"/>
-              <w:bottom w:val="single" w:sz="8" w:space="0" w:color="000000"/>
-              <w:right w:val="single" w:sz="8" w:space="0" w:color="000000"/>
-            </w:tcBorders>
-            <w:shd w:val="clear" w:color="auto" w:fill="auto"/>
-            <w:tcMar>
-              <w:top w:w="72" w:type="dxa"/>
-              <w:left w:w="144" w:type="dxa"/>
-              <w:bottom w:w="72" w:type="dxa"/>
-              <w:right w:w="144" w:type="dxa"/>
-            </w:tcMar>
-            <w:vAlign w:val="center"/>
-            <w:hideMark/>
-          </w:tcPr>
-          <w:p>
-            <w:pPr>
-              <w:rPr>
-                <w:rFonts w:ascii="Arial" w:hAnsi="Arial" w:cs="Arial"/>
-                <w:sz w:val="22"/>
-                <w:szCs w:val="22"/>
-              </w:rPr>
-            </w:pPr>
-            <w:r>
-              <w:rPr>
-                <w:rFonts w:ascii="Arial" w:hAnsi="Arial" w:cs="Arial"/>
-                <w:sz w:val="22"/>
-                <w:szCs w:val="22"/>
-              </w:rPr>
-              <w:t>M / 1:1000 / B</w:t>
-            </w:r>
-          </w:p>
-        </w:tc>
-        <w:tc>
-          <w:tcPr>
-            <w:tcW w:w="6760" w:type="dxa"/>
-            <w:tcBorders>
-              <w:top w:val="single" w:sz="8" w:space="0" w:color="000000"/>
-              <w:left w:val="single" w:sz="8" w:space="0" w:color="000000"/>
-              <w:bottom w:val="single" w:sz="8" w:space="0" w:color="000000"/>
-              <w:right w:val="single" w:sz="8" w:space="0" w:color="000000"/>
-            </w:tcBorders>
-            <w:shd w:val="clear" w:color="auto" w:fill="auto"/>
-            <w:tcMar>
-              <w:top w:w="72" w:type="dxa"/>
-              <w:left w:w="144" w:type="dxa"/>
-              <w:bottom w:w="72" w:type="dxa"/>
-              <w:right w:w="144" w:type="dxa"/>
-            </w:tcMar>
-            <w:vAlign w:val="center"/>
-            <w:hideMark/>
-          </w:tcPr>
-          <w:p>
-            <w:pPr>
-              <w:rPr>
-                <w:rFonts w:ascii="Arial" w:hAnsi="Arial" w:cs="Arial"/>
-                <w:sz w:val="22"/>
-                <w:szCs w:val="22"/>
-              </w:rPr>
-            </w:pPr>
-            <w:r>
-              <w:rPr>
-                <w:rFonts w:ascii="Arial" w:hAnsi="Arial" w:cs="Arial"/>
-                <w:sz w:val="22"/>
-                <w:szCs w:val="22"/>
-              </w:rPr>
-              <w:t>No change due to genotype or treatment.</w:t>
-            </w:r>
-          </w:p>
-        </w:tc>
-      </w:tr>
-      <w:tr>
-        <w:trPr>
-          <w:trHeight w:val="605"/>
-        </w:trPr>
-        <w:tc>
-          <w:tcPr>
-            <w:tcW w:w="1920" w:type="dxa"/>
-            <w:tcBorders>
-              <w:top w:val="single" w:sz="8" w:space="0" w:color="000000"/>
-              <w:left w:val="single" w:sz="8" w:space="0" w:color="000000"/>
-              <w:bottom w:val="single" w:sz="8" w:space="0" w:color="000000"/>
-              <w:right w:val="single" w:sz="8" w:space="0" w:color="000000"/>
-            </w:tcBorders>
-            <w:shd w:val="clear" w:color="auto" w:fill="auto"/>
-            <w:tcMar>
-              <w:top w:w="72" w:type="dxa"/>
-              <w:left w:w="144" w:type="dxa"/>
-              <w:bottom w:w="72" w:type="dxa"/>
-              <w:right w:w="144" w:type="dxa"/>
-            </w:tcMar>
-            <w:vAlign w:val="center"/>
-            <w:hideMark/>
-          </w:tcPr>
-          <w:p>
-            <w:pPr>
-              <w:rPr>
-                <w:rFonts w:ascii="Arial" w:hAnsi="Arial" w:cs="Arial"/>
-                <w:sz w:val="22"/>
-                <w:szCs w:val="22"/>
-              </w:rPr>
-            </w:pPr>
-            <w:r>
-              <w:rPr>
-                <w:rFonts w:ascii="Arial" w:hAnsi="Arial" w:cs="Arial"/>
-                <w:sz w:val="22"/>
-                <w:szCs w:val="22"/>
-              </w:rPr>
-              <w:lastRenderedPageBreak/>
-              <w:t>Tubulin</w:t>
-            </w:r>
-          </w:p>
-        </w:tc>
-        <w:tc>
-          <w:tcPr>
-            <w:tcW w:w="1660" w:type="dxa"/>
-            <w:tcBorders>
-              <w:top w:val="single" w:sz="8" w:space="0" w:color="000000"/>
-              <w:left w:val="single" w:sz="8" w:space="0" w:color="000000"/>
-              <w:bottom w:val="single" w:sz="8" w:space="0" w:color="000000"/>
-              <w:right w:val="single" w:sz="8" w:space="0" w:color="000000"/>
-            </w:tcBorders>
-            <w:shd w:val="clear" w:color="auto" w:fill="auto"/>
-            <w:tcMar>
-              <w:top w:w="72" w:type="dxa"/>
-              <w:left w:w="144" w:type="dxa"/>
-              <w:bottom w:w="72" w:type="dxa"/>
-              <w:right w:w="144" w:type="dxa"/>
-            </w:tcMar>
-            <w:vAlign w:val="center"/>
-            <w:hideMark/>
-          </w:tcPr>
-          <w:p>
-            <w:pPr>
-              <w:rPr>
-                <w:rFonts w:ascii="Arial" w:hAnsi="Arial" w:cs="Arial"/>
-                <w:sz w:val="22"/>
-                <w:szCs w:val="22"/>
-              </w:rPr>
-            </w:pPr>
-            <w:r>
-              <w:rPr>
-                <w:rFonts w:ascii="Arial" w:hAnsi="Arial" w:cs="Arial"/>
-                <w:sz w:val="22"/>
-                <w:szCs w:val="22"/>
-              </w:rPr>
-              <w:t>Sigma / T5168</w:t>
-            </w:r>
-          </w:p>
-        </w:tc>
-        <w:tc>
-          <w:tcPr>
-            <w:tcW w:w="1720" w:type="dxa"/>
-            <w:tcBorders>
-              <w:top w:val="single" w:sz="8" w:space="0" w:color="000000"/>
-              <w:left w:val="single" w:sz="8" w:space="0" w:color="000000"/>
-              <w:bottom w:val="single" w:sz="8" w:space="0" w:color="000000"/>
-              <w:right w:val="single" w:sz="8" w:space="0" w:color="000000"/>
-            </w:tcBorders>
-            <w:shd w:val="clear" w:color="auto" w:fill="auto"/>
-            <w:tcMar>
-              <w:top w:w="72" w:type="dxa"/>
-              <w:left w:w="144" w:type="dxa"/>
-              <w:bottom w:w="72" w:type="dxa"/>
-              <w:right w:w="144" w:type="dxa"/>
-            </w:tcMar>
-            <w:vAlign w:val="center"/>
-            <w:hideMark/>
-          </w:tcPr>
-          <w:p>
-            <w:pPr>
-              <w:rPr>
-                <w:rFonts w:ascii="Arial" w:hAnsi="Arial" w:cs="Arial"/>
-                <w:sz w:val="22"/>
-                <w:szCs w:val="22"/>
-              </w:rPr>
-            </w:pPr>
-            <w:r>
-              <w:rPr>
-                <w:rFonts w:ascii="Arial" w:hAnsi="Arial" w:cs="Arial"/>
-                <w:sz w:val="22"/>
-                <w:szCs w:val="22"/>
-              </w:rPr>
-              <w:t>55</w:t>
-            </w:r>
-          </w:p>
-        </w:tc>
-        <w:tc>
-          <w:tcPr>
-            <w:tcW w:w="1860" w:type="dxa"/>
-            <w:tcBorders>
-              <w:top w:val="single" w:sz="8" w:space="0" w:color="000000"/>
-              <w:left w:val="single" w:sz="8" w:space="0" w:color="000000"/>
-              <w:bottom w:val="single" w:sz="8" w:space="0" w:color="000000"/>
-              <w:right w:val="single" w:sz="8" w:space="0" w:color="000000"/>
-            </w:tcBorders>
-            <w:shd w:val="clear" w:color="auto" w:fill="auto"/>
-            <w:tcMar>
-              <w:top w:w="72" w:type="dxa"/>
-              <w:left w:w="144" w:type="dxa"/>
-              <w:bottom w:w="72" w:type="dxa"/>
-              <w:right w:w="144" w:type="dxa"/>
-            </w:tcMar>
-            <w:vAlign w:val="center"/>
-            <w:hideMark/>
-          </w:tcPr>
-          <w:p>
-            <w:pPr>
-              <w:rPr>
-                <w:rFonts w:ascii="Arial" w:hAnsi="Arial" w:cs="Arial"/>
-                <w:sz w:val="22"/>
-                <w:szCs w:val="22"/>
-              </w:rPr>
-            </w:pPr>
-            <w:r>
-              <w:rPr>
-                <w:rFonts w:ascii="Arial" w:hAnsi="Arial" w:cs="Arial"/>
-                <w:sz w:val="22"/>
-                <w:szCs w:val="22"/>
-              </w:rPr>
-              <w:t xml:space="preserve">M / 1:1000 </w:t>
-            </w:r>
-          </w:p>
-        </w:tc>
-        <w:tc>
-          <w:tcPr>
-            <w:tcW w:w="6760" w:type="dxa"/>
-            <w:tcBorders>
-              <w:top w:val="single" w:sz="8" w:space="0" w:color="000000"/>
-              <w:left w:val="single" w:sz="8" w:space="0" w:color="000000"/>
-              <w:bottom w:val="single" w:sz="8" w:space="0" w:color="000000"/>
-              <w:right w:val="single" w:sz="8" w:space="0" w:color="000000"/>
-            </w:tcBorders>
-            <w:shd w:val="clear" w:color="auto" w:fill="auto"/>
-            <w:tcMar>
-              <w:top w:w="72" w:type="dxa"/>
-              <w:left w:w="144" w:type="dxa"/>
-              <w:bottom w:w="72" w:type="dxa"/>
-              <w:right w:w="144" w:type="dxa"/>
-            </w:tcMar>
-            <w:vAlign w:val="center"/>
-            <w:hideMark/>
-          </w:tcPr>
-          <w:p>
-            <w:pPr>
-              <w:rPr>
-                <w:rFonts w:ascii="Arial" w:hAnsi="Arial" w:cs="Arial"/>
-                <w:sz w:val="22"/>
-                <w:szCs w:val="22"/>
-              </w:rPr>
-            </w:pPr>
-            <w:r>
-              <w:rPr>
-                <w:rFonts w:ascii="Arial" w:hAnsi="Arial" w:cs="Arial"/>
-                <w:sz w:val="22"/>
-                <w:szCs w:val="22"/>
-              </w:rPr>
-              <w:t>Used for normalization</w:t>
-            </w:r>
-          </w:p>
-        </w:tc>
-      </w:tr>
-    </w:tbl>
-    <w:p>
-      <w:pPr>
-        <w:rPr>
-          <w:rFonts w:ascii="Arial" w:hAnsi="Arial" w:cs="Arial"/>
-          <w:sz w:val="22"/>
-          <w:szCs w:val="22"/>
-        </w:rPr>
-      </w:pPr>
-    </w:p>
-    <w:p>
-      <w:pPr>
-        <w:rPr>
-          <w:rFonts w:ascii="Arial" w:hAnsi="Arial" w:cs="Arial"/>
-          <w:b/>
-          <w:bCs/>
-          <w:color w:val="000000"/>
-          <w:sz w:val="22"/>
-          <w:szCs w:val="22"/>
-        </w:rPr>
-      </w:pPr>
-      <w:r>
-        <w:rPr>
-          <w:rFonts w:ascii="Arial" w:hAnsi="Arial" w:cs="Arial"/>
-          <w:b/>
-          <w:bCs/>
-          <w:color w:val="000000"/>
-          <w:sz w:val="22"/>
-          <w:szCs w:val="22"/>
-        </w:rPr>
-        <w:t xml:space="preserve">Supplementary Table </w:t>
-      </w:r>
-      <w:r>
-        <w:rPr>
-          <w:rFonts w:ascii="Arial" w:hAnsi="Arial" w:cs="Arial"/>
-          <w:b/>
-          <w:bCs/>
-          <w:color w:val="000000"/>
-          <w:sz w:val="22"/>
-          <w:szCs w:val="22"/>
-        </w:rPr>
-        <w:t>2</w:t>
-      </w:r>
-      <w:r>
-        <w:rPr>
-          <w:rFonts w:ascii="Arial" w:hAnsi="Arial" w:cs="Arial"/>
-          <w:b/>
-          <w:bCs/>
-          <w:color w:val="000000"/>
-          <w:sz w:val="22"/>
-          <w:szCs w:val="22"/>
-        </w:rPr>
-        <w:t>. Western blot summary.</w:t>
-      </w:r>
-    </w:p>
-    <w:p>
-      <w:pPr>
-        <w:rPr>
-          <w:rFonts w:ascii="Arial" w:hAnsi="Arial" w:cs="Arial"/>
-          <w:b/>
-          <w:bCs/>
-          <w:color w:val="000000"/>
-          <w:sz w:val="22"/>
-          <w:szCs w:val="22"/>
-        </w:rPr>
-      </w:pPr>
-    </w:p>
-    <w:p>
-      <w:pPr>
-        <w:rPr>
-          <w:rFonts w:ascii="Arial" w:hAnsi="Arial" w:cs="Arial"/>
-          <w:b/>
-          <w:bCs/>
-          <w:color w:val="000000"/>
-          <w:sz w:val="22"/>
-          <w:szCs w:val="22"/>
-        </w:rPr>
-      </w:pPr>
-    </w:p>
-    <w:p>
-      <w:pPr>
-        <w:rPr>
-          <w:rFonts w:ascii="Arial" w:hAnsi="Arial" w:cs="Arial"/>
-        </w:rPr>
-      </w:pPr>
       <w:r>
         <w:rPr>
           <w:rFonts w:ascii="Arial" w:hAnsi="Arial" w:cs="Arial"/>
           <w:noProof/>
         </w:rPr>
-        <w:lastRenderedPageBreak/>
         <w:drawing>
           <wp:inline distT="114300" distB="114300" distL="114300" distR="114300" wp14:anchorId="170C6646" wp14:editId="51BC414D">
             <wp:extent cx="5943600" cy="6686550"/>
@@ -9420,7 +6615,6 @@
           <w:b/>
           <w:bCs/>
         </w:rPr>
-        <w:lastRenderedPageBreak/>
         <w:t xml:space="preserve">Supplementary Table </w:t>
       </w:r>
       <w:r>
@@ -9429,7 +6623,7 @@
           <w:b/>
           <w:bCs/>
         </w:rPr>
-        <w:t>3</w:t>
+        <w:t>2</w:t>
       </w:r>
       <w:r>
         <w:rPr>
@@ -9443,6 +6637,62 @@
         </w:rPr>
         <w:t xml:space="preserve">Supplementary File 9. </w:t>
       </w:r>
+    </w:p>
+    <w:p>
+      <w:pPr>
+        <w:rPr>
+          <w:rFonts w:ascii="Arial" w:hAnsi="Arial" w:cs="Arial"/>
+        </w:rPr>
+      </w:pPr>
+    </w:p>
+    <w:p>
+      <w:pPr>
+        <w:rPr>
+          <w:rFonts w:ascii="Arial" w:hAnsi="Arial" w:cs="Arial"/>
+        </w:rPr>
+      </w:pPr>
+    </w:p>
+    <w:p>
+      <w:pPr>
+        <w:rPr>
+          <w:rFonts w:ascii="Arial" w:hAnsi="Arial" w:cs="Arial"/>
+        </w:rPr>
+      </w:pPr>
+    </w:p>
+    <w:p>
+      <w:pPr>
+        <w:rPr>
+          <w:rFonts w:ascii="Arial" w:hAnsi="Arial" w:cs="Arial"/>
+        </w:rPr>
+      </w:pPr>
+    </w:p>
+    <w:p>
+      <w:pPr>
+        <w:rPr>
+          <w:rFonts w:ascii="Arial" w:hAnsi="Arial" w:cs="Arial"/>
+        </w:rPr>
+      </w:pPr>
+    </w:p>
+    <w:p>
+      <w:pPr>
+        <w:rPr>
+          <w:rFonts w:ascii="Arial" w:hAnsi="Arial" w:cs="Arial"/>
+        </w:rPr>
+      </w:pPr>
+    </w:p>
+    <w:p>
+      <w:pPr>
+        <w:rPr>
+          <w:rFonts w:ascii="Arial" w:hAnsi="Arial" w:cs="Arial"/>
+        </w:rPr>
+      </w:pPr>
+    </w:p>
+    <w:p>
+      <w:pPr>
+        <w:rPr>
+          <w:rFonts w:ascii="Arial" w:hAnsi="Arial" w:cs="Arial"/>
+        </w:rPr>
+      </w:pPr>
     </w:p>
     <w:p>
       <w:pPr>
@@ -9503,6 +6753,7 @@
                 <w:rFonts w:ascii="Arial" w:hAnsi="Arial" w:cs="Arial"/>
                 <w:b/>
               </w:rPr>
+              <w:lastRenderedPageBreak/>
               <w:t>Cohort Descriptor</w:t>
             </w:r>
           </w:p>
@@ -10052,7 +7303,7 @@
           <w:rFonts w:ascii="Arial" w:hAnsi="Arial" w:cs="Arial"/>
           <w:b/>
         </w:rPr>
-        <w:t>4</w:t>
+        <w:t>3</w:t>
       </w:r>
       <w:r>
         <w:rPr>
@@ -10092,7 +7343,7 @@
       </w:pPr>
     </w:p>
     <w:sectPr>
-      <w:pgSz w:w="15840" w:h="12240" w:orient="landscape"/>
+      <w:pgSz w:w="12240" w:h="15840"/>
       <w:pgMar w:top="720" w:right="720" w:bottom="720" w:left="720" w:header="720" w:footer="720" w:gutter="0"/>
       <w:cols w:space="720"/>
       <w:docGrid w:linePitch="360"/>

</xml_diff>